<commit_message>
Part 1 of MADA Project
</commit_message>
<xml_diff>
--- a/products/manuscript/manuscript.docx
+++ b/products/manuscript/manuscript.docx
@@ -7,124 +7,15 @@
         <w:pStyle w:val="Title"/>
       </w:pPr>
       <w:r>
-        <w:t xml:space="preserve">Example</w:t>
-      </w:r>
-      <w:r>
-        <w:t xml:space="preserve"> </w:t>
-      </w:r>
-      <w:r>
-        <w:t xml:space="preserve">Manuscript</w:t>
-      </w:r>
-      <w:r>
-        <w:t xml:space="preserve"> </w:t>
-      </w:r>
-      <w:r>
-        <w:t xml:space="preserve">Template</w:t>
-      </w:r>
-      <w:r>
-        <w:t xml:space="preserve"> </w:t>
-      </w:r>
-      <w:r>
-        <w:t xml:space="preserve">for</w:t>
-      </w:r>
-      <w:r>
-        <w:t xml:space="preserve"> </w:t>
-      </w:r>
-      <w:r>
-        <w:t xml:space="preserve">a</w:t>
-      </w:r>
-      <w:r>
-        <w:t xml:space="preserve"> </w:t>
-      </w:r>
-      <w:r>
-        <w:t xml:space="preserve">Data</w:t>
-      </w:r>
-      <w:r>
-        <w:t xml:space="preserve"> </w:t>
-      </w:r>
-      <w:r>
-        <w:t xml:space="preserve">Analysis</w:t>
-      </w:r>
-      <w:r>
-        <w:t xml:space="preserve"> </w:t>
-      </w:r>
-      <w:r>
-        <w:t xml:space="preserve">Project</w:t>
-      </w:r>
-    </w:p>
-    <w:p>
-      <w:pPr>
-        <w:pStyle w:val="Date"/>
-      </w:pPr>
-      <w:r>
-        <w:t xml:space="preserve">2024-11-19</w:t>
-      </w:r>
-    </w:p>
-    <w:p>
-      <w:pPr>
-        <w:pStyle w:val="FirstParagraph"/>
-      </w:pPr>
-      <w:r>
-        <w:t xml:space="preserve">The structure below is one possible setup for a manuscript, or a general data analysis project (including the course project). Adjust as needed.</w:t>
-      </w:r>
-      <w:r>
-        <w:t xml:space="preserve"> </w:t>
-      </w:r>
-      <w:r>
-        <w:t xml:space="preserve">You don’t need to have exactly these sections, but the content covering those sections should be addressed.</w:t>
-      </w:r>
-    </w:p>
-    <w:p>
-      <w:pPr>
-        <w:pStyle w:val="BodyText"/>
-      </w:pPr>
-      <w:r>
-        <w:t xml:space="preserve">This uses MS Word as output format.</w:t>
-      </w:r>
-      <w:r>
-        <w:t xml:space="preserve"> </w:t>
-      </w:r>
-      <w:hyperlink r:id="rId20">
-        <w:r>
-          <w:rPr>
-            <w:rStyle w:val="Hyperlink"/>
-          </w:rPr>
-          <w:t xml:space="preserve">See here</w:t>
-        </w:r>
-      </w:hyperlink>
-      <w:r>
-        <w:t xml:space="preserve"> </w:t>
-      </w:r>
-      <w:r>
-        <w:t xml:space="preserve">for more information. You can switch to other formats, like html or pdf. See</w:t>
-      </w:r>
-      <w:r>
-        <w:t xml:space="preserve"> </w:t>
-      </w:r>
-      <w:hyperlink r:id="rId21">
-        <w:r>
-          <w:rPr>
-            <w:rStyle w:val="Hyperlink"/>
-          </w:rPr>
-          <w:t xml:space="preserve">the Quarto documentation</w:t>
-        </w:r>
-      </w:hyperlink>
-      <w:r>
-        <w:t xml:space="preserve"> </w:t>
-      </w:r>
-      <w:r>
-        <w:t xml:space="preserve">for other formats.</w:t>
-      </w:r>
-    </w:p>
-    <w:p>
-      <w:pPr>
-        <w:pStyle w:val="SourceCode"/>
-      </w:pPr>
-      <w:r>
-        <w:rPr>
-          <w:rStyle w:val="VerbatimChar"/>
-        </w:rPr>
-        <w:t xml:space="preserve">Warning: package 'here' was built under R version 4.4.2</w:t>
+        <w:t xml:space="preserve">Immune-Related Adverse Events (irAEs) associated with Immune Checkpoint Inhibitor (ICI) Therapy in Bladder Cancer: An Analysis of the FDA Adverse Event Reporting System (FAERS)</w:t>
+      </w:r>
+    </w:p>
+    <w:p>
+      <w:pPr>
+        <w:pStyle w:val="Author"/>
+      </w:pPr>
+      <w:r>
+        <w:t xml:space="preserve">Pooja Gokhale, PharmD</w:t>
       </w:r>
     </w:p>
     <w:p>
@@ -148,7 +39,7 @@
         </w:numPr>
       </w:pPr>
       <w:r>
-        <w:t xml:space="preserve">First Autor</w:t>
+        <w:t xml:space="preserve">Pooja Gokhale, PharmD</w:t>
       </w:r>
       <m:oMath>
         <m:sSup>
@@ -161,133 +52,15 @@
             <m:r>
               <m:t>1</m:t>
             </m:r>
-            <m:r>
-              <m:rPr>
-                <m:sty m:val="p"/>
-              </m:rPr>
-              <m:t>,</m:t>
-            </m:r>
-            <m:r>
-              <m:t>2</m:t>
-            </m:r>
-            <m:r>
-              <m:rPr>
-                <m:sty m:val="p"/>
-              </m:rPr>
-              <m:t>,</m:t>
-            </m:r>
-            <m:r>
-              <m:rPr>
-                <m:sty m:val="p"/>
-              </m:rPr>
-              <m:t>*</m:t>
-            </m:r>
           </m:sup>
         </m:sSup>
       </m:oMath>
       <w:r>
-        <w:t xml:space="preserve">;</w:t>
-      </w:r>
-    </w:p>
-    <w:p>
-      <w:pPr>
-        <w:pStyle w:val="Compact"/>
-        <w:numPr>
-          <w:ilvl w:val="0"/>
-          <w:numId w:val="1001"/>
-        </w:numPr>
-      </w:pPr>
-      <w:r>
-        <w:t xml:space="preserve">Second Author$^{3, *};</w:t>
-      </w:r>
-    </w:p>
-    <w:p>
-      <w:pPr>
-        <w:pStyle w:val="Compact"/>
-        <w:numPr>
-          <w:ilvl w:val="0"/>
-          <w:numId w:val="1001"/>
-        </w:numPr>
-      </w:pPr>
-      <w:r>
-        <w:t xml:space="preserve">Third Autor</w:t>
-      </w:r>
-      <m:oMath>
-        <m:sSup>
-          <m:e>
-            <m:r>
-              <m:t>​</m:t>
-            </m:r>
-          </m:e>
-          <m:sup>
-            <m:r>
-              <m:t>3</m:t>
-            </m:r>
-            <m:r>
-              <m:rPr>
-                <m:sty m:val="p"/>
-              </m:rPr>
-              <m:t>,</m:t>
-            </m:r>
-            <m:r>
-              <m:rPr>
-                <m:sty m:val="p"/>
-              </m:rPr>
-              <m:t>†</m:t>
-            </m:r>
-          </m:sup>
-        </m:sSup>
-      </m:oMath>
-      <w:r>
-        <w:t xml:space="preserve">;</w:t>
-      </w:r>
-    </w:p>
-    <w:p>
-      <w:pPr>
-        <w:pStyle w:val="Compact"/>
-        <w:numPr>
-          <w:ilvl w:val="0"/>
-          <w:numId w:val="1001"/>
-        </w:numPr>
-      </w:pPr>
-      <w:r>
-        <w:t xml:space="preserve">Last Author</w:t>
-      </w:r>
-      <m:oMath>
-        <m:sSup>
-          <m:e>
-            <m:r>
-              <m:t>​</m:t>
-            </m:r>
-          </m:e>
-          <m:sup>
-            <m:r>
-              <m:t>1</m:t>
-            </m:r>
-            <m:r>
-              <m:rPr>
-                <m:sty m:val="p"/>
-              </m:rPr>
-              <m:t>,</m:t>
-            </m:r>
-            <m:r>
-              <m:t>2</m:t>
-            </m:r>
-            <m:r>
-              <m:rPr>
-                <m:sty m:val="p"/>
-              </m:rPr>
-              <m:t>,</m:t>
-            </m:r>
-            <m:r>
-              <m:rPr>
-                <m:sty m:val="p"/>
-              </m:rPr>
-              <m:t>∧</m:t>
-            </m:r>
-          </m:sup>
-        </m:sSup>
-      </m:oMath>
+        <w:t xml:space="preserve"> </w:t>
+      </w:r>
+      <w:r>
+        <w:t xml:space="preserve">(ORCID: 0000-0002-7505-7007)</w:t>
+      </w:r>
     </w:p>
     <w:p>
       <w:pPr>
@@ -310,55 +83,12 @@
         </w:numPr>
       </w:pPr>
       <w:r>
-        <w:t xml:space="preserve">College of Public Health, University of Georgia, Athens, GA, USA.</w:t>
-      </w:r>
-    </w:p>
-    <w:p>
-      <w:pPr>
-        <w:pStyle w:val="Compact"/>
-        <w:numPr>
-          <w:ilvl w:val="0"/>
-          <w:numId w:val="1002"/>
-        </w:numPr>
-      </w:pPr>
-      <w:r>
-        <w:t xml:space="preserve">Another Affiliation, Athens, GA, USA.</w:t>
-      </w:r>
-    </w:p>
-    <w:p>
-      <w:pPr>
-        <w:pStyle w:val="Compact"/>
-        <w:numPr>
-          <w:ilvl w:val="0"/>
-          <w:numId w:val="1002"/>
-        </w:numPr>
-      </w:pPr>
-      <w:r>
-        <w:t xml:space="preserve">Yet another Affiliation.</w:t>
+        <w:t xml:space="preserve">Department of Clinical and Administrative Pharmacy, College of Pharmacy, University of Georgia, Athens, GA, USA.</w:t>
       </w:r>
     </w:p>
     <w:p>
       <w:pPr>
         <w:pStyle w:val="FirstParagraph"/>
-      </w:pPr>
-      <m:oMath>
-        <m:r>
-          <m:rPr>
-            <m:sty m:val="p"/>
-          </m:rPr>
-          <m:t>*</m:t>
-        </m:r>
-      </m:oMath>
-      <w:r>
-        <w:t xml:space="preserve"> </w:t>
-      </w:r>
-      <w:r>
-        <w:t xml:space="preserve">These authors contributed equally to this work.</w:t>
-      </w:r>
-    </w:p>
-    <w:p>
-      <w:pPr>
-        <w:pStyle w:val="BodyText"/>
       </w:pPr>
       <m:oMath>
         <m:r>
@@ -372,32 +102,288 @@
         <w:t xml:space="preserve"> </w:t>
       </w:r>
       <w:r>
-        <w:t xml:space="preserve">Corresponding author: some@email.com</w:t>
+        <w:t xml:space="preserve">Corresponding author: poojaGokhale@uga.edu</w:t>
+      </w:r>
+    </w:p>
+    <w:p>
+      <w:r>
+        <w:br w:type="page"/>
+      </w:r>
+    </w:p>
+    <w:bookmarkStart w:id="20" w:name="summaryabstract"/>
+    <w:p>
+      <w:pPr>
+        <w:pStyle w:val="Heading1"/>
+      </w:pPr>
+      <w:r>
+        <w:t xml:space="preserve">1. Summary/Abstract</w:t>
+      </w:r>
+    </w:p>
+    <w:p>
+      <w:pPr>
+        <w:pStyle w:val="FirstParagraph"/>
+      </w:pPr>
+      <w:r>
+        <w:rPr>
+          <w:i/>
+          <w:iCs/>
+        </w:rPr>
+        <w:t xml:space="preserve">Write a summary of your project.</w:t>
+      </w:r>
+      <w:r>
+        <w:t xml:space="preserve"> </w:t>
+      </w:r>
+      <w:r>
+        <w:rPr>
+          <w:i/>
+          <w:iCs/>
+        </w:rPr>
+        <w:t xml:space="preserve">This part has not been completed. The source code has been left as is</w:t>
+      </w:r>
+    </w:p>
+    <w:p>
+      <w:r>
+        <w:br w:type="page"/>
+      </w:r>
+    </w:p>
+    <w:bookmarkEnd w:id="20"/>
+    <w:bookmarkStart w:id="24" w:name="introduction"/>
+    <w:p>
+      <w:pPr>
+        <w:pStyle w:val="Heading1"/>
+      </w:pPr>
+      <w:r>
+        <w:t xml:space="preserve">2. Introduction</w:t>
+      </w:r>
+    </w:p>
+    <w:bookmarkStart w:id="21" w:name="general-background-information"/>
+    <w:p>
+      <w:pPr>
+        <w:pStyle w:val="Heading2"/>
+      </w:pPr>
+      <w:r>
+        <w:t xml:space="preserve">2.1 General Background Information</w:t>
+      </w:r>
+    </w:p>
+    <w:p>
+      <w:pPr>
+        <w:pStyle w:val="FirstParagraph"/>
+      </w:pPr>
+      <w:r>
+        <w:rPr>
+          <w:i/>
+          <w:iCs/>
+        </w:rPr>
+        <w:t xml:space="preserve">Bladder cancer is the ninth most common type of cancer, according to a 2022 report published by the International Agency for Research on Cancer</w:t>
+      </w:r>
+      <w:r>
+        <w:rPr>
+          <w:i/>
+          <w:iCs/>
+          <w:vertAlign w:val="superscript"/>
+        </w:rPr>
+        <w:t xml:space="preserve">1</w:t>
+      </w:r>
+      <w:r>
+        <w:rPr>
+          <w:i/>
+          <w:iCs/>
+        </w:rPr>
+        <w:t xml:space="preserve">. The American Cancer Society estimates approximately 85,000 new bladder cancer cases, and approximately 17,000 bladder cancer deaths in the United States in 2025.</w:t>
       </w:r>
     </w:p>
     <w:p>
       <w:pPr>
         <w:pStyle w:val="BodyText"/>
       </w:pPr>
-      <m:oMath>
-        <m:r>
-          <m:rPr>
-            <m:sty m:val="p"/>
-          </m:rPr>
-          <m:t>†</m:t>
-        </m:r>
-      </m:oMath>
-      <w:r>
-        <w:t xml:space="preserve"> </w:t>
-      </w:r>
-      <w:r>
-        <w:t xml:space="preserve">Disclaimer: The opinions expressed in this article are the</w:t>
-      </w:r>
-      <w:r>
-        <w:t xml:space="preserve"> </w:t>
-      </w:r>
-      <w:r>
-        <w:t xml:space="preserve">author’s own and don’t reflect their employer.</w:t>
+      <w:r>
+        <w:rPr>
+          <w:i/>
+          <w:iCs/>
+        </w:rPr>
+        <w:t xml:space="preserve">The cancer is more common in males than in females, with a male:female ratio of about 4:1</w:t>
+      </w:r>
+      <w:r>
+        <w:rPr>
+          <w:i/>
+          <w:iCs/>
+          <w:vertAlign w:val="superscript"/>
+        </w:rPr>
+        <w:t xml:space="preserve">2</w:t>
+      </w:r>
+      <w:r>
+        <w:rPr>
+          <w:i/>
+          <w:iCs/>
+        </w:rPr>
+        <w:t xml:space="preserve">. Risk factors for bladder cancer include smoking and occupational chemical exposures (in particular, aromatic amines and polycyclic aromatic hydrocarbons). Certain dietary factors, impaired microbiome, and pelvic radiotherapy may also increase the risk of bladder cancer</w:t>
+      </w:r>
+      <w:r>
+        <w:rPr>
+          <w:i/>
+          <w:iCs/>
+          <w:vertAlign w:val="superscript"/>
+        </w:rPr>
+        <w:t xml:space="preserve">3</w:t>
+      </w:r>
+      <w:r>
+        <w:rPr>
+          <w:i/>
+          <w:iCs/>
+        </w:rPr>
+        <w:t xml:space="preserve">.</w:t>
+      </w:r>
+    </w:p>
+    <w:p>
+      <w:pPr>
+        <w:pStyle w:val="BodyText"/>
+      </w:pPr>
+      <w:r>
+        <w:rPr>
+          <w:i/>
+          <w:iCs/>
+        </w:rPr>
+        <w:t xml:space="preserve">Treatment of bladder cancer is multifaceted and depends on the type of tumor. Surgical resection, adjuvant and intravesical chemotherapy, Bacillus Calmette–Guérin (BCG) immunotherapy, and systemic chemotherapy are the different treatment options available</w:t>
+      </w:r>
+      <w:r>
+        <w:rPr>
+          <w:i/>
+          <w:iCs/>
+          <w:vertAlign w:val="superscript"/>
+        </w:rPr>
+        <w:t xml:space="preserve">2</w:t>
+      </w:r>
+      <w:r>
+        <w:rPr>
+          <w:i/>
+          <w:iCs/>
+        </w:rPr>
+        <w:t xml:space="preserve">.</w:t>
+      </w:r>
+    </w:p>
+    <w:p>
+      <w:pPr>
+        <w:pStyle w:val="BodyText"/>
+      </w:pPr>
+      <w:r>
+        <w:rPr>
+          <w:i/>
+          <w:iCs/>
+        </w:rPr>
+        <w:t xml:space="preserve">According to the National comprehensive Cancer Network (NCCN) guidelines, immunotherapy with immune checkpoint inhibitors (ICIs) is recommended at various stages of bladder cancer treatment. ICIs such as pembrolizumab, atezolizumab, nivolumab, and avelumab are FDA approved and recommended for the adjuvant and first and second-line treatment of bladder cancer</w:t>
+      </w:r>
+      <w:r>
+        <w:rPr>
+          <w:i/>
+          <w:iCs/>
+          <w:vertAlign w:val="superscript"/>
+        </w:rPr>
+        <w:t xml:space="preserve">4</w:t>
+      </w:r>
+      <w:r>
+        <w:rPr>
+          <w:i/>
+          <w:iCs/>
+        </w:rPr>
+        <w:t xml:space="preserve">.</w:t>
+      </w:r>
+    </w:p>
+    <w:p>
+      <w:pPr>
+        <w:pStyle w:val="BodyText"/>
+      </w:pPr>
+      <w:r>
+        <w:rPr>
+          <w:i/>
+          <w:iCs/>
+        </w:rPr>
+        <w:t xml:space="preserve">ICIs are associated with various adverse effects, particularly with immune-related adverse events (irAEs) such as pnemonitis, hepatitis, colitis, hypothyroidism, dermatitis, and others</w:t>
+      </w:r>
+      <w:r>
+        <w:rPr>
+          <w:i/>
+          <w:iCs/>
+          <w:vertAlign w:val="superscript"/>
+        </w:rPr>
+        <w:t xml:space="preserve">5</w:t>
+      </w:r>
+      <w:r>
+        <w:rPr>
+          <w:i/>
+          <w:iCs/>
+        </w:rPr>
+        <w:t xml:space="preserve">.This study aims to analyze real-world adverse event data from the FDA Adverse Event Reporting System associated with ICI therapy in bladder cancer.</w:t>
+      </w:r>
+    </w:p>
+    <w:bookmarkEnd w:id="21"/>
+    <w:bookmarkStart w:id="22" w:name="description-of-data-and-data-source"/>
+    <w:p>
+      <w:pPr>
+        <w:pStyle w:val="Heading2"/>
+      </w:pPr>
+      <w:r>
+        <w:t xml:space="preserve">2.2 Description of data and data source</w:t>
+      </w:r>
+    </w:p>
+    <w:p>
+      <w:pPr>
+        <w:pStyle w:val="FirstParagraph"/>
+      </w:pPr>
+      <w:r>
+        <w:rPr>
+          <w:i/>
+          <w:iCs/>
+        </w:rPr>
+        <w:t xml:space="preserve">The United States Food and Drug Administration (FDA) maintains a dashboard of adverse event reports in the FDA Adverse Event Reporting System (FAERS)</w:t>
+      </w:r>
+      <w:r>
+        <w:rPr>
+          <w:i/>
+          <w:iCs/>
+          <w:vertAlign w:val="superscript"/>
+        </w:rPr>
+        <w:t xml:space="preserve">6</w:t>
+      </w:r>
+      <w:r>
+        <w:rPr>
+          <w:i/>
+          <w:iCs/>
+        </w:rPr>
+        <w:t xml:space="preserve">. FAERS is a publicly available dashboard of safety reports submitted by patients, healthcare professionals, and pharmaceutical companies.</w:t>
+      </w:r>
+    </w:p>
+    <w:p>
+      <w:pPr>
+        <w:pStyle w:val="BodyText"/>
+      </w:pPr>
+      <w:r>
+        <w:rPr>
+          <w:i/>
+          <w:iCs/>
+        </w:rPr>
+        <w:t xml:space="preserve">Since FAERS consists of self-reported data from multiple sources, there may be duplicates, missing data as well as various errors. The findings of this study should be considered in context of this data limitation.</w:t>
+      </w:r>
+    </w:p>
+    <w:bookmarkEnd w:id="22"/>
+    <w:bookmarkStart w:id="23" w:name="questionshypotheses-to-be-addressed"/>
+    <w:p>
+      <w:pPr>
+        <w:pStyle w:val="Heading2"/>
+      </w:pPr>
+      <w:r>
+        <w:t xml:space="preserve">2.3 Questions/Hypotheses to be addressed</w:t>
+      </w:r>
+    </w:p>
+    <w:p>
+      <w:pPr>
+        <w:pStyle w:val="FirstParagraph"/>
+      </w:pPr>
+      <w:r>
+        <w:rPr>
+          <w:i/>
+          <w:iCs/>
+        </w:rPr>
+        <w:t xml:space="preserve">The study aims to analyze whether irAEs associated with ICIs generate a signal of disproportionate reporting (SDR). The goal is to determine whether irAEs associated with ICIs in baldder cancer are greater than expected, and thus further research and strategies to deal with these adverse events is required.</w:t>
       </w:r>
     </w:p>
     <w:p>
@@ -405,13 +391,15 @@
         <w:br w:type="page"/>
       </w:r>
     </w:p>
-    <w:bookmarkStart w:id="22" w:name="summaryabstract"/>
+    <w:bookmarkEnd w:id="23"/>
+    <w:bookmarkEnd w:id="24"/>
+    <w:bookmarkStart w:id="33" w:name="methods"/>
     <w:p>
       <w:pPr>
         <w:pStyle w:val="Heading1"/>
       </w:pPr>
       <w:r>
-        <w:t xml:space="preserve">1. Summary/Abstract</w:t>
+        <w:t xml:space="preserve">3. Methods</w:t>
       </w:r>
     </w:p>
     <w:p>
@@ -423,31 +411,36 @@
           <w:i/>
           <w:iCs/>
         </w:rPr>
-        <w:t xml:space="preserve">Write a summary of your project.</w:t>
-      </w:r>
-    </w:p>
-    <w:p>
-      <w:r>
-        <w:br w:type="page"/>
-      </w:r>
-    </w:p>
-    <w:bookmarkEnd w:id="22"/>
-    <w:bookmarkStart w:id="26" w:name="introduction"/>
-    <w:p>
-      <w:pPr>
-        <w:pStyle w:val="Heading1"/>
-      </w:pPr>
-      <w:r>
-        <w:t xml:space="preserve">2. Introduction</w:t>
-      </w:r>
-    </w:p>
-    <w:bookmarkStart w:id="23" w:name="general-background-information"/>
+        <w:t xml:space="preserve">Describe your methods. That should describe the data, the cleaning processes, and the analysis approaches. You might want to provide a shorter description here and all the details in the supplement.</w:t>
+      </w:r>
+      <w:r>
+        <w:t xml:space="preserve"> </w:t>
+      </w:r>
+      <w:r>
+        <w:rPr>
+          <w:i/>
+          <w:iCs/>
+        </w:rPr>
+        <w:t xml:space="preserve">This part has not been completed. The source code has been left as is</w:t>
+      </w:r>
+      <w:r>
+        <w:t xml:space="preserve"> </w:t>
+      </w:r>
+      <w:r>
+        <w:rPr>
+          <w:i/>
+          <w:iCs/>
+        </w:rPr>
+        <w:t xml:space="preserve">Details have been provided in the data acquisition and statistical analysis parts.</w:t>
+      </w:r>
+    </w:p>
+    <w:bookmarkStart w:id="29" w:name="schematic-of-workflow"/>
     <w:p>
       <w:pPr>
         <w:pStyle w:val="Heading2"/>
       </w:pPr>
       <w:r>
-        <w:t xml:space="preserve">2.1 General Background Information</w:t>
+        <w:t xml:space="preserve">3.1 Schematic of workflow</w:t>
       </w:r>
     </w:p>
     <w:p>
@@ -459,118 +452,12 @@
           <w:i/>
           <w:iCs/>
         </w:rPr>
-        <w:t xml:space="preserve">Provide enough background on your topic that others can understand the why and how of your analysis</w:t>
-      </w:r>
-    </w:p>
-    <w:bookmarkEnd w:id="23"/>
-    <w:bookmarkStart w:id="24" w:name="description-of-data-and-data-source"/>
-    <w:p>
-      <w:pPr>
-        <w:pStyle w:val="Heading2"/>
-      </w:pPr>
-      <w:r>
-        <w:t xml:space="preserve">2.2 Description of data and data source</w:t>
-      </w:r>
-    </w:p>
-    <w:p>
-      <w:pPr>
-        <w:pStyle w:val="FirstParagraph"/>
-      </w:pPr>
-      <w:r>
-        <w:rPr>
-          <w:i/>
-          <w:iCs/>
-        </w:rPr>
-        <w:t xml:space="preserve">Describe what the data is, what it contains, where it is from, etc. Eventually this might be part of a methods section.</w:t>
-      </w:r>
-    </w:p>
-    <w:bookmarkEnd w:id="24"/>
-    <w:bookmarkStart w:id="25" w:name="questionshypotheses-to-be-addressed"/>
-    <w:p>
-      <w:pPr>
-        <w:pStyle w:val="Heading2"/>
-      </w:pPr>
-      <w:r>
-        <w:t xml:space="preserve">2.3 Questions/Hypotheses to be addressed</w:t>
-      </w:r>
-    </w:p>
-    <w:p>
-      <w:pPr>
-        <w:pStyle w:val="FirstParagraph"/>
-      </w:pPr>
-      <w:r>
-        <w:rPr>
-          <w:i/>
-          <w:iCs/>
-        </w:rPr>
-        <w:t xml:space="preserve">State the research questions you plan to answer with this analysis.</w:t>
+        <w:t xml:space="preserve">This part has not been completed. The source code has been left as is</w:t>
       </w:r>
     </w:p>
     <w:p>
       <w:pPr>
         <w:pStyle w:val="BodyText"/>
-      </w:pPr>
-      <w:r>
-        <w:t xml:space="preserve">To cite other work (important everywhere, but likely happens first in introduction), make sure your references are in the bibtex file specified in the YAML header above and have the right bibtex key. Then you can include like this:</w:t>
-      </w:r>
-    </w:p>
-    <w:p>
-      <w:pPr>
-        <w:pStyle w:val="BodyText"/>
-      </w:pPr>
-      <w:r>
-        <w:t xml:space="preserve">Examples of reproducible research projects can for instance be found in</w:t>
-      </w:r>
-      <w:r>
-        <w:t xml:space="preserve"> </w:t>
-      </w:r>
-      <w:r>
-        <w:t xml:space="preserve">(1,2)</w:t>
-      </w:r>
-      <w:r>
-        <w:t xml:space="preserve">.</w:t>
-      </w:r>
-    </w:p>
-    <w:p>
-      <w:r>
-        <w:br w:type="page"/>
-      </w:r>
-    </w:p>
-    <w:bookmarkEnd w:id="25"/>
-    <w:bookmarkEnd w:id="26"/>
-    <w:bookmarkStart w:id="35" w:name="methods"/>
-    <w:p>
-      <w:pPr>
-        <w:pStyle w:val="Heading1"/>
-      </w:pPr>
-      <w:r>
-        <w:t xml:space="preserve">3. Methods</w:t>
-      </w:r>
-    </w:p>
-    <w:p>
-      <w:pPr>
-        <w:pStyle w:val="FirstParagraph"/>
-      </w:pPr>
-      <w:r>
-        <w:rPr>
-          <w:i/>
-          <w:iCs/>
-        </w:rPr>
-        <w:t xml:space="preserve">Describe your methods. That should describe the data, the cleaning processes, and the analysis approaches. You might want to provide a shorter description here and all the details in the supplement.</w:t>
-      </w:r>
-    </w:p>
-    <w:bookmarkStart w:id="31" w:name="schematic-of-workflow"/>
-    <w:p>
-      <w:pPr>
-        <w:pStyle w:val="Heading2"/>
-      </w:pPr>
-      <w:r>
-        <w:t xml:space="preserve">3.1 Schematic of workflow</w:t>
-      </w:r>
-    </w:p>
-    <w:p>
-      <w:pPr>
-        <w:pStyle w:val="FirstParagraph"/>
       </w:pPr>
       <w:r>
         <w:t xml:space="preserve">Sometimes you might want to show a schematic diagram/figure that was not created with code (if you can do it with code, do it).</w:t>
@@ -590,13 +477,7 @@
         <w:t xml:space="preserve"> </w:t>
       </w:r>
       <w:r>
-        <w:t xml:space="preserve">is an example of some - completely random/unrelated - schematic that was generated with Biorender.</w:t>
-      </w:r>
-      <w:r>
-        <w:t xml:space="preserve"> </w:t>
-      </w:r>
-      <w:r>
-        <w:t xml:space="preserve">We store those figures in the</w:t>
+        <w:t xml:space="preserve">is an example of some - completely random/unrelated - schematic that was generated with Biorender. We store those figures in the</w:t>
       </w:r>
       <w:r>
         <w:t xml:space="preserve"> </w:t>
@@ -627,7 +508,7 @@
       <w:tr>
         <w:tc>
           <w:tcPr/>
-          <w:bookmarkStart w:id="30" w:name="fig-schematic"/>
+          <w:bookmarkStart w:id="28" w:name="fig-schematic"/>
           <w:p>
             <w:pPr>
               <w:pStyle w:val="Compact"/>
@@ -638,18 +519,18 @@
                 <wp:inline>
                   <wp:extent cx="5334000" cy="4978399"/>
                   <wp:effectExtent b="0" l="0" r="0" t="0"/>
-                  <wp:docPr descr="" title="" id="28" name="Picture"/>
+                  <wp:docPr descr="" title="" id="26" name="Picture"/>
                   <a:graphic>
                     <a:graphicData uri="http://schemas.openxmlformats.org/drawingml/2006/picture">
                       <pic:pic>
                         <pic:nvPicPr>
-                          <pic:cNvPr descr="../../assets/antigen-recognition.png" id="29" name="Picture"/>
+                          <pic:cNvPr descr="../../assets/antigen-recognition.png" id="27" name="Picture"/>
                           <pic:cNvPicPr>
                             <a:picLocks noChangeArrowheads="1" noChangeAspect="1"/>
                           </pic:cNvPicPr>
                         </pic:nvPicPr>
                         <pic:blipFill>
-                          <a:blip r:embed="rId27"/>
+                          <a:blip r:embed="rId25"/>
                           <a:stretch>
                             <a:fillRect/>
                           </a:stretch>
@@ -689,18 +570,84 @@
               <w:t xml:space="preserve">Figure 1: A figure that is manually generated and shows some overview/schematic. This has nothing to do with the data, it’s just a random one from one of our projects I found and placed here.</w:t>
             </w:r>
           </w:p>
-          <w:bookmarkEnd w:id="30"/>
+          <w:bookmarkEnd w:id="28"/>
         </w:tc>
       </w:tr>
     </w:tbl>
+    <w:bookmarkEnd w:id="29"/>
+    <w:bookmarkStart w:id="30" w:name="data-aquisition"/>
+    <w:p>
+      <w:pPr>
+        <w:pStyle w:val="Heading2"/>
+      </w:pPr>
+      <w:r>
+        <w:t xml:space="preserve">3.2 Data aquisition</w:t>
+      </w:r>
+    </w:p>
+    <w:p>
+      <w:pPr>
+        <w:pStyle w:val="FirstParagraph"/>
+      </w:pPr>
+      <w:r>
+        <w:rPr>
+          <w:i/>
+          <w:iCs/>
+        </w:rPr>
+        <w:t xml:space="preserve">In order to obtain the FAERS data, the ICIs were used to search by product. Pembrolizumab, atezolizumab, avelumab, and nivolumab were the keywords used. Previously, durvalumab, and ipilimumab were also approved for bladder cancer treatment. However, this indication has since then been removed by the manufacturers. As such, these were not considered. Following this, the search was limited to cases of bladder cancer. A total of 1,886 reactions were obtained.</w:t>
+      </w:r>
+    </w:p>
+    <w:bookmarkEnd w:id="30"/>
+    <w:bookmarkStart w:id="31" w:name="data-import-and-cleaning"/>
+    <w:p>
+      <w:pPr>
+        <w:pStyle w:val="Heading2"/>
+      </w:pPr>
+      <w:r>
+        <w:t xml:space="preserve">3.3 Data import and cleaning</w:t>
+      </w:r>
+    </w:p>
+    <w:p>
+      <w:pPr>
+        <w:pStyle w:val="FirstParagraph"/>
+      </w:pPr>
+      <w:r>
+        <w:rPr>
+          <w:i/>
+          <w:iCs/>
+        </w:rPr>
+        <w:t xml:space="preserve">The file has been downloaded as an Excel file. The code for the analysis would involve loading the file, removing duplicates, assessing missing data, and deciding whether to remove it.</w:t>
+      </w:r>
+      <w:r>
+        <w:t xml:space="preserve"> </w:t>
+      </w:r>
+      <w:r>
+        <w:rPr>
+          <w:i/>
+          <w:iCs/>
+        </w:rPr>
+        <w:t xml:space="preserve">This will be followed by filtering the data to retain only irAEs. While this step could be performed within the FAERS dashboard, this is not always a straightforward process. FAERS writes all the reactions associated with an agent in a single column, such that one column may have over 10-15 reactions. As such, this step will be performed here.</w:t>
+      </w:r>
+    </w:p>
+    <w:p>
+      <w:pPr>
+        <w:pStyle w:val="BodyText"/>
+      </w:pPr>
+      <w:r>
+        <w:rPr>
+          <w:i/>
+          <w:iCs/>
+        </w:rPr>
+        <w:t xml:space="preserve">The cleaning process has not yet been started. The appropriate R code will be provided as the analysis is carried out.</w:t>
+      </w:r>
+    </w:p>
     <w:bookmarkEnd w:id="31"/>
-    <w:bookmarkStart w:id="32" w:name="data-aquisition"/>
+    <w:bookmarkStart w:id="32" w:name="statistical-analysis"/>
     <w:p>
       <w:pPr>
         <w:pStyle w:val="Heading2"/>
       </w:pPr>
       <w:r>
-        <w:t xml:space="preserve">3.2 Data aquisition</w:t>
+        <w:t xml:space="preserve">3.4 Statistical analysis</w:t>
       </w:r>
     </w:p>
     <w:p>
@@ -712,17 +659,101 @@
           <w:i/>
           <w:iCs/>
         </w:rPr>
-        <w:t xml:space="preserve">As applicable, explain where and how you got the data. If you directly import the data from an online source, you can combine this section with the next.</w:t>
+        <w:t xml:space="preserve">The first of the analysis will consists of descriptive statistics. Continous variables will be summarized as means, whereas categorical variables will be summarized as counts and percenatges.</w:t>
+      </w:r>
+    </w:p>
+    <w:p>
+      <w:pPr>
+        <w:pStyle w:val="BodyText"/>
+      </w:pPr>
+      <w:r>
+        <w:rPr>
+          <w:i/>
+          <w:iCs/>
+        </w:rPr>
+        <w:t xml:space="preserve">The second part of the analysis will involve a disproportionality analysis. This analysis uses the following formula to calculate the reported odds ratio (ROR).</w:t>
+      </w:r>
+    </w:p>
+    <w:p>
+      <w:pPr>
+        <w:pStyle w:val="BodyText"/>
+      </w:pPr>
+      <w:r>
+        <w:rPr>
+          <w:i/>
+          <w:iCs/>
+        </w:rPr>
+        <w:t xml:space="preserve">a = irAES reported with ICIs</w:t>
+      </w:r>
+      <w:r>
+        <w:t xml:space="preserve"> </w:t>
+      </w:r>
+      <w:r>
+        <w:rPr>
+          <w:i/>
+          <w:iCs/>
+        </w:rPr>
+        <w:t xml:space="preserve">b = irAEs reported with all other drugs</w:t>
+      </w:r>
+      <w:r>
+        <w:t xml:space="preserve"> </w:t>
+      </w:r>
+      <w:r>
+        <w:rPr>
+          <w:i/>
+          <w:iCs/>
+        </w:rPr>
+        <w:t xml:space="preserve">c = All other AEs reported with ICIs</w:t>
+      </w:r>
+      <w:r>
+        <w:t xml:space="preserve"> </w:t>
+      </w:r>
+      <w:r>
+        <w:rPr>
+          <w:i/>
+          <w:iCs/>
+        </w:rPr>
+        <w:t xml:space="preserve">d = All other AEs reported with other drugs</w:t>
+      </w:r>
+    </w:p>
+    <w:p>
+      <w:pPr>
+        <w:pStyle w:val="BodyText"/>
+      </w:pPr>
+      <w:r>
+        <w:rPr>
+          <w:i/>
+          <w:iCs/>
+        </w:rPr>
+        <w:t xml:space="preserve">ROR = a/c / b/d</w:t>
+      </w:r>
+    </w:p>
+    <w:p>
+      <w:pPr>
+        <w:pStyle w:val="BodyText"/>
+      </w:pPr>
+      <w:r>
+        <w:rPr>
+          <w:i/>
+          <w:iCs/>
+        </w:rPr>
+        <w:t xml:space="preserve">Other details in the analysis will be finalized later.</w:t>
+      </w:r>
+    </w:p>
+    <w:p>
+      <w:r>
+        <w:br w:type="page"/>
       </w:r>
     </w:p>
     <w:bookmarkEnd w:id="32"/>
-    <w:bookmarkStart w:id="33" w:name="data-import-and-cleaning"/>
-    <w:p>
-      <w:pPr>
-        <w:pStyle w:val="Heading2"/>
-      </w:pPr>
-      <w:r>
-        <w:t xml:space="preserve">3.3 Data import and cleaning</w:t>
+    <w:bookmarkEnd w:id="33"/>
+    <w:bookmarkStart w:id="43" w:name="results"/>
+    <w:p>
+      <w:pPr>
+        <w:pStyle w:val="Heading1"/>
+      </w:pPr>
+      <w:r>
+        <w:t xml:space="preserve">4. Results</w:t>
       </w:r>
     </w:p>
     <w:p>
@@ -734,48 +765,10 @@
           <w:i/>
           <w:iCs/>
         </w:rPr>
-        <w:t xml:space="preserve">Write code that reads in the file and cleans it so it’s ready for analysis. Since this will be fairly long code for most datasets, it might be a good idea to have it in one or several R scripts. If that is the case, explain here briefly what kind of cleaning/processing you do, and provide more details and well documented code somewhere (e.g. as supplement in a paper). All materials, including files that contain code, should be commented well so everyone can follow along.</w:t>
-      </w:r>
-    </w:p>
-    <w:bookmarkEnd w:id="33"/>
-    <w:bookmarkStart w:id="34" w:name="statistical-analysis"/>
-    <w:p>
-      <w:pPr>
-        <w:pStyle w:val="Heading2"/>
-      </w:pPr>
-      <w:r>
-        <w:t xml:space="preserve">3.4 Statistical analysis</w:t>
-      </w:r>
-    </w:p>
-    <w:p>
-      <w:pPr>
-        <w:pStyle w:val="FirstParagraph"/>
-      </w:pPr>
-      <w:r>
-        <w:rPr>
-          <w:i/>
-          <w:iCs/>
-        </w:rPr>
-        <w:t xml:space="preserve">Explain anything related to your statistical analyses.</w:t>
-      </w:r>
-    </w:p>
-    <w:p>
-      <w:r>
-        <w:br w:type="page"/>
-      </w:r>
-    </w:p>
-    <w:bookmarkEnd w:id="34"/>
-    <w:bookmarkEnd w:id="35"/>
-    <w:bookmarkStart w:id="45" w:name="results"/>
-    <w:p>
-      <w:pPr>
-        <w:pStyle w:val="Heading1"/>
-      </w:pPr>
-      <w:r>
-        <w:t xml:space="preserve">4. Results</w:t>
-      </w:r>
-    </w:p>
-    <w:bookmarkStart w:id="37" w:name="exploratorydescriptive-analysis"/>
+        <w:t xml:space="preserve">This part has not been completed. The source code has been left as is</w:t>
+      </w:r>
+    </w:p>
+    <w:bookmarkStart w:id="35" w:name="exploratorydescriptive-analysis"/>
     <w:p>
       <w:pPr>
         <w:pStyle w:val="Heading2"/>
@@ -928,7 +921,7 @@
       <w:tr>
         <w:tc>
           <w:tcPr/>
-          <w:bookmarkStart w:id="36" w:name="tbl-summarytable"/>
+          <w:bookmarkStart w:id="34" w:name="tbl-summarytable"/>
           <w:p>
             <w:pPr>
               <w:jc w:val="center"/>
@@ -1758,13 +1751,13 @@
               </w:tc>
             </w:tr>
           </w:tbl>
-          <w:bookmarkEnd w:id="36"/>
+          <w:bookmarkEnd w:id="34"/>
           <w:p/>
         </w:tc>
       </w:tr>
     </w:tbl>
-    <w:bookmarkEnd w:id="37"/>
-    <w:bookmarkStart w:id="42" w:name="basic-statistical-analysis"/>
+    <w:bookmarkEnd w:id="35"/>
+    <w:bookmarkStart w:id="40" w:name="basic-statistical-analysis"/>
     <w:p>
       <w:pPr>
         <w:pStyle w:val="Heading2"/>
@@ -1796,21 +1789,7 @@
           <w:i/>
           <w:iCs/>
         </w:rPr>
-        <w:t xml:space="preserve">“</w:t>
-      </w:r>
-      <w:r>
-        <w:rPr>
-          <w:i/>
-          <w:iCs/>
-        </w:rPr>
-        <w:t xml:space="preserve">p&lt;0.05 means statistical significance</w:t>
-      </w:r>
-      <w:r>
-        <w:rPr>
-          <w:i/>
-          <w:iCs/>
-        </w:rPr>
-        <w:t xml:space="preserve">”</w:t>
+        <w:t xml:space="preserve">“p&lt;0.05 means statistical significance”</w:t>
       </w:r>
       <w:r>
         <w:rPr>
@@ -1859,7 +1838,7 @@
       <w:tr>
         <w:tc>
           <w:tcPr/>
-          <w:bookmarkStart w:id="41" w:name="fig-result"/>
+          <w:bookmarkStart w:id="39" w:name="fig-result"/>
           <w:p>
             <w:pPr>
               <w:pStyle w:val="Compact"/>
@@ -1870,18 +1849,18 @@
                 <wp:inline>
                   <wp:extent cx="5334000" cy="2701322"/>
                   <wp:effectExtent b="0" l="0" r="0" t="0"/>
-                  <wp:docPr descr="" title="" id="39" name="Picture"/>
+                  <wp:docPr descr="" title="" id="37" name="Picture"/>
                   <a:graphic>
                     <a:graphicData uri="http://schemas.openxmlformats.org/drawingml/2006/picture">
                       <pic:pic>
                         <pic:nvPicPr>
-                          <pic:cNvPr descr="../../results/figures/height-weight-stratified.png" id="40" name="Picture"/>
+                          <pic:cNvPr descr="../../results/figures/height-weight-stratified.png" id="38" name="Picture"/>
                           <pic:cNvPicPr>
                             <a:picLocks noChangeArrowheads="1" noChangeAspect="1"/>
                           </pic:cNvPicPr>
                         </pic:nvPicPr>
                         <pic:blipFill>
-                          <a:blip r:embed="rId38"/>
+                          <a:blip r:embed="rId36"/>
                           <a:stretch>
                             <a:fillRect/>
                           </a:stretch>
@@ -1921,12 +1900,12 @@
               <w:t xml:space="preserve">Figure 2: Height and weight stratified by gender.</w:t>
             </w:r>
           </w:p>
-          <w:bookmarkEnd w:id="41"/>
+          <w:bookmarkEnd w:id="39"/>
         </w:tc>
       </w:tr>
     </w:tbl>
-    <w:bookmarkEnd w:id="42"/>
-    <w:bookmarkStart w:id="44" w:name="full-analysis"/>
+    <w:bookmarkEnd w:id="40"/>
+    <w:bookmarkStart w:id="42" w:name="full-analysis"/>
     <w:p>
       <w:pPr>
         <w:pStyle w:val="Heading2"/>
@@ -1985,7 +1964,7 @@
       <w:tr>
         <w:tc>
           <w:tcPr/>
-          <w:bookmarkStart w:id="43" w:name="tbl-resulttable2"/>
+          <w:bookmarkStart w:id="41" w:name="tbl-resulttable2"/>
           <w:p>
             <w:pPr>
               <w:jc w:val="center"/>
@@ -2351,7 +2330,7 @@
               </w:tc>
             </w:tr>
           </w:tbl>
-          <w:bookmarkEnd w:id="43"/>
+          <w:bookmarkEnd w:id="41"/>
           <w:p/>
         </w:tc>
       </w:tr>
@@ -2361,24 +2340,68 @@
         <w:br w:type="page"/>
       </w:r>
     </w:p>
+    <w:bookmarkEnd w:id="42"/>
+    <w:bookmarkEnd w:id="43"/>
+    <w:bookmarkStart w:id="48" w:name="discussion"/>
+    <w:p>
+      <w:pPr>
+        <w:pStyle w:val="Heading1"/>
+      </w:pPr>
+      <w:r>
+        <w:t xml:space="preserve">5. Discussion</w:t>
+      </w:r>
+    </w:p>
+    <w:bookmarkStart w:id="44" w:name="summary-and-interpretation"/>
+    <w:p>
+      <w:pPr>
+        <w:pStyle w:val="Heading2"/>
+      </w:pPr>
+      <w:r>
+        <w:t xml:space="preserve">5.1 Summary and Interpretation</w:t>
+      </w:r>
+    </w:p>
+    <w:p>
+      <w:pPr>
+        <w:pStyle w:val="FirstParagraph"/>
+      </w:pPr>
+      <w:r>
+        <w:rPr>
+          <w:i/>
+          <w:iCs/>
+        </w:rPr>
+        <w:t xml:space="preserve">Summarize what you did, what you found and what it means.</w:t>
+      </w:r>
+    </w:p>
     <w:bookmarkEnd w:id="44"/>
+    <w:bookmarkStart w:id="45" w:name="strengths-and-limitations"/>
+    <w:p>
+      <w:pPr>
+        <w:pStyle w:val="Heading2"/>
+      </w:pPr>
+      <w:r>
+        <w:t xml:space="preserve">5.2 Strengths and Limitations</w:t>
+      </w:r>
+    </w:p>
+    <w:p>
+      <w:pPr>
+        <w:pStyle w:val="FirstParagraph"/>
+      </w:pPr>
+      <w:r>
+        <w:rPr>
+          <w:i/>
+          <w:iCs/>
+        </w:rPr>
+        <w:t xml:space="preserve">Discuss what you perceive as strengths and limitations of your analysis.</w:t>
+      </w:r>
+    </w:p>
     <w:bookmarkEnd w:id="45"/>
-    <w:bookmarkStart w:id="50" w:name="discussion"/>
-    <w:p>
-      <w:pPr>
-        <w:pStyle w:val="Heading1"/>
-      </w:pPr>
-      <w:r>
-        <w:t xml:space="preserve">5. Discussion</w:t>
-      </w:r>
-    </w:p>
-    <w:bookmarkStart w:id="46" w:name="summary-and-interpretation"/>
+    <w:bookmarkStart w:id="47" w:name="conclusions"/>
     <w:p>
       <w:pPr>
         <w:pStyle w:val="Heading2"/>
       </w:pPr>
       <w:r>
-        <w:t xml:space="preserve">5.1 Summary and Interpretation</w:t>
+        <w:t xml:space="preserve">5.3 Conclusions</w:t>
       </w:r>
     </w:p>
     <w:p>
@@ -2390,50 +2413,6 @@
           <w:i/>
           <w:iCs/>
         </w:rPr>
-        <w:t xml:space="preserve">Summarize what you did, what you found and what it means.</w:t>
-      </w:r>
-    </w:p>
-    <w:bookmarkEnd w:id="46"/>
-    <w:bookmarkStart w:id="47" w:name="strengths-and-limitations"/>
-    <w:p>
-      <w:pPr>
-        <w:pStyle w:val="Heading2"/>
-      </w:pPr>
-      <w:r>
-        <w:t xml:space="preserve">5.2 Strengths and Limitations</w:t>
-      </w:r>
-    </w:p>
-    <w:p>
-      <w:pPr>
-        <w:pStyle w:val="FirstParagraph"/>
-      </w:pPr>
-      <w:r>
-        <w:rPr>
-          <w:i/>
-          <w:iCs/>
-        </w:rPr>
-        <w:t xml:space="preserve">Discuss what you perceive as strengths and limitations of your analysis.</w:t>
-      </w:r>
-    </w:p>
-    <w:bookmarkEnd w:id="47"/>
-    <w:bookmarkStart w:id="49" w:name="conclusions"/>
-    <w:p>
-      <w:pPr>
-        <w:pStyle w:val="Heading2"/>
-      </w:pPr>
-      <w:r>
-        <w:t xml:space="preserve">5.3 Conclusions</w:t>
-      </w:r>
-    </w:p>
-    <w:p>
-      <w:pPr>
-        <w:pStyle w:val="FirstParagraph"/>
-      </w:pPr>
-      <w:r>
-        <w:rPr>
-          <w:i/>
-          <w:iCs/>
-        </w:rPr>
         <w:t xml:space="preserve">What are the main take-home messages?</w:t>
       </w:r>
     </w:p>
@@ -2454,52 +2433,12 @@
         <w:pStyle w:val="BodyText"/>
       </w:pPr>
       <w:r>
-        <w:t xml:space="preserve">This paper</w:t>
-      </w:r>
-      <w:r>
-        <w:t xml:space="preserve"> </w:t>
-      </w:r>
-      <w:r>
-        <w:t xml:space="preserve">(3)</w:t>
-      </w:r>
-      <w:r>
-        <w:t xml:space="preserve"> </w:t>
-      </w:r>
-      <w:r>
-        <w:t xml:space="preserve">discusses types of analyses.</w:t>
-      </w:r>
-    </w:p>
-    <w:p>
-      <w:pPr>
-        <w:pStyle w:val="BodyText"/>
-      </w:pPr>
-      <w:r>
-        <w:t xml:space="preserve">These papers</w:t>
-      </w:r>
-      <w:r>
-        <w:t xml:space="preserve"> </w:t>
-      </w:r>
-      <w:r>
-        <w:t xml:space="preserve">(1,2)</w:t>
-      </w:r>
-      <w:r>
-        <w:t xml:space="preserve"> </w:t>
-      </w:r>
-      <w:r>
-        <w:t xml:space="preserve">are good examples of papers published using a fully reproducible setup similar to the one shown in this template.</w:t>
-      </w:r>
-    </w:p>
-    <w:p>
-      <w:pPr>
-        <w:pStyle w:val="BodyText"/>
-      </w:pPr>
-      <w:r>
         <w:t xml:space="preserve">Note that this cited reference will show up at the end of the document, the reference formatting is determined by the CSL file specified in the YAML header. Many more style files for almost any journal</w:t>
       </w:r>
       <w:r>
         <w:t xml:space="preserve"> </w:t>
       </w:r>
-      <w:hyperlink r:id="rId48">
+      <w:hyperlink r:id="rId46">
         <w:r>
           <w:rPr>
             <w:rStyle w:val="Hyperlink"/>
@@ -2516,9 +2455,9 @@
         <w:br w:type="page"/>
       </w:r>
     </w:p>
-    <w:bookmarkEnd w:id="49"/>
-    <w:bookmarkEnd w:id="50"/>
-    <w:bookmarkStart w:id="58" w:name="references"/>
+    <w:bookmarkEnd w:id="47"/>
+    <w:bookmarkEnd w:id="48"/>
+    <w:bookmarkStart w:id="60" w:name="references"/>
     <w:p>
       <w:pPr>
         <w:pStyle w:val="Heading1"/>
@@ -2527,8 +2466,8 @@
         <w:t xml:space="preserve">6. References</w:t>
       </w:r>
     </w:p>
-    <w:bookmarkStart w:id="57" w:name="refs"/>
-    <w:bookmarkStart w:id="52" w:name="ref-mckay2020"/>
+    <w:bookmarkStart w:id="59" w:name="refs"/>
+    <w:bookmarkStart w:id="50" w:name="ref-Bray2024"/>
     <w:p>
       <w:pPr>
         <w:pStyle w:val="Bibliography"/>
@@ -2543,134 +2482,149 @@
         <w:t xml:space="preserve">	</w:t>
       </w:r>
       <w:r>
-        <w:t xml:space="preserve">McKay B, Ebell M, Billings WZ, et al.</w:t>
-      </w:r>
-      <w:r>
-        <w:t xml:space="preserve"> </w:t>
-      </w:r>
-      <w:hyperlink r:id="rId51">
+        <w:t xml:space="preserve">Bray F, Laversanne M, Sung H, Ferlay J, Siegel RL, Soerjomataram I, Jemal A. Global cancer statistics 2022: GLOBOCAN estimates of incidence and mortality worldwide for 36 cancers in 185 countries. CA: A Cancer Journal for Clinicians [Internet]. Wiley; 2024 Apr;74(3):229–263. Available from:</w:t>
+      </w:r>
+      <w:r>
+        <w:t xml:space="preserve"> </w:t>
+      </w:r>
+      <w:hyperlink r:id="rId49">
         <w:r>
           <w:rPr>
             <w:rStyle w:val="Hyperlink"/>
           </w:rPr>
-          <w:t xml:space="preserve">Associations</w:t>
+          <w:t xml:space="preserve">http://dx.doi.org/10.3322/caac.21834</w:t>
         </w:r>
+      </w:hyperlink>
+    </w:p>
+    <w:bookmarkEnd w:id="50"/>
+    <w:bookmarkStart w:id="51" w:name="ref-Leslie2025-lp"/>
+    <w:p>
+      <w:pPr>
+        <w:pStyle w:val="Bibliography"/>
+      </w:pPr>
+      <w:r>
+        <w:t xml:space="preserve">2.</w:t>
+      </w:r>
+      <w:r>
+        <w:t xml:space="preserve"> </w:t>
+      </w:r>
+      <w:r>
+        <w:t xml:space="preserve">	</w:t>
+      </w:r>
+      <w:r>
+        <w:t xml:space="preserve">Leslie SW, Soon-Sutton TL, Aeddula NR. Bladder cancer.</w:t>
+      </w:r>
+      <w:r>
+        <w:t xml:space="preserve"> </w:t>
+      </w:r>
+      <w:r>
+        <w:t xml:space="preserve">StatPearls</w:t>
+      </w:r>
+      <w:r>
+        <w:t xml:space="preserve">. Treasure Island (FL): StatPearls Publishing; 2025.</w:t>
+      </w:r>
+      <w:r>
+        <w:t xml:space="preserve"> </w:t>
+      </w:r>
+    </w:p>
+    <w:bookmarkEnd w:id="51"/>
+    <w:bookmarkStart w:id="53" w:name="ref-Jubber2023"/>
+    <w:p>
+      <w:pPr>
+        <w:pStyle w:val="Bibliography"/>
+      </w:pPr>
+      <w:r>
+        <w:t xml:space="preserve">3.</w:t>
+      </w:r>
+      <w:r>
+        <w:t xml:space="preserve"> </w:t>
+      </w:r>
+      <w:r>
+        <w:t xml:space="preserve">	</w:t>
+      </w:r>
+      <w:r>
+        <w:t xml:space="preserve">Jubber I, Ong S, Bukavina L, Black PC, Compérat E, Kamat AM, Kiemeney L, Lawrentschuk N, Lerner SP, Meeks JJ, Moch H, Necchi A, Panebianco V, Sridhar SS, Znaor A, Catto JWF, Cumberbatch MG. Epidemiology of bladder cancer in 2023: A systematic review of risk factors. European Urology [Internet]. Elsevier BV; 2023 Aug;84(2):176–190. Available from:</w:t>
+      </w:r>
+      <w:r>
+        <w:t xml:space="preserve"> </w:t>
+      </w:r>
+      <w:hyperlink r:id="rId52">
         <w:r>
           <w:rPr>
             <w:rStyle w:val="Hyperlink"/>
           </w:rPr>
-          <w:t xml:space="preserve"> </w:t>
+          <w:t xml:space="preserve">http://dx.doi.org/10.1016/j.eururo.2023.03.029</w:t>
         </w:r>
+      </w:hyperlink>
+    </w:p>
+    <w:bookmarkEnd w:id="53"/>
+    <w:bookmarkStart w:id="55" w:name="ref-Flaig2024"/>
+    <w:p>
+      <w:pPr>
+        <w:pStyle w:val="Bibliography"/>
+      </w:pPr>
+      <w:r>
+        <w:t xml:space="preserve">4.</w:t>
+      </w:r>
+      <w:r>
+        <w:t xml:space="preserve"> </w:t>
+      </w:r>
+      <w:r>
+        <w:t xml:space="preserve">	</w:t>
+      </w:r>
+      <w:r>
+        <w:t xml:space="preserve">Flaig TW, Spiess PE, Abern M, Agarwal N, Bangs R, Buyyounouski MK, Chan K, Chang SS, Chang P, Friedlander T, Greenberg RE, Guru KA, Herr HW, Hoffman-Censits J, Kaimakliotis H, Kishan AU, Kundu S, Lele SM, Mamtani R, Mian OY, Michalski J, Montgomery JS, Parikh M, Patterson A, Peyton C, Plimack ER, Preston MA, Richards K, Sexton WJ, Siefker-Radtke AO, Stewart T, Sundi D, Tollefson M, Tward J, Wright JL, Cassara CJ, Gurski LA. Bladder cancer, version 3.2024: Featured updates to the NCCN guidelines. Journal of the National Comprehensive Cancer Network [Internet]. Harborside Press, LLC; 2024 May;22(4):216–225. Available from:</w:t>
+      </w:r>
+      <w:r>
+        <w:t xml:space="preserve"> </w:t>
+      </w:r>
+      <w:hyperlink r:id="rId54">
         <w:r>
           <w:rPr>
             <w:rStyle w:val="Hyperlink"/>
           </w:rPr>
-          <w:t xml:space="preserve">Between Relative Viral Load</w:t>
+          <w:t xml:space="preserve">http://dx.doi.org/10.6004/jnccn.2024.0024</w:t>
         </w:r>
+      </w:hyperlink>
+    </w:p>
+    <w:bookmarkEnd w:id="55"/>
+    <w:bookmarkStart w:id="57" w:name="ref-Yin2023"/>
+    <w:p>
+      <w:pPr>
+        <w:pStyle w:val="Bibliography"/>
+      </w:pPr>
+      <w:r>
+        <w:t xml:space="preserve">5.</w:t>
+      </w:r>
+      <w:r>
+        <w:t xml:space="preserve"> </w:t>
+      </w:r>
+      <w:r>
+        <w:t xml:space="preserve">	</w:t>
+      </w:r>
+      <w:r>
+        <w:t xml:space="preserve">Yin Q, Wu L, Han L, Zheng X, Tong R, Li L, Bai L, Bian Y. Immune-related adverse events of immune checkpoint inhibitors: A review. Frontiers in Immunology [Internet]. Frontiers Media SA; 2023 May;14. Available from:</w:t>
+      </w:r>
+      <w:r>
+        <w:t xml:space="preserve"> </w:t>
+      </w:r>
+      <w:hyperlink r:id="rId56">
         <w:r>
           <w:rPr>
             <w:rStyle w:val="Hyperlink"/>
           </w:rPr>
-          <w:t xml:space="preserve"> </w:t>
-        </w:r>
-        <w:r>
-          <w:rPr>
-            <w:rStyle w:val="Hyperlink"/>
-          </w:rPr>
-          <w:t xml:space="preserve">at</w:t>
-        </w:r>
-        <w:r>
-          <w:rPr>
-            <w:rStyle w:val="Hyperlink"/>
-          </w:rPr>
-          <w:t xml:space="preserve"> </w:t>
-        </w:r>
-        <w:r>
-          <w:rPr>
-            <w:rStyle w:val="Hyperlink"/>
-          </w:rPr>
-          <w:t xml:space="preserve">Diagnosis</w:t>
-        </w:r>
-        <w:r>
-          <w:rPr>
-            <w:rStyle w:val="Hyperlink"/>
-          </w:rPr>
-          <w:t xml:space="preserve"> </w:t>
-        </w:r>
-        <w:r>
-          <w:rPr>
-            <w:rStyle w:val="Hyperlink"/>
-          </w:rPr>
-          <w:t xml:space="preserve">and</w:t>
-        </w:r>
-        <w:r>
-          <w:rPr>
-            <w:rStyle w:val="Hyperlink"/>
-          </w:rPr>
-          <w:t xml:space="preserve"> </w:t>
-        </w:r>
-        <w:r>
-          <w:rPr>
-            <w:rStyle w:val="Hyperlink"/>
-          </w:rPr>
-          <w:t xml:space="preserve">Influenza A Symptoms</w:t>
-        </w:r>
-        <w:r>
-          <w:rPr>
-            <w:rStyle w:val="Hyperlink"/>
-          </w:rPr>
-          <w:t xml:space="preserve"> </w:t>
-        </w:r>
-        <w:r>
-          <w:rPr>
-            <w:rStyle w:val="Hyperlink"/>
-          </w:rPr>
-          <w:t xml:space="preserve">and</w:t>
-        </w:r>
-        <w:r>
-          <w:rPr>
-            <w:rStyle w:val="Hyperlink"/>
-          </w:rPr>
-          <w:t xml:space="preserve"> </w:t>
-        </w:r>
-        <w:r>
-          <w:rPr>
-            <w:rStyle w:val="Hyperlink"/>
-          </w:rPr>
-          <w:t xml:space="preserve">Recovery</w:t>
-        </w:r>
-        <w:r>
-          <w:rPr>
-            <w:rStyle w:val="Hyperlink"/>
-          </w:rPr>
-          <w:t xml:space="preserve">.</w:t>
+          <w:t xml:space="preserve">http://dx.doi.org/10.3389/fimmu.2023.1167975</w:t>
         </w:r>
       </w:hyperlink>
-      <w:r>
-        <w:t xml:space="preserve"> </w:t>
-      </w:r>
-      <w:r>
-        <w:rPr>
-          <w:i/>
-          <w:iCs/>
-        </w:rPr>
-        <w:t xml:space="preserve">Open forum infectious diseases</w:t>
-      </w:r>
-      <w:r>
-        <w:t xml:space="preserve">. 2020;7(11):ofaa494.</w:t>
-      </w:r>
-      <w:r>
-        <w:t xml:space="preserve"> </w:t>
-      </w:r>
-    </w:p>
-    <w:bookmarkEnd w:id="52"/>
-    <w:bookmarkStart w:id="54" w:name="ref-mckay2020a"/>
+    </w:p>
+    <w:bookmarkEnd w:id="57"/>
+    <w:bookmarkStart w:id="58" w:name="ref-us2018fda"/>
     <w:p>
       <w:pPr>
         <w:pStyle w:val="Bibliography"/>
       </w:pPr>
       <w:r>
-        <w:t xml:space="preserve">2.</w:t>
+        <w:t xml:space="preserve">6.</w:t>
       </w:r>
       <w:r>
         <w:t xml:space="preserve"> </w:t>
@@ -2679,109 +2633,15 @@
         <w:t xml:space="preserve">	</w:t>
       </w:r>
       <w:r>
-        <w:t xml:space="preserve">McKay B, Ebell M, Dale AP, et al.</w:t>
-      </w:r>
-      <w:r>
-        <w:t xml:space="preserve"> </w:t>
-      </w:r>
-      <w:hyperlink r:id="rId53">
-        <w:r>
-          <w:rPr>
-            <w:rStyle w:val="Hyperlink"/>
-          </w:rPr>
-          <w:t xml:space="preserve">Virulence-mediated infectiousness and activity trade-offs and their impact on transmission potential of influenza patients.</w:t>
-        </w:r>
-      </w:hyperlink>
-      <w:r>
-        <w:t xml:space="preserve"> </w:t>
-      </w:r>
-      <w:r>
-        <w:rPr>
-          <w:i/>
-          <w:iCs/>
-        </w:rPr>
-        <w:t xml:space="preserve">Proceedings. Biological sciences</w:t>
-      </w:r>
-      <w:r>
-        <w:t xml:space="preserve">. 2020;287(1927):20200496.</w:t>
-      </w:r>
-      <w:r>
-        <w:t xml:space="preserve"> </w:t>
-      </w:r>
-    </w:p>
-    <w:bookmarkEnd w:id="54"/>
-    <w:bookmarkStart w:id="56" w:name="ref-leek2015"/>
-    <w:p>
-      <w:pPr>
-        <w:pStyle w:val="Bibliography"/>
-      </w:pPr>
-      <w:r>
-        <w:t xml:space="preserve">3.</w:t>
-      </w:r>
-      <w:r>
-        <w:t xml:space="preserve"> </w:t>
-      </w:r>
-      <w:r>
-        <w:t xml:space="preserve">	</w:t>
-      </w:r>
-      <w:r>
-        <w:t xml:space="preserve">Leek JT, Peng RD.</w:t>
-      </w:r>
-      <w:r>
-        <w:t xml:space="preserve"> </w:t>
-      </w:r>
-      <w:hyperlink r:id="rId55">
-        <w:r>
-          <w:rPr>
-            <w:rStyle w:val="Hyperlink"/>
-          </w:rPr>
-          <w:t xml:space="preserve">Statistics.</w:t>
-        </w:r>
-        <w:r>
-          <w:rPr>
-            <w:rStyle w:val="Hyperlink"/>
-          </w:rPr>
-          <w:t xml:space="preserve"> </w:t>
-        </w:r>
-        <w:r>
-          <w:rPr>
-            <w:rStyle w:val="Hyperlink"/>
-          </w:rPr>
-          <w:t xml:space="preserve">What</w:t>
-        </w:r>
-        <w:r>
-          <w:rPr>
-            <w:rStyle w:val="Hyperlink"/>
-          </w:rPr>
-          <w:t xml:space="preserve"> </w:t>
-        </w:r>
-        <w:r>
-          <w:rPr>
-            <w:rStyle w:val="Hyperlink"/>
-          </w:rPr>
-          <w:t xml:space="preserve">is the question?</w:t>
-        </w:r>
-      </w:hyperlink>
-      <w:r>
-        <w:t xml:space="preserve"> </w:t>
-      </w:r>
-      <w:r>
-        <w:rPr>
-          <w:i/>
-          <w:iCs/>
-        </w:rPr>
-        <w:t xml:space="preserve">Science (New York, N.Y.)</w:t>
-      </w:r>
-      <w:r>
-        <w:t xml:space="preserve">. 2015;347(6228):1314–1315.</w:t>
-      </w:r>
-      <w:r>
-        <w:t xml:space="preserve"> </w:t>
-      </w:r>
-    </w:p>
-    <w:bookmarkEnd w:id="56"/>
-    <w:bookmarkEnd w:id="57"/>
+        <w:t xml:space="preserve">Food U, Administration D, others. FDA adverse event reporting system (FAERS) public dashboard. Data as of March. 2018;31.</w:t>
+      </w:r>
+      <w:r>
+        <w:t xml:space="preserve"> </w:t>
+      </w:r>
+    </w:p>
     <w:bookmarkEnd w:id="58"/>
+    <w:bookmarkEnd w:id="59"/>
+    <w:bookmarkEnd w:id="60"/>
     <w:sectPr/>
   </w:body>
 </w:document>
@@ -3197,7 +3057,7 @@
   </w:style>
   <w:style w:styleId="Subtitle" w:type="paragraph">
     <w:name w:val="Subtitle"/>
-    <w:basedOn w:val="Normal"/>
+    <w:basedOn w:val="Title"/>
     <w:next w:val="BodyText"/>
     <w:link w:val="SubtitleChar"/>
     <w:uiPriority w:val="11"/>
@@ -3210,7 +3070,6 @@
     </w:pPr>
     <w:rPr>
       <w:rFonts w:cstheme="majorBidi" w:eastAsiaTheme="majorEastAsia"/>
-      <w:color w:themeColor="text1" w:themeTint="A6" w:val="595959"/>
       <w:spacing w:val="15"/>
       <w:sz w:val="28"/>
       <w:szCs w:val="28"/>
@@ -3263,7 +3122,6 @@
     </w:pPr>
     <w:rPr>
       <w:b/>
-      <w:color w:val="345A8A"/>
       <w:sz w:val="20"/>
       <w:szCs w:val="20"/>
     </w:rPr>

</xml_diff>

<commit_message>
Part 2 of MADA Project
</commit_message>
<xml_diff>
--- a/products/manuscript/manuscript.docx
+++ b/products/manuscript/manuscript.docx
@@ -393,7 +393,7 @@
     </w:p>
     <w:bookmarkEnd w:id="23"/>
     <w:bookmarkEnd w:id="24"/>
-    <w:bookmarkStart w:id="33" w:name="methods"/>
+    <w:bookmarkStart w:id="28" w:name="methods"/>
     <w:p>
       <w:pPr>
         <w:pStyle w:val="Heading1"/>
@@ -434,13 +434,13 @@
         <w:t xml:space="preserve">Details have been provided in the data acquisition and statistical analysis parts.</w:t>
       </w:r>
     </w:p>
-    <w:bookmarkStart w:id="29" w:name="schematic-of-workflow"/>
+    <w:bookmarkStart w:id="25" w:name="data-aquisition"/>
     <w:p>
       <w:pPr>
         <w:pStyle w:val="Heading2"/>
       </w:pPr>
       <w:r>
-        <w:t xml:space="preserve">3.1 Schematic of workflow</w:t>
+        <w:t xml:space="preserve">3.1 Data aquisition</w:t>
       </w:r>
     </w:p>
     <w:p>
@@ -452,47 +452,247 @@
           <w:i/>
           <w:iCs/>
         </w:rPr>
+        <w:t xml:space="preserve">In order to obtain the FAERS data, the ICIs were used to search by product. Pembrolizumab, atezolizumab, avelumab, and nivolumab were the keywords used. Previously, durvalumab, and ipilimumab were also approved for bladder cancer treatment. However, this indication has since then been removed by the manufacturers. As such, these were not considered. Following this, the search was limited to cases of bladder cancer. A total of 1,886 reactions were obtained.</w:t>
+      </w:r>
+    </w:p>
+    <w:bookmarkEnd w:id="25"/>
+    <w:bookmarkStart w:id="26" w:name="data-import-and-cleaning"/>
+    <w:p>
+      <w:pPr>
+        <w:pStyle w:val="Heading2"/>
+      </w:pPr>
+      <w:r>
+        <w:t xml:space="preserve">3.2 Data import and cleaning</w:t>
+      </w:r>
+    </w:p>
+    <w:p>
+      <w:pPr>
+        <w:pStyle w:val="FirstParagraph"/>
+      </w:pPr>
+      <w:r>
+        <w:rPr>
+          <w:i/>
+          <w:iCs/>
+        </w:rPr>
+        <w:t xml:space="preserve">The file has been downloaded as an Excel file. The code for the analysis would involve loading the file, removing duplicates, assessing missing data, and deciding whether to remove it.</w:t>
+      </w:r>
+      <w:r>
+        <w:t xml:space="preserve"> </w:t>
+      </w:r>
+      <w:r>
+        <w:rPr>
+          <w:i/>
+          <w:iCs/>
+        </w:rPr>
+        <w:t xml:space="preserve">This will be followed by filtering the data to retain only irAEs. While this step could be performed within the FAERS dashboard, this is not always a straightforward process. FAERS writes all the reactions associated with an agent in a single column, such that one column may have over 10-15 reactions. As such, this step will be performed here.</w:t>
+      </w:r>
+    </w:p>
+    <w:p>
+      <w:pPr>
+        <w:pStyle w:val="BodyText"/>
+      </w:pPr>
+      <w:r>
+        <w:rPr>
+          <w:i/>
+          <w:iCs/>
+        </w:rPr>
+        <w:t xml:space="preserve">The FAERS data initially consisted of 2948 reactions associated with ICIs in bladder cancer.</w:t>
+      </w:r>
+    </w:p>
+    <w:p>
+      <w:pPr>
+        <w:pStyle w:val="BodyText"/>
+      </w:pPr>
+      <w:r>
+        <w:rPr>
+          <w:i/>
+          <w:iCs/>
+        </w:rPr>
+        <w:t xml:space="preserve">Reactions with concomitant suspect products, combination products, and those which were not irAEs were removed. This resulted in a total of 369 cases. The details are available in the processing code file.</w:t>
+      </w:r>
+    </w:p>
+    <w:bookmarkEnd w:id="26"/>
+    <w:bookmarkStart w:id="27" w:name="statistical-analysis"/>
+    <w:p>
+      <w:pPr>
+        <w:pStyle w:val="Heading2"/>
+      </w:pPr>
+      <w:r>
+        <w:t xml:space="preserve">3.3 Statistical analysis</w:t>
+      </w:r>
+    </w:p>
+    <w:p>
+      <w:pPr>
+        <w:pStyle w:val="FirstParagraph"/>
+      </w:pPr>
+      <w:r>
+        <w:rPr>
+          <w:i/>
+          <w:iCs/>
+        </w:rPr>
+        <w:t xml:space="preserve">The first of the analysis will consists of descriptive statistics. Continous variables will be summarized as means, whereas categorical variables will be summarized as counts and percenatges.</w:t>
+      </w:r>
+    </w:p>
+    <w:p>
+      <w:pPr>
+        <w:pStyle w:val="BodyText"/>
+      </w:pPr>
+      <w:r>
+        <w:rPr>
+          <w:i/>
+          <w:iCs/>
+        </w:rPr>
+        <w:t xml:space="preserve">The second part of the analysis will involve a disproportionality analysis. This analysis uses the following formula to calculate the reported odds ratio (ROR).</w:t>
+      </w:r>
+    </w:p>
+    <w:p>
+      <w:pPr>
+        <w:pStyle w:val="BodyText"/>
+      </w:pPr>
+      <w:r>
+        <w:rPr>
+          <w:i/>
+          <w:iCs/>
+        </w:rPr>
+        <w:t xml:space="preserve">a = irAES reported with ICIs</w:t>
+      </w:r>
+      <w:r>
+        <w:t xml:space="preserve"> </w:t>
+      </w:r>
+      <w:r>
+        <w:rPr>
+          <w:i/>
+          <w:iCs/>
+        </w:rPr>
+        <w:t xml:space="preserve">b = irAEs reported with all other drugs</w:t>
+      </w:r>
+      <w:r>
+        <w:t xml:space="preserve"> </w:t>
+      </w:r>
+      <w:r>
+        <w:rPr>
+          <w:i/>
+          <w:iCs/>
+        </w:rPr>
+        <w:t xml:space="preserve">c = All other AEs reported with ICIs</w:t>
+      </w:r>
+      <w:r>
+        <w:t xml:space="preserve"> </w:t>
+      </w:r>
+      <w:r>
+        <w:rPr>
+          <w:i/>
+          <w:iCs/>
+        </w:rPr>
+        <w:t xml:space="preserve">d = All other AEs reported with other drugs</w:t>
+      </w:r>
+    </w:p>
+    <w:p>
+      <w:pPr>
+        <w:pStyle w:val="BodyText"/>
+      </w:pPr>
+      <w:r>
+        <w:rPr>
+          <w:i/>
+          <w:iCs/>
+        </w:rPr>
+        <w:t xml:space="preserve">ROR = a/c / b/d</w:t>
+      </w:r>
+    </w:p>
+    <w:p>
+      <w:pPr>
+        <w:pStyle w:val="BodyText"/>
+      </w:pPr>
+      <w:r>
+        <w:rPr>
+          <w:i/>
+          <w:iCs/>
+        </w:rPr>
+        <w:t xml:space="preserve">Other details in the analysis will be finalized later.</w:t>
+      </w:r>
+    </w:p>
+    <w:p>
+      <w:r>
+        <w:br w:type="page"/>
+      </w:r>
+    </w:p>
+    <w:bookmarkEnd w:id="27"/>
+    <w:bookmarkEnd w:id="28"/>
+    <w:bookmarkStart w:id="42" w:name="results"/>
+    <w:p>
+      <w:pPr>
+        <w:pStyle w:val="Heading1"/>
+      </w:pPr>
+      <w:r>
+        <w:t xml:space="preserve">4. Results</w:t>
+      </w:r>
+    </w:p>
+    <w:p>
+      <w:pPr>
+        <w:pStyle w:val="FirstParagraph"/>
+      </w:pPr>
+      <w:r>
+        <w:rPr>
+          <w:i/>
+          <w:iCs/>
+        </w:rPr>
         <w:t xml:space="preserve">This part has not been completed. The source code has been left as is</w:t>
       </w:r>
     </w:p>
-    <w:p>
-      <w:pPr>
-        <w:pStyle w:val="BodyText"/>
-      </w:pPr>
-      <w:r>
-        <w:t xml:space="preserve">Sometimes you might want to show a schematic diagram/figure that was not created with code (if you can do it with code, do it).</w:t>
-      </w:r>
-      <w:r>
-        <w:t xml:space="preserve"> </w:t>
-      </w:r>
-      <w:hyperlink w:anchor="fig-schematic">
+    <w:bookmarkStart w:id="30" w:name="exploratorydescriptive-analysis"/>
+    <w:p>
+      <w:pPr>
+        <w:pStyle w:val="Heading2"/>
+      </w:pPr>
+      <w:r>
+        <w:t xml:space="preserve">4.1 Exploratory/Descriptive analysis</w:t>
+      </w:r>
+    </w:p>
+    <w:p>
+      <w:pPr>
+        <w:pStyle w:val="FirstParagraph"/>
+      </w:pPr>
+      <w:hyperlink w:anchor="tbl-summarytable">
         <w:r>
           <w:rPr>
             <w:rStyle w:val="Hyperlink"/>
           </w:rPr>
-          <w:t xml:space="preserve">Figure 1</w:t>
+          <w:t xml:space="preserve">Table 1</w:t>
         </w:r>
       </w:hyperlink>
       <w:r>
         <w:t xml:space="preserve"> </w:t>
       </w:r>
       <w:r>
-        <w:t xml:space="preserve">is an example of some - completely random/unrelated - schematic that was generated with Biorender. We store those figures in the</w:t>
-      </w:r>
-      <w:r>
-        <w:t xml:space="preserve"> </w:t>
-      </w:r>
-      <w:r>
-        <w:rPr>
-          <w:rStyle w:val="VerbatimChar"/>
-        </w:rPr>
-        <w:t xml:space="preserve">assets</w:t>
-      </w:r>
-      <w:r>
-        <w:t xml:space="preserve"> </w:t>
-      </w:r>
-      <w:r>
-        <w:t xml:space="preserve">folder.</w:t>
+        <w:rPr>
+          <w:i/>
+          <w:iCs/>
+        </w:rPr>
+        <w:t xml:space="preserve">provides the patient characteristics, and summary of reactions by type of immune checkpoint inhibitor, and organ system affected.</w:t>
+      </w:r>
+    </w:p>
+    <w:p>
+      <w:pPr>
+        <w:pStyle w:val="BodyText"/>
+      </w:pPr>
+      <w:r>
+        <w:rPr>
+          <w:i/>
+          <w:iCs/>
+        </w:rPr>
+        <w:t xml:space="preserve">The mean age reported was 66.94±17.65. A large percentage of the reactions occurred in males (70.2%). This may be because bladder cancer is much more common in males than in females.</w:t>
+      </w:r>
+    </w:p>
+    <w:p>
+      <w:pPr>
+        <w:pStyle w:val="BodyText"/>
+      </w:pPr>
+      <w:r>
+        <w:rPr>
+          <w:i/>
+          <w:iCs/>
+        </w:rPr>
+        <w:t xml:space="preserve">Over 60% of the reactions were associated with pembrolizumab. A majority of the reactions were serious (83.7%)</w:t>
       </w:r>
     </w:p>
     <w:tbl>
@@ -508,7 +708,908 @@
       <w:tr>
         <w:tc>
           <w:tcPr/>
-          <w:bookmarkStart w:id="28" w:name="fig-schematic"/>
+          <w:bookmarkStart w:id="29" w:name="tbl-summarytable"/>
+          <w:p>
+            <w:pPr>
+              <w:jc w:val="center"/>
+            </w:pPr>
+            <w:pPr>
+              <w:jc w:val="start"/>
+              <w:spacing w:before="200"/>
+              <w:pStyle w:val="ImageCaption"/>
+            </w:pPr>
+            <w:r>
+              <w:t xml:space="preserve">Table 1: Table 1: Descriptive Statistics</w:t>
+            </w:r>
+          </w:p>
+          <w:tbl>
+            <w:tblPr>
+              <w:tblStyle w:val="Table"/>
+              <w:tblW w:type="auto" w:w="0"/>
+              <w:tblLook w:firstRow="1" w:lastRow="0" w:firstColumn="0" w:lastColumn="0" w:noHBand="0" w:noVBand="0" w:val="0020"/>
+            </w:tblPr>
+            <w:tblGrid>
+              <w:gridCol w:w="3960"/>
+              <w:gridCol w:w="3960"/>
+            </w:tblGrid>
+            <w:tr>
+              <w:trPr>
+                <w:tblHeader w:val="on"/>
+              </w:trPr>
+              <w:tc>
+                <w:tcPr/>
+                <w:p>
+                  <w:pPr>
+                    <w:pStyle w:val="Compact"/>
+                    <w:jc w:val="left"/>
+                    <w:jc w:val="center"/>
+                  </w:pPr>
+                  <w:r>
+                    <w:t xml:space="preserve">Category</w:t>
+                  </w:r>
+                </w:p>
+              </w:tc>
+              <w:tc>
+                <w:tcPr/>
+                <w:p>
+                  <w:pPr>
+                    <w:pStyle w:val="Compact"/>
+                    <w:jc w:val="left"/>
+                    <w:jc w:val="center"/>
+                  </w:pPr>
+                  <w:r>
+                    <w:t xml:space="preserve">Value</w:t>
+                  </w:r>
+                </w:p>
+              </w:tc>
+            </w:tr>
+            <w:tr>
+              <w:tc>
+                <w:tcPr/>
+                <w:p>
+                  <w:pPr>
+                    <w:pStyle w:val="Compact"/>
+                    <w:jc w:val="left"/>
+                    <w:jc w:val="center"/>
+                  </w:pPr>
+                  <w:r>
+                    <w:t xml:space="preserve">Age</w:t>
+                  </w:r>
+                </w:p>
+              </w:tc>
+              <w:tc>
+                <w:tcPr/>
+                <w:p>
+                  <w:pPr>
+                    <w:pStyle w:val="Compact"/>
+                    <w:jc w:val="left"/>
+                    <w:jc w:val="center"/>
+                  </w:pPr>
+                  <w:r>
+                    <w:t xml:space="preserve">66.94 ± 17.65</w:t>
+                  </w:r>
+                </w:p>
+              </w:tc>
+            </w:tr>
+            <w:tr>
+              <w:tc>
+                <w:tcPr/>
+                <w:p>
+                  <w:pPr>
+                    <w:pStyle w:val="Compact"/>
+                    <w:jc w:val="left"/>
+                    <w:jc w:val="center"/>
+                  </w:pPr>
+                  <w:r>
+                    <w:t xml:space="preserve">Sex</w:t>
+                  </w:r>
+                </w:p>
+              </w:tc>
+              <w:tc>
+                <w:tcPr/>
+                <w:p>
+                  <w:pPr>
+                    <w:pStyle w:val="Compact"/>
+                  </w:pPr>
+                </w:p>
+              </w:tc>
+            </w:tr>
+            <w:tr>
+              <w:tc>
+                <w:tcPr/>
+                <w:p>
+                  <w:pPr>
+                    <w:pStyle w:val="Compact"/>
+                    <w:jc w:val="left"/>
+                    <w:jc w:val="center"/>
+                  </w:pPr>
+                  <w:r>
+                    <w:t xml:space="preserve">Female</w:t>
+                  </w:r>
+                </w:p>
+              </w:tc>
+              <w:tc>
+                <w:tcPr/>
+                <w:p>
+                  <w:pPr>
+                    <w:pStyle w:val="Compact"/>
+                    <w:jc w:val="left"/>
+                    <w:jc w:val="center"/>
+                  </w:pPr>
+                  <w:r>
+                    <w:t xml:space="preserve">76 (20.6%)</w:t>
+                  </w:r>
+                </w:p>
+              </w:tc>
+            </w:tr>
+            <w:tr>
+              <w:tc>
+                <w:tcPr/>
+                <w:p>
+                  <w:pPr>
+                    <w:pStyle w:val="Compact"/>
+                    <w:jc w:val="left"/>
+                    <w:jc w:val="center"/>
+                  </w:pPr>
+                  <w:r>
+                    <w:t xml:space="preserve">Male</w:t>
+                  </w:r>
+                </w:p>
+              </w:tc>
+              <w:tc>
+                <w:tcPr/>
+                <w:p>
+                  <w:pPr>
+                    <w:pStyle w:val="Compact"/>
+                    <w:jc w:val="left"/>
+                    <w:jc w:val="center"/>
+                  </w:pPr>
+                  <w:r>
+                    <w:t xml:space="preserve">259 (70.2%)</w:t>
+                  </w:r>
+                </w:p>
+              </w:tc>
+            </w:tr>
+            <w:tr>
+              <w:tc>
+                <w:tcPr/>
+                <w:p>
+                  <w:pPr>
+                    <w:pStyle w:val="Compact"/>
+                    <w:jc w:val="left"/>
+                    <w:jc w:val="center"/>
+                  </w:pPr>
+                  <w:r>
+                    <w:t xml:space="preserve">Not Specified</w:t>
+                  </w:r>
+                </w:p>
+              </w:tc>
+              <w:tc>
+                <w:tcPr/>
+                <w:p>
+                  <w:pPr>
+                    <w:pStyle w:val="Compact"/>
+                    <w:jc w:val="left"/>
+                    <w:jc w:val="center"/>
+                  </w:pPr>
+                  <w:r>
+                    <w:t xml:space="preserve">34 (9.2%)</w:t>
+                  </w:r>
+                </w:p>
+              </w:tc>
+            </w:tr>
+            <w:tr>
+              <w:tc>
+                <w:tcPr/>
+                <w:p>
+                  <w:pPr>
+                    <w:pStyle w:val="Compact"/>
+                  </w:pPr>
+                </w:p>
+              </w:tc>
+              <w:tc>
+                <w:tcPr/>
+                <w:p>
+                  <w:pPr>
+                    <w:pStyle w:val="Compact"/>
+                  </w:pPr>
+                </w:p>
+              </w:tc>
+            </w:tr>
+            <w:tr>
+              <w:tc>
+                <w:tcPr/>
+                <w:p>
+                  <w:pPr>
+                    <w:pStyle w:val="Compact"/>
+                    <w:jc w:val="left"/>
+                    <w:jc w:val="center"/>
+                  </w:pPr>
+                  <w:r>
+                    <w:t xml:space="preserve">Immune Checkpoint Inhibitors</w:t>
+                  </w:r>
+                </w:p>
+              </w:tc>
+              <w:tc>
+                <w:tcPr/>
+                <w:p>
+                  <w:pPr>
+                    <w:pStyle w:val="Compact"/>
+                  </w:pPr>
+                </w:p>
+              </w:tc>
+            </w:tr>
+            <w:tr>
+              <w:tc>
+                <w:tcPr/>
+                <w:p>
+                  <w:pPr>
+                    <w:pStyle w:val="Compact"/>
+                    <w:jc w:val="left"/>
+                    <w:jc w:val="center"/>
+                  </w:pPr>
+                  <w:r>
+                    <w:t xml:space="preserve">Atezolizumab</w:t>
+                  </w:r>
+                </w:p>
+              </w:tc>
+              <w:tc>
+                <w:tcPr/>
+                <w:p>
+                  <w:pPr>
+                    <w:pStyle w:val="Compact"/>
+                    <w:jc w:val="left"/>
+                    <w:jc w:val="center"/>
+                  </w:pPr>
+                  <w:r>
+                    <w:t xml:space="preserve">69 (18.7%)</w:t>
+                  </w:r>
+                </w:p>
+              </w:tc>
+            </w:tr>
+            <w:tr>
+              <w:tc>
+                <w:tcPr/>
+                <w:p>
+                  <w:pPr>
+                    <w:pStyle w:val="Compact"/>
+                    <w:jc w:val="left"/>
+                    <w:jc w:val="center"/>
+                  </w:pPr>
+                  <w:r>
+                    <w:t xml:space="preserve">Avelumab</w:t>
+                  </w:r>
+                </w:p>
+              </w:tc>
+              <w:tc>
+                <w:tcPr/>
+                <w:p>
+                  <w:pPr>
+                    <w:pStyle w:val="Compact"/>
+                    <w:jc w:val="left"/>
+                    <w:jc w:val="center"/>
+                  </w:pPr>
+                  <w:r>
+                    <w:t xml:space="preserve">33 (8.9%)</w:t>
+                  </w:r>
+                </w:p>
+              </w:tc>
+            </w:tr>
+            <w:tr>
+              <w:tc>
+                <w:tcPr/>
+                <w:p>
+                  <w:pPr>
+                    <w:pStyle w:val="Compact"/>
+                    <w:jc w:val="left"/>
+                    <w:jc w:val="center"/>
+                  </w:pPr>
+                  <w:r>
+                    <w:t xml:space="preserve">Nivolumab</w:t>
+                  </w:r>
+                </w:p>
+              </w:tc>
+              <w:tc>
+                <w:tcPr/>
+                <w:p>
+                  <w:pPr>
+                    <w:pStyle w:val="Compact"/>
+                    <w:jc w:val="left"/>
+                    <w:jc w:val="center"/>
+                  </w:pPr>
+                  <w:r>
+                    <w:t xml:space="preserve">35 (9.5%)</w:t>
+                  </w:r>
+                </w:p>
+              </w:tc>
+            </w:tr>
+            <w:tr>
+              <w:tc>
+                <w:tcPr/>
+                <w:p>
+                  <w:pPr>
+                    <w:pStyle w:val="Compact"/>
+                    <w:jc w:val="left"/>
+                    <w:jc w:val="center"/>
+                  </w:pPr>
+                  <w:r>
+                    <w:t xml:space="preserve">Pembrolizumab</w:t>
+                  </w:r>
+                </w:p>
+              </w:tc>
+              <w:tc>
+                <w:tcPr/>
+                <w:p>
+                  <w:pPr>
+                    <w:pStyle w:val="Compact"/>
+                    <w:jc w:val="left"/>
+                    <w:jc w:val="center"/>
+                  </w:pPr>
+                  <w:r>
+                    <w:t xml:space="preserve">232 (62.9%)</w:t>
+                  </w:r>
+                </w:p>
+              </w:tc>
+            </w:tr>
+            <w:tr>
+              <w:tc>
+                <w:tcPr/>
+                <w:p>
+                  <w:pPr>
+                    <w:pStyle w:val="Compact"/>
+                  </w:pPr>
+                </w:p>
+              </w:tc>
+              <w:tc>
+                <w:tcPr/>
+                <w:p>
+                  <w:pPr>
+                    <w:pStyle w:val="Compact"/>
+                  </w:pPr>
+                </w:p>
+              </w:tc>
+            </w:tr>
+            <w:tr>
+              <w:tc>
+                <w:tcPr/>
+                <w:p>
+                  <w:pPr>
+                    <w:pStyle w:val="Compact"/>
+                    <w:jc w:val="left"/>
+                    <w:jc w:val="center"/>
+                  </w:pPr>
+                  <w:r>
+                    <w:t xml:space="preserve">Outcome</w:t>
+                  </w:r>
+                </w:p>
+              </w:tc>
+              <w:tc>
+                <w:tcPr/>
+                <w:p>
+                  <w:pPr>
+                    <w:pStyle w:val="Compact"/>
+                  </w:pPr>
+                </w:p>
+              </w:tc>
+            </w:tr>
+            <w:tr>
+              <w:tc>
+                <w:tcPr/>
+                <w:p>
+                  <w:pPr>
+                    <w:pStyle w:val="Compact"/>
+                    <w:jc w:val="left"/>
+                    <w:jc w:val="center"/>
+                  </w:pPr>
+                  <w:r>
+                    <w:t xml:space="preserve">Non-Serious</w:t>
+                  </w:r>
+                </w:p>
+              </w:tc>
+              <w:tc>
+                <w:tcPr/>
+                <w:p>
+                  <w:pPr>
+                    <w:pStyle w:val="Compact"/>
+                    <w:jc w:val="left"/>
+                    <w:jc w:val="center"/>
+                  </w:pPr>
+                  <w:r>
+                    <w:t xml:space="preserve">60 (16.3%)</w:t>
+                  </w:r>
+                </w:p>
+              </w:tc>
+            </w:tr>
+            <w:tr>
+              <w:tc>
+                <w:tcPr/>
+                <w:p>
+                  <w:pPr>
+                    <w:pStyle w:val="Compact"/>
+                    <w:jc w:val="left"/>
+                    <w:jc w:val="center"/>
+                  </w:pPr>
+                  <w:r>
+                    <w:t xml:space="preserve">Serious</w:t>
+                  </w:r>
+                </w:p>
+              </w:tc>
+              <w:tc>
+                <w:tcPr/>
+                <w:p>
+                  <w:pPr>
+                    <w:pStyle w:val="Compact"/>
+                    <w:jc w:val="left"/>
+                    <w:jc w:val="center"/>
+                  </w:pPr>
+                  <w:r>
+                    <w:t xml:space="preserve">309 (83.7%)</w:t>
+                  </w:r>
+                </w:p>
+              </w:tc>
+            </w:tr>
+            <w:tr>
+              <w:tc>
+                <w:tcPr/>
+                <w:p>
+                  <w:pPr>
+                    <w:pStyle w:val="Compact"/>
+                  </w:pPr>
+                </w:p>
+              </w:tc>
+              <w:tc>
+                <w:tcPr/>
+                <w:p>
+                  <w:pPr>
+                    <w:pStyle w:val="Compact"/>
+                  </w:pPr>
+                </w:p>
+              </w:tc>
+            </w:tr>
+            <w:tr>
+              <w:tc>
+                <w:tcPr/>
+                <w:p>
+                  <w:pPr>
+                    <w:pStyle w:val="Compact"/>
+                    <w:jc w:val="left"/>
+                    <w:jc w:val="center"/>
+                  </w:pPr>
+                  <w:r>
+                    <w:t xml:space="preserve">Reporter Type</w:t>
+                  </w:r>
+                </w:p>
+              </w:tc>
+              <w:tc>
+                <w:tcPr/>
+                <w:p>
+                  <w:pPr>
+                    <w:pStyle w:val="Compact"/>
+                  </w:pPr>
+                </w:p>
+              </w:tc>
+            </w:tr>
+            <w:tr>
+              <w:tc>
+                <w:tcPr/>
+                <w:p>
+                  <w:pPr>
+                    <w:pStyle w:val="Compact"/>
+                    <w:jc w:val="left"/>
+                    <w:jc w:val="center"/>
+                  </w:pPr>
+                  <w:r>
+                    <w:t xml:space="preserve">Consumer</w:t>
+                  </w:r>
+                </w:p>
+              </w:tc>
+              <w:tc>
+                <w:tcPr/>
+                <w:p>
+                  <w:pPr>
+                    <w:pStyle w:val="Compact"/>
+                    <w:jc w:val="left"/>
+                    <w:jc w:val="center"/>
+                  </w:pPr>
+                  <w:r>
+                    <w:t xml:space="preserve">51 (13.8%)</w:t>
+                  </w:r>
+                </w:p>
+              </w:tc>
+            </w:tr>
+            <w:tr>
+              <w:tc>
+                <w:tcPr/>
+                <w:p>
+                  <w:pPr>
+                    <w:pStyle w:val="Compact"/>
+                    <w:jc w:val="left"/>
+                    <w:jc w:val="center"/>
+                  </w:pPr>
+                  <w:r>
+                    <w:t xml:space="preserve">Healthcare Professional</w:t>
+                  </w:r>
+                </w:p>
+              </w:tc>
+              <w:tc>
+                <w:tcPr/>
+                <w:p>
+                  <w:pPr>
+                    <w:pStyle w:val="Compact"/>
+                    <w:jc w:val="left"/>
+                    <w:jc w:val="center"/>
+                  </w:pPr>
+                  <w:r>
+                    <w:t xml:space="preserve">318 (86.2%)</w:t>
+                  </w:r>
+                </w:p>
+              </w:tc>
+            </w:tr>
+            <w:tr>
+              <w:tc>
+                <w:tcPr/>
+                <w:p>
+                  <w:pPr>
+                    <w:pStyle w:val="Compact"/>
+                  </w:pPr>
+                </w:p>
+              </w:tc>
+              <w:tc>
+                <w:tcPr/>
+                <w:p>
+                  <w:pPr>
+                    <w:pStyle w:val="Compact"/>
+                  </w:pPr>
+                </w:p>
+              </w:tc>
+            </w:tr>
+            <w:tr>
+              <w:tc>
+                <w:tcPr/>
+                <w:p>
+                  <w:pPr>
+                    <w:pStyle w:val="Compact"/>
+                    <w:jc w:val="left"/>
+                    <w:jc w:val="center"/>
+                  </w:pPr>
+                  <w:r>
+                    <w:t xml:space="preserve">Country</w:t>
+                  </w:r>
+                </w:p>
+              </w:tc>
+              <w:tc>
+                <w:tcPr/>
+                <w:p>
+                  <w:pPr>
+                    <w:pStyle w:val="Compact"/>
+                  </w:pPr>
+                </w:p>
+              </w:tc>
+            </w:tr>
+            <w:tr>
+              <w:tc>
+                <w:tcPr/>
+                <w:p>
+                  <w:pPr>
+                    <w:pStyle w:val="Compact"/>
+                    <w:jc w:val="left"/>
+                    <w:jc w:val="center"/>
+                  </w:pPr>
+                  <w:r>
+                    <w:t xml:space="preserve">Outside US</w:t>
+                  </w:r>
+                </w:p>
+              </w:tc>
+              <w:tc>
+                <w:tcPr/>
+                <w:p>
+                  <w:pPr>
+                    <w:pStyle w:val="Compact"/>
+                    <w:jc w:val="left"/>
+                    <w:jc w:val="center"/>
+                  </w:pPr>
+                  <w:r>
+                    <w:t xml:space="preserve">208 (56.4%)</w:t>
+                  </w:r>
+                </w:p>
+              </w:tc>
+            </w:tr>
+            <w:tr>
+              <w:tc>
+                <w:tcPr/>
+                <w:p>
+                  <w:pPr>
+                    <w:pStyle w:val="Compact"/>
+                    <w:jc w:val="left"/>
+                    <w:jc w:val="center"/>
+                  </w:pPr>
+                  <w:r>
+                    <w:t xml:space="preserve">US</w:t>
+                  </w:r>
+                </w:p>
+              </w:tc>
+              <w:tc>
+                <w:tcPr/>
+                <w:p>
+                  <w:pPr>
+                    <w:pStyle w:val="Compact"/>
+                    <w:jc w:val="left"/>
+                    <w:jc w:val="center"/>
+                  </w:pPr>
+                  <w:r>
+                    <w:t xml:space="preserve">161 (43.6%)</w:t>
+                  </w:r>
+                </w:p>
+              </w:tc>
+            </w:tr>
+            <w:tr>
+              <w:tc>
+                <w:tcPr/>
+                <w:p>
+                  <w:pPr>
+                    <w:pStyle w:val="Compact"/>
+                  </w:pPr>
+                </w:p>
+              </w:tc>
+              <w:tc>
+                <w:tcPr/>
+                <w:p>
+                  <w:pPr>
+                    <w:pStyle w:val="Compact"/>
+                  </w:pPr>
+                </w:p>
+              </w:tc>
+            </w:tr>
+            <w:tr>
+              <w:tc>
+                <w:tcPr/>
+                <w:p>
+                  <w:pPr>
+                    <w:pStyle w:val="Compact"/>
+                    <w:jc w:val="left"/>
+                    <w:jc w:val="center"/>
+                  </w:pPr>
+                  <w:r>
+                    <w:t xml:space="preserve">Reaction Type</w:t>
+                  </w:r>
+                </w:p>
+              </w:tc>
+              <w:tc>
+                <w:tcPr/>
+                <w:p>
+                  <w:pPr>
+                    <w:pStyle w:val="Compact"/>
+                  </w:pPr>
+                </w:p>
+              </w:tc>
+            </w:tr>
+            <w:tr>
+              <w:tc>
+                <w:tcPr/>
+                <w:p>
+                  <w:pPr>
+                    <w:pStyle w:val="Compact"/>
+                    <w:jc w:val="left"/>
+                    <w:jc w:val="center"/>
+                  </w:pPr>
+                  <w:r>
+                    <w:t xml:space="preserve">Cardiovascular</w:t>
+                  </w:r>
+                </w:p>
+              </w:tc>
+              <w:tc>
+                <w:tcPr/>
+                <w:p>
+                  <w:pPr>
+                    <w:pStyle w:val="Compact"/>
+                    <w:jc w:val="left"/>
+                    <w:jc w:val="center"/>
+                  </w:pPr>
+                  <w:r>
+                    <w:t xml:space="preserve">27 (7.3%)</w:t>
+                  </w:r>
+                </w:p>
+              </w:tc>
+            </w:tr>
+            <w:tr>
+              <w:tc>
+                <w:tcPr/>
+                <w:p>
+                  <w:pPr>
+                    <w:pStyle w:val="Compact"/>
+                    <w:jc w:val="left"/>
+                    <w:jc w:val="center"/>
+                  </w:pPr>
+                  <w:r>
+                    <w:t xml:space="preserve">Endocrinological</w:t>
+                  </w:r>
+                </w:p>
+              </w:tc>
+              <w:tc>
+                <w:tcPr/>
+                <w:p>
+                  <w:pPr>
+                    <w:pStyle w:val="Compact"/>
+                    <w:jc w:val="left"/>
+                    <w:jc w:val="center"/>
+                  </w:pPr>
+                  <w:r>
+                    <w:t xml:space="preserve">66 (17.9%)</w:t>
+                  </w:r>
+                </w:p>
+              </w:tc>
+            </w:tr>
+            <w:tr>
+              <w:tc>
+                <w:tcPr/>
+                <w:p>
+                  <w:pPr>
+                    <w:pStyle w:val="Compact"/>
+                    <w:jc w:val="left"/>
+                    <w:jc w:val="center"/>
+                  </w:pPr>
+                  <w:r>
+                    <w:t xml:space="preserve">Gastrointestinal</w:t>
+                  </w:r>
+                </w:p>
+              </w:tc>
+              <w:tc>
+                <w:tcPr/>
+                <w:p>
+                  <w:pPr>
+                    <w:pStyle w:val="Compact"/>
+                    <w:jc w:val="left"/>
+                    <w:jc w:val="center"/>
+                  </w:pPr>
+                  <w:r>
+                    <w:t xml:space="preserve">69 (18.7%)</w:t>
+                  </w:r>
+                </w:p>
+              </w:tc>
+            </w:tr>
+            <w:tr>
+              <w:tc>
+                <w:tcPr/>
+                <w:p>
+                  <w:pPr>
+                    <w:pStyle w:val="Compact"/>
+                    <w:jc w:val="left"/>
+                    <w:jc w:val="center"/>
+                  </w:pPr>
+                  <w:r>
+                    <w:t xml:space="preserve">Neurological</w:t>
+                  </w:r>
+                </w:p>
+              </w:tc>
+              <w:tc>
+                <w:tcPr/>
+                <w:p>
+                  <w:pPr>
+                    <w:pStyle w:val="Compact"/>
+                    <w:jc w:val="left"/>
+                    <w:jc w:val="center"/>
+                  </w:pPr>
+                  <w:r>
+                    <w:t xml:space="preserve">35 (9.5%)</w:t>
+                  </w:r>
+                </w:p>
+              </w:tc>
+            </w:tr>
+            <w:tr>
+              <w:tc>
+                <w:tcPr/>
+                <w:p>
+                  <w:pPr>
+                    <w:pStyle w:val="Compact"/>
+                    <w:jc w:val="left"/>
+                    <w:jc w:val="center"/>
+                  </w:pPr>
+                  <w:r>
+                    <w:t xml:space="preserve">Other</w:t>
+                  </w:r>
+                </w:p>
+              </w:tc>
+              <w:tc>
+                <w:tcPr/>
+                <w:p>
+                  <w:pPr>
+                    <w:pStyle w:val="Compact"/>
+                    <w:jc w:val="left"/>
+                    <w:jc w:val="center"/>
+                  </w:pPr>
+                  <w:r>
+                    <w:t xml:space="preserve">165 (44.7%)</w:t>
+                  </w:r>
+                </w:p>
+              </w:tc>
+            </w:tr>
+            <w:tr>
+              <w:tc>
+                <w:tcPr/>
+                <w:p>
+                  <w:pPr>
+                    <w:pStyle w:val="Compact"/>
+                    <w:jc w:val="left"/>
+                    <w:jc w:val="center"/>
+                  </w:pPr>
+                  <w:r>
+                    <w:t xml:space="preserve">Skin</w:t>
+                  </w:r>
+                </w:p>
+              </w:tc>
+              <w:tc>
+                <w:tcPr/>
+                <w:p>
+                  <w:pPr>
+                    <w:pStyle w:val="Compact"/>
+                    <w:jc w:val="left"/>
+                    <w:jc w:val="center"/>
+                  </w:pPr>
+                  <w:r>
+                    <w:t xml:space="preserve">118 (32%)</w:t>
+                  </w:r>
+                </w:p>
+              </w:tc>
+            </w:tr>
+          </w:tbl>
+          <w:bookmarkEnd w:id="29"/>
+          <w:p/>
+        </w:tc>
+      </w:tr>
+    </w:tbl>
+    <w:bookmarkEnd w:id="30"/>
+    <w:bookmarkStart w:id="39" w:name="basic-statistical-analysis"/>
+    <w:p>
+      <w:pPr>
+        <w:pStyle w:val="Heading2"/>
+      </w:pPr>
+      <w:r>
+        <w:t xml:space="preserve">4.2 Basic statistical analysis</w:t>
+      </w:r>
+    </w:p>
+    <w:p>
+      <w:pPr>
+        <w:pStyle w:val="FirstParagraph"/>
+      </w:pPr>
+      <w:hyperlink w:anchor="fig-result">
+        <w:r>
+          <w:rPr>
+            <w:rStyle w:val="Hyperlink"/>
+            <w:i/>
+            <w:iCs/>
+          </w:rPr>
+          <w:t xml:space="preserve">Figure 1</w:t>
+        </w:r>
+      </w:hyperlink>
+      <w:r>
+        <w:rPr>
+          <w:i/>
+          <w:iCs/>
+        </w:rPr>
+        <w:t xml:space="preserve"> </w:t>
+      </w:r>
+      <w:r>
+        <w:rPr>
+          <w:i/>
+          <w:iCs/>
+        </w:rPr>
+        <w:t xml:space="preserve">shows the number of reactions by drug, along with the seriousness of the reaction.</w:t>
+      </w:r>
+    </w:p>
+    <w:tbl>
+      <w:tblPr>
+        <w:tblStyle w:val="Table"/>
+        <w:tblW w:type="pct" w:w="5000"/>
+        <w:tblLayout w:type="fixed"/>
+        <w:tblLook w:firstRow="0" w:lastRow="0" w:firstColumn="0" w:lastColumn="0" w:noHBand="0" w:noVBand="0" w:val="0000"/>
+      </w:tblPr>
+      <w:tblGrid>
+        <w:gridCol w:w="7920"/>
+      </w:tblGrid>
+      <w:tr>
+        <w:tc>
+          <w:tcPr/>
+          <w:bookmarkStart w:id="34" w:name="fig-result"/>
           <w:p>
             <w:pPr>
               <w:pStyle w:val="Compact"/>
@@ -517,20 +1618,20 @@
             <w:r>
               <w:drawing>
                 <wp:inline>
-                  <wp:extent cx="5334000" cy="4978399"/>
+                  <wp:extent cx="5334000" cy="3807460"/>
                   <wp:effectExtent b="0" l="0" r="0" t="0"/>
-                  <wp:docPr descr="" title="" id="26" name="Picture"/>
+                  <wp:docPr descr="" title="" id="32" name="Picture"/>
                   <a:graphic>
                     <a:graphicData uri="http://schemas.openxmlformats.org/drawingml/2006/picture">
                       <pic:pic>
                         <pic:nvPicPr>
-                          <pic:cNvPr descr="../../assets/antigen-recognition.png" id="27" name="Picture"/>
+                          <pic:cNvPr descr="../../results/figures/figure1.png" id="33" name="Picture"/>
                           <pic:cNvPicPr>
                             <a:picLocks noChangeArrowheads="1" noChangeAspect="1"/>
                           </pic:cNvPicPr>
                         </pic:nvPicPr>
                         <pic:blipFill>
-                          <a:blip r:embed="rId25"/>
+                          <a:blip r:embed="rId31"/>
                           <a:stretch>
                             <a:fillRect/>
                           </a:stretch>
@@ -538,7 +1639,7 @@
                         <pic:spPr bwMode="auto">
                           <a:xfrm>
                             <a:off x="0" y="0"/>
-                            <a:ext cx="5334000" cy="4978399"/>
+                            <a:ext cx="5334000" cy="3807460"/>
                           </a:xfrm>
                           <a:prstGeom prst="rect">
                             <a:avLst/>
@@ -567,345 +1668,40 @@
               <w:pStyle w:val="ImageCaption"/>
             </w:pPr>
             <w:r>
-              <w:t xml:space="preserve">Figure 1: A figure that is manually generated and shows some overview/schematic. This has nothing to do with the data, it’s just a random one from one of our projects I found and placed here.</w:t>
+              <w:t xml:space="preserve">Figure 1: Bar chart of outcome of immune checkpoint inhibitors</w:t>
             </w:r>
           </w:p>
-          <w:bookmarkEnd w:id="28"/>
+          <w:bookmarkEnd w:id="34"/>
         </w:tc>
       </w:tr>
     </w:tbl>
-    <w:bookmarkEnd w:id="29"/>
-    <w:bookmarkStart w:id="30" w:name="data-aquisition"/>
-    <w:p>
-      <w:pPr>
-        <w:pStyle w:val="Heading2"/>
-      </w:pPr>
-      <w:r>
-        <w:t xml:space="preserve">3.2 Data aquisition</w:t>
-      </w:r>
-    </w:p>
-    <w:p>
-      <w:pPr>
-        <w:pStyle w:val="FirstParagraph"/>
-      </w:pPr>
-      <w:r>
-        <w:rPr>
-          <w:i/>
-          <w:iCs/>
-        </w:rPr>
-        <w:t xml:space="preserve">In order to obtain the FAERS data, the ICIs were used to search by product. Pembrolizumab, atezolizumab, avelumab, and nivolumab were the keywords used. Previously, durvalumab, and ipilimumab were also approved for bladder cancer treatment. However, this indication has since then been removed by the manufacturers. As such, these were not considered. Following this, the search was limited to cases of bladder cancer. A total of 1,886 reactions were obtained.</w:t>
-      </w:r>
-    </w:p>
-    <w:bookmarkEnd w:id="30"/>
-    <w:bookmarkStart w:id="31" w:name="data-import-and-cleaning"/>
-    <w:p>
-      <w:pPr>
-        <w:pStyle w:val="Heading2"/>
-      </w:pPr>
-      <w:r>
-        <w:t xml:space="preserve">3.3 Data import and cleaning</w:t>
-      </w:r>
-    </w:p>
-    <w:p>
-      <w:pPr>
-        <w:pStyle w:val="FirstParagraph"/>
-      </w:pPr>
-      <w:r>
-        <w:rPr>
-          <w:i/>
-          <w:iCs/>
-        </w:rPr>
-        <w:t xml:space="preserve">The file has been downloaded as an Excel file. The code for the analysis would involve loading the file, removing duplicates, assessing missing data, and deciding whether to remove it.</w:t>
-      </w:r>
-      <w:r>
-        <w:t xml:space="preserve"> </w:t>
-      </w:r>
-      <w:r>
-        <w:rPr>
-          <w:i/>
-          <w:iCs/>
-        </w:rPr>
-        <w:t xml:space="preserve">This will be followed by filtering the data to retain only irAEs. While this step could be performed within the FAERS dashboard, this is not always a straightforward process. FAERS writes all the reactions associated with an agent in a single column, such that one column may have over 10-15 reactions. As such, this step will be performed here.</w:t>
-      </w:r>
-    </w:p>
     <w:p>
       <w:pPr>
         <w:pStyle w:val="BodyText"/>
       </w:pPr>
-      <w:r>
-        <w:rPr>
-          <w:i/>
-          <w:iCs/>
-        </w:rPr>
-        <w:t xml:space="preserve">The cleaning process has not yet been started. The appropriate R code will be provided as the analysis is carried out.</w:t>
-      </w:r>
-    </w:p>
-    <w:bookmarkEnd w:id="31"/>
-    <w:bookmarkStart w:id="32" w:name="statistical-analysis"/>
-    <w:p>
-      <w:pPr>
-        <w:pStyle w:val="Heading2"/>
-      </w:pPr>
-      <w:r>
-        <w:t xml:space="preserve">3.4 Statistical analysis</w:t>
-      </w:r>
-    </w:p>
-    <w:p>
-      <w:pPr>
-        <w:pStyle w:val="FirstParagraph"/>
-      </w:pPr>
-      <w:r>
-        <w:rPr>
-          <w:i/>
-          <w:iCs/>
-        </w:rPr>
-        <w:t xml:space="preserve">The first of the analysis will consists of descriptive statistics. Continous variables will be summarized as means, whereas categorical variables will be summarized as counts and percenatges.</w:t>
-      </w:r>
-    </w:p>
-    <w:p>
-      <w:pPr>
-        <w:pStyle w:val="BodyText"/>
-      </w:pPr>
-      <w:r>
-        <w:rPr>
-          <w:i/>
-          <w:iCs/>
-        </w:rPr>
-        <w:t xml:space="preserve">The second part of the analysis will involve a disproportionality analysis. This analysis uses the following formula to calculate the reported odds ratio (ROR).</w:t>
-      </w:r>
-    </w:p>
-    <w:p>
-      <w:pPr>
-        <w:pStyle w:val="BodyText"/>
-      </w:pPr>
-      <w:r>
-        <w:rPr>
-          <w:i/>
-          <w:iCs/>
-        </w:rPr>
-        <w:t xml:space="preserve">a = irAES reported with ICIs</w:t>
-      </w:r>
-      <w:r>
-        <w:t xml:space="preserve"> </w:t>
-      </w:r>
-      <w:r>
-        <w:rPr>
-          <w:i/>
-          <w:iCs/>
-        </w:rPr>
-        <w:t xml:space="preserve">b = irAEs reported with all other drugs</w:t>
-      </w:r>
-      <w:r>
-        <w:t xml:space="preserve"> </w:t>
-      </w:r>
-      <w:r>
-        <w:rPr>
-          <w:i/>
-          <w:iCs/>
-        </w:rPr>
-        <w:t xml:space="preserve">c = All other AEs reported with ICIs</w:t>
-      </w:r>
-      <w:r>
-        <w:t xml:space="preserve"> </w:t>
-      </w:r>
-      <w:r>
-        <w:rPr>
-          <w:i/>
-          <w:iCs/>
-        </w:rPr>
-        <w:t xml:space="preserve">d = All other AEs reported with other drugs</w:t>
-      </w:r>
-    </w:p>
-    <w:p>
-      <w:pPr>
-        <w:pStyle w:val="BodyText"/>
-      </w:pPr>
-      <w:r>
-        <w:rPr>
-          <w:i/>
-          <w:iCs/>
-        </w:rPr>
-        <w:t xml:space="preserve">ROR = a/c / b/d</w:t>
-      </w:r>
-    </w:p>
-    <w:p>
-      <w:pPr>
-        <w:pStyle w:val="BodyText"/>
-      </w:pPr>
-      <w:r>
-        <w:rPr>
-          <w:i/>
-          <w:iCs/>
-        </w:rPr>
-        <w:t xml:space="preserve">Other details in the analysis will be finalized later.</w:t>
-      </w:r>
-    </w:p>
-    <w:p>
-      <w:r>
-        <w:br w:type="page"/>
-      </w:r>
-    </w:p>
-    <w:bookmarkEnd w:id="32"/>
-    <w:bookmarkEnd w:id="33"/>
-    <w:bookmarkStart w:id="43" w:name="results"/>
-    <w:p>
-      <w:pPr>
-        <w:pStyle w:val="Heading1"/>
-      </w:pPr>
-      <w:r>
-        <w:t xml:space="preserve">4. Results</w:t>
-      </w:r>
-    </w:p>
-    <w:p>
-      <w:pPr>
-        <w:pStyle w:val="FirstParagraph"/>
-      </w:pPr>
-      <w:r>
-        <w:rPr>
-          <w:i/>
-          <w:iCs/>
-        </w:rPr>
-        <w:t xml:space="preserve">This part has not been completed. The source code has been left as is</w:t>
-      </w:r>
-    </w:p>
-    <w:bookmarkStart w:id="35" w:name="exploratorydescriptive-analysis"/>
-    <w:p>
-      <w:pPr>
-        <w:pStyle w:val="Heading2"/>
-      </w:pPr>
-      <w:r>
-        <w:t xml:space="preserve">4.1 Exploratory/Descriptive analysis</w:t>
-      </w:r>
-    </w:p>
-    <w:p>
-      <w:pPr>
-        <w:pStyle w:val="FirstParagraph"/>
-      </w:pPr>
-      <w:r>
-        <w:rPr>
-          <w:i/>
-          <w:iCs/>
-        </w:rPr>
-        <w:t xml:space="preserve">Use a combination of text/tables/figures to explore and describe your data. Show the most important descriptive results here. Additional ones should go in the supplement. Even more can be in the R and Quarto files that are part of your project.</w:t>
-      </w:r>
-    </w:p>
-    <w:p>
-      <w:pPr>
-        <w:pStyle w:val="BodyText"/>
-      </w:pPr>
-      <w:hyperlink w:anchor="tbl-summarytable">
+      <w:hyperlink w:anchor="fig-result1">
         <w:r>
           <w:rPr>
             <w:rStyle w:val="Hyperlink"/>
+            <w:i/>
+            <w:iCs/>
           </w:rPr>
-          <w:t xml:space="preserve">Table 1</w:t>
+          <w:t xml:space="preserve">Figure 2</w:t>
         </w:r>
       </w:hyperlink>
       <w:r>
+        <w:rPr>
+          <w:i/>
+          <w:iCs/>
+        </w:rPr>
         <w:t xml:space="preserve"> </w:t>
       </w:r>
       <w:r>
-        <w:t xml:space="preserve">shows a summary of the data.</w:t>
-      </w:r>
-    </w:p>
-    <w:p>
-      <w:pPr>
-        <w:pStyle w:val="BodyText"/>
-      </w:pPr>
-      <w:r>
-        <w:t xml:space="preserve">Note the loading of the data providing a</w:t>
-      </w:r>
-      <w:r>
-        <w:t xml:space="preserve"> </w:t>
-      </w:r>
-      <w:r>
-        <w:rPr>
-          <w:b/>
-          <w:bCs/>
-        </w:rPr>
-        <w:t xml:space="preserve">relative</w:t>
-      </w:r>
-      <w:r>
-        <w:t xml:space="preserve"> </w:t>
-      </w:r>
-      <w:r>
-        <w:t xml:space="preserve">path using the</w:t>
-      </w:r>
-      <w:r>
-        <w:t xml:space="preserve"> </w:t>
-      </w:r>
-      <w:r>
-        <w:rPr>
-          <w:rStyle w:val="VerbatimChar"/>
-        </w:rPr>
-        <w:t xml:space="preserve">../../</w:t>
-      </w:r>
-      <w:r>
-        <w:t xml:space="preserve"> </w:t>
-      </w:r>
-      <w:r>
-        <w:t xml:space="preserve">notation. (Two dots means a folder up). You never want to specify an</w:t>
-      </w:r>
-      <w:r>
-        <w:t xml:space="preserve"> </w:t>
-      </w:r>
-      <w:r>
-        <w:rPr>
-          <w:b/>
-          <w:bCs/>
-        </w:rPr>
-        <w:t xml:space="preserve">absolute</w:t>
-      </w:r>
-      <w:r>
-        <w:t xml:space="preserve"> </w:t>
-      </w:r>
-      <w:r>
-        <w:t xml:space="preserve">path like</w:t>
-      </w:r>
-      <w:r>
-        <w:t xml:space="preserve"> </w:t>
-      </w:r>
-      <w:r>
-        <w:rPr>
-          <w:rStyle w:val="VerbatimChar"/>
-        </w:rPr>
-        <w:t xml:space="preserve">C:\ahandel\myproject\results\</w:t>
-      </w:r>
-      <w:r>
-        <w:t xml:space="preserve"> </w:t>
-      </w:r>
-      <w:r>
-        <w:t xml:space="preserve">because if you share this with someone, it won’t work for them since they don’t have that path. You can also use the</w:t>
-      </w:r>
-      <w:r>
-        <w:t xml:space="preserve"> </w:t>
-      </w:r>
-      <w:r>
-        <w:rPr>
-          <w:rStyle w:val="VerbatimChar"/>
-        </w:rPr>
-        <w:t xml:space="preserve">here</w:t>
-      </w:r>
-      <w:r>
-        <w:t xml:space="preserve"> </w:t>
-      </w:r>
-      <w:r>
-        <w:t xml:space="preserve">R package to create paths. See examples of that below. I generally recommend the</w:t>
-      </w:r>
-      <w:r>
-        <w:t xml:space="preserve"> </w:t>
-      </w:r>
-      <w:r>
-        <w:rPr>
-          <w:rStyle w:val="VerbatimChar"/>
-        </w:rPr>
-        <w:t xml:space="preserve">here</w:t>
-      </w:r>
-      <w:r>
-        <w:t xml:space="preserve"> </w:t>
-      </w:r>
-      <w:r>
-        <w:t xml:space="preserve">package.</w:t>
+        <w:rPr>
+          <w:i/>
+          <w:iCs/>
+        </w:rPr>
+        <w:t xml:space="preserve">shows the bar chart by type of organ system involved in the reaction.</w:t>
       </w:r>
     </w:p>
     <w:tbl>
@@ -921,924 +1717,7 @@
       <w:tr>
         <w:tc>
           <w:tcPr/>
-          <w:bookmarkStart w:id="34" w:name="tbl-summarytable"/>
-          <w:p>
-            <w:pPr>
-              <w:jc w:val="center"/>
-            </w:pPr>
-            <w:pPr>
-              <w:jc w:val="start"/>
-              <w:spacing w:before="200"/>
-              <w:pStyle w:val="ImageCaption"/>
-            </w:pPr>
-            <w:r>
-              <w:t xml:space="preserve">Table 1: Data summary table.</w:t>
-            </w:r>
-          </w:p>
-          <w:tbl>
-            <w:tblPr>
-              <w:tblStyle w:val="Table"/>
-              <w:tblW w:type="pct" w:w="5000"/>
-              <w:tblLayout w:type="fixed"/>
-              <w:tblLook w:firstRow="1" w:lastRow="0" w:firstColumn="0" w:lastColumn="0" w:noHBand="0" w:noVBand="0" w:val="0020"/>
-            </w:tblPr>
-            <w:tblGrid>
-              <w:gridCol w:w="408"/>
-              <w:gridCol w:w="571"/>
-              <w:gridCol w:w="408"/>
-              <w:gridCol w:w="571"/>
-              <w:gridCol w:w="612"/>
-              <w:gridCol w:w="653"/>
-              <w:gridCol w:w="734"/>
-              <w:gridCol w:w="530"/>
-              <w:gridCol w:w="449"/>
-              <w:gridCol w:w="449"/>
-              <w:gridCol w:w="489"/>
-              <w:gridCol w:w="489"/>
-              <w:gridCol w:w="489"/>
-              <w:gridCol w:w="530"/>
-              <w:gridCol w:w="530"/>
-            </w:tblGrid>
-            <w:tr>
-              <w:trPr>
-                <w:tblHeader w:val="on"/>
-              </w:trPr>
-              <w:tc>
-                <w:tcPr/>
-                <w:p>
-                  <w:pPr>
-                    <w:pStyle w:val="Compact"/>
-                    <w:jc w:val="left"/>
-                    <w:jc w:val="center"/>
-                  </w:pPr>
-                  <w:r>
-                    <w:t xml:space="preserve">skim_type</w:t>
-                  </w:r>
-                </w:p>
-              </w:tc>
-              <w:tc>
-                <w:tcPr/>
-                <w:p>
-                  <w:pPr>
-                    <w:pStyle w:val="Compact"/>
-                    <w:jc w:val="left"/>
-                    <w:jc w:val="center"/>
-                  </w:pPr>
-                  <w:r>
-                    <w:t xml:space="preserve">skim_variable</w:t>
-                  </w:r>
-                </w:p>
-              </w:tc>
-              <w:tc>
-                <w:tcPr/>
-                <w:p>
-                  <w:pPr>
-                    <w:pStyle w:val="Compact"/>
-                    <w:jc w:val="right"/>
-                    <w:jc w:val="center"/>
-                  </w:pPr>
-                  <w:r>
-                    <w:t xml:space="preserve">n_missing</w:t>
-                  </w:r>
-                </w:p>
-              </w:tc>
-              <w:tc>
-                <w:tcPr/>
-                <w:p>
-                  <w:pPr>
-                    <w:pStyle w:val="Compact"/>
-                    <w:jc w:val="right"/>
-                    <w:jc w:val="center"/>
-                  </w:pPr>
-                  <w:r>
-                    <w:t xml:space="preserve">complete_rate</w:t>
-                  </w:r>
-                </w:p>
-              </w:tc>
-              <w:tc>
-                <w:tcPr/>
-                <w:p>
-                  <w:pPr>
-                    <w:pStyle w:val="Compact"/>
-                    <w:jc w:val="left"/>
-                    <w:jc w:val="center"/>
-                  </w:pPr>
-                  <w:r>
-                    <w:t xml:space="preserve">factor.ordered</w:t>
-                  </w:r>
-                </w:p>
-              </w:tc>
-              <w:tc>
-                <w:tcPr/>
-                <w:p>
-                  <w:pPr>
-                    <w:pStyle w:val="Compact"/>
-                    <w:jc w:val="right"/>
-                    <w:jc w:val="center"/>
-                  </w:pPr>
-                  <w:r>
-                    <w:t xml:space="preserve">factor.n_unique</w:t>
-                  </w:r>
-                </w:p>
-              </w:tc>
-              <w:tc>
-                <w:tcPr/>
-                <w:p>
-                  <w:pPr>
-                    <w:pStyle w:val="Compact"/>
-                    <w:jc w:val="left"/>
-                    <w:jc w:val="center"/>
-                  </w:pPr>
-                  <w:r>
-                    <w:t xml:space="preserve">factor.top_counts</w:t>
-                  </w:r>
-                </w:p>
-              </w:tc>
-              <w:tc>
-                <w:tcPr/>
-                <w:p>
-                  <w:pPr>
-                    <w:pStyle w:val="Compact"/>
-                    <w:jc w:val="right"/>
-                    <w:jc w:val="center"/>
-                  </w:pPr>
-                  <w:r>
-                    <w:t xml:space="preserve">numeric.mean</w:t>
-                  </w:r>
-                </w:p>
-              </w:tc>
-              <w:tc>
-                <w:tcPr/>
-                <w:p>
-                  <w:pPr>
-                    <w:pStyle w:val="Compact"/>
-                    <w:jc w:val="right"/>
-                    <w:jc w:val="center"/>
-                  </w:pPr>
-                  <w:r>
-                    <w:t xml:space="preserve">numeric.sd</w:t>
-                  </w:r>
-                </w:p>
-              </w:tc>
-              <w:tc>
-                <w:tcPr/>
-                <w:p>
-                  <w:pPr>
-                    <w:pStyle w:val="Compact"/>
-                    <w:jc w:val="right"/>
-                    <w:jc w:val="center"/>
-                  </w:pPr>
-                  <w:r>
-                    <w:t xml:space="preserve">numeric.p0</w:t>
-                  </w:r>
-                </w:p>
-              </w:tc>
-              <w:tc>
-                <w:tcPr/>
-                <w:p>
-                  <w:pPr>
-                    <w:pStyle w:val="Compact"/>
-                    <w:jc w:val="right"/>
-                    <w:jc w:val="center"/>
-                  </w:pPr>
-                  <w:r>
-                    <w:t xml:space="preserve">numeric.p25</w:t>
-                  </w:r>
-                </w:p>
-              </w:tc>
-              <w:tc>
-                <w:tcPr/>
-                <w:p>
-                  <w:pPr>
-                    <w:pStyle w:val="Compact"/>
-                    <w:jc w:val="right"/>
-                    <w:jc w:val="center"/>
-                  </w:pPr>
-                  <w:r>
-                    <w:t xml:space="preserve">numeric.p50</w:t>
-                  </w:r>
-                </w:p>
-              </w:tc>
-              <w:tc>
-                <w:tcPr/>
-                <w:p>
-                  <w:pPr>
-                    <w:pStyle w:val="Compact"/>
-                    <w:jc w:val="right"/>
-                    <w:jc w:val="center"/>
-                  </w:pPr>
-                  <w:r>
-                    <w:t xml:space="preserve">numeric.p75</w:t>
-                  </w:r>
-                </w:p>
-              </w:tc>
-              <w:tc>
-                <w:tcPr/>
-                <w:p>
-                  <w:pPr>
-                    <w:pStyle w:val="Compact"/>
-                    <w:jc w:val="right"/>
-                    <w:jc w:val="center"/>
-                  </w:pPr>
-                  <w:r>
-                    <w:t xml:space="preserve">numeric.p100</w:t>
-                  </w:r>
-                </w:p>
-              </w:tc>
-              <w:tc>
-                <w:tcPr/>
-                <w:p>
-                  <w:pPr>
-                    <w:pStyle w:val="Compact"/>
-                    <w:jc w:val="left"/>
-                    <w:jc w:val="center"/>
-                  </w:pPr>
-                  <w:r>
-                    <w:t xml:space="preserve">numeric.hist</w:t>
-                  </w:r>
-                </w:p>
-              </w:tc>
-            </w:tr>
-            <w:tr>
-              <w:tc>
-                <w:tcPr/>
-                <w:p>
-                  <w:pPr>
-                    <w:pStyle w:val="Compact"/>
-                    <w:jc w:val="left"/>
-                    <w:jc w:val="center"/>
-                  </w:pPr>
-                  <w:r>
-                    <w:t xml:space="preserve">factor</w:t>
-                  </w:r>
-                </w:p>
-              </w:tc>
-              <w:tc>
-                <w:tcPr/>
-                <w:p>
-                  <w:pPr>
-                    <w:pStyle w:val="Compact"/>
-                    <w:jc w:val="left"/>
-                    <w:jc w:val="center"/>
-                  </w:pPr>
-                  <w:r>
-                    <w:t xml:space="preserve">Gender</w:t>
-                  </w:r>
-                </w:p>
-              </w:tc>
-              <w:tc>
-                <w:tcPr/>
-                <w:p>
-                  <w:pPr>
-                    <w:pStyle w:val="Compact"/>
-                    <w:jc w:val="right"/>
-                    <w:jc w:val="center"/>
-                  </w:pPr>
-                  <w:r>
-                    <w:t xml:space="preserve">0</w:t>
-                  </w:r>
-                </w:p>
-              </w:tc>
-              <w:tc>
-                <w:tcPr/>
-                <w:p>
-                  <w:pPr>
-                    <w:pStyle w:val="Compact"/>
-                    <w:jc w:val="right"/>
-                    <w:jc w:val="center"/>
-                  </w:pPr>
-                  <w:r>
-                    <w:t xml:space="preserve">1</w:t>
-                  </w:r>
-                </w:p>
-              </w:tc>
-              <w:tc>
-                <w:tcPr/>
-                <w:p>
-                  <w:pPr>
-                    <w:pStyle w:val="Compact"/>
-                    <w:jc w:val="left"/>
-                    <w:jc w:val="center"/>
-                  </w:pPr>
-                  <w:r>
-                    <w:t xml:space="preserve">FALSE</w:t>
-                  </w:r>
-                </w:p>
-              </w:tc>
-              <w:tc>
-                <w:tcPr/>
-                <w:p>
-                  <w:pPr>
-                    <w:pStyle w:val="Compact"/>
-                    <w:jc w:val="right"/>
-                    <w:jc w:val="center"/>
-                  </w:pPr>
-                  <w:r>
-                    <w:t xml:space="preserve">3</w:t>
-                  </w:r>
-                </w:p>
-              </w:tc>
-              <w:tc>
-                <w:tcPr/>
-                <w:p>
-                  <w:pPr>
-                    <w:pStyle w:val="Compact"/>
-                    <w:jc w:val="left"/>
-                    <w:jc w:val="center"/>
-                  </w:pPr>
-                  <w:r>
-                    <w:t xml:space="preserve">M: 4, F: 3, O: 2</w:t>
-                  </w:r>
-                </w:p>
-              </w:tc>
-              <w:tc>
-                <w:tcPr/>
-                <w:p>
-                  <w:pPr>
-                    <w:pStyle w:val="Compact"/>
-                    <w:jc w:val="right"/>
-                    <w:jc w:val="center"/>
-                  </w:pPr>
-                  <w:r>
-                    <w:t xml:space="preserve">NA</w:t>
-                  </w:r>
-                </w:p>
-              </w:tc>
-              <w:tc>
-                <w:tcPr/>
-                <w:p>
-                  <w:pPr>
-                    <w:pStyle w:val="Compact"/>
-                    <w:jc w:val="right"/>
-                    <w:jc w:val="center"/>
-                  </w:pPr>
-                  <w:r>
-                    <w:t xml:space="preserve">NA</w:t>
-                  </w:r>
-                </w:p>
-              </w:tc>
-              <w:tc>
-                <w:tcPr/>
-                <w:p>
-                  <w:pPr>
-                    <w:pStyle w:val="Compact"/>
-                    <w:jc w:val="right"/>
-                    <w:jc w:val="center"/>
-                  </w:pPr>
-                  <w:r>
-                    <w:t xml:space="preserve">NA</w:t>
-                  </w:r>
-                </w:p>
-              </w:tc>
-              <w:tc>
-                <w:tcPr/>
-                <w:p>
-                  <w:pPr>
-                    <w:pStyle w:val="Compact"/>
-                    <w:jc w:val="right"/>
-                    <w:jc w:val="center"/>
-                  </w:pPr>
-                  <w:r>
-                    <w:t xml:space="preserve">NA</w:t>
-                  </w:r>
-                </w:p>
-              </w:tc>
-              <w:tc>
-                <w:tcPr/>
-                <w:p>
-                  <w:pPr>
-                    <w:pStyle w:val="Compact"/>
-                    <w:jc w:val="right"/>
-                    <w:jc w:val="center"/>
-                  </w:pPr>
-                  <w:r>
-                    <w:t xml:space="preserve">NA</w:t>
-                  </w:r>
-                </w:p>
-              </w:tc>
-              <w:tc>
-                <w:tcPr/>
-                <w:p>
-                  <w:pPr>
-                    <w:pStyle w:val="Compact"/>
-                    <w:jc w:val="right"/>
-                    <w:jc w:val="center"/>
-                  </w:pPr>
-                  <w:r>
-                    <w:t xml:space="preserve">NA</w:t>
-                  </w:r>
-                </w:p>
-              </w:tc>
-              <w:tc>
-                <w:tcPr/>
-                <w:p>
-                  <w:pPr>
-                    <w:pStyle w:val="Compact"/>
-                    <w:jc w:val="right"/>
-                    <w:jc w:val="center"/>
-                  </w:pPr>
-                  <w:r>
-                    <w:t xml:space="preserve">NA</w:t>
-                  </w:r>
-                </w:p>
-              </w:tc>
-              <w:tc>
-                <w:tcPr/>
-                <w:p>
-                  <w:pPr>
-                    <w:pStyle w:val="Compact"/>
-                    <w:jc w:val="left"/>
-                    <w:jc w:val="center"/>
-                  </w:pPr>
-                  <w:r>
-                    <w:t xml:space="preserve">NA</w:t>
-                  </w:r>
-                </w:p>
-              </w:tc>
-            </w:tr>
-            <w:tr>
-              <w:tc>
-                <w:tcPr/>
-                <w:p>
-                  <w:pPr>
-                    <w:pStyle w:val="Compact"/>
-                    <w:jc w:val="left"/>
-                    <w:jc w:val="center"/>
-                  </w:pPr>
-                  <w:r>
-                    <w:t xml:space="preserve">numeric</w:t>
-                  </w:r>
-                </w:p>
-              </w:tc>
-              <w:tc>
-                <w:tcPr/>
-                <w:p>
-                  <w:pPr>
-                    <w:pStyle w:val="Compact"/>
-                    <w:jc w:val="left"/>
-                    <w:jc w:val="center"/>
-                  </w:pPr>
-                  <w:r>
-                    <w:t xml:space="preserve">Height</w:t>
-                  </w:r>
-                </w:p>
-              </w:tc>
-              <w:tc>
-                <w:tcPr/>
-                <w:p>
-                  <w:pPr>
-                    <w:pStyle w:val="Compact"/>
-                    <w:jc w:val="right"/>
-                    <w:jc w:val="center"/>
-                  </w:pPr>
-                  <w:r>
-                    <w:t xml:space="preserve">0</w:t>
-                  </w:r>
-                </w:p>
-              </w:tc>
-              <w:tc>
-                <w:tcPr/>
-                <w:p>
-                  <w:pPr>
-                    <w:pStyle w:val="Compact"/>
-                    <w:jc w:val="right"/>
-                    <w:jc w:val="center"/>
-                  </w:pPr>
-                  <w:r>
-                    <w:t xml:space="preserve">1</w:t>
-                  </w:r>
-                </w:p>
-              </w:tc>
-              <w:tc>
-                <w:tcPr/>
-                <w:p>
-                  <w:pPr>
-                    <w:pStyle w:val="Compact"/>
-                    <w:jc w:val="left"/>
-                    <w:jc w:val="center"/>
-                  </w:pPr>
-                  <w:r>
-                    <w:t xml:space="preserve">NA</w:t>
-                  </w:r>
-                </w:p>
-              </w:tc>
-              <w:tc>
-                <w:tcPr/>
-                <w:p>
-                  <w:pPr>
-                    <w:pStyle w:val="Compact"/>
-                    <w:jc w:val="right"/>
-                    <w:jc w:val="center"/>
-                  </w:pPr>
-                  <w:r>
-                    <w:t xml:space="preserve">NA</w:t>
-                  </w:r>
-                </w:p>
-              </w:tc>
-              <w:tc>
-                <w:tcPr/>
-                <w:p>
-                  <w:pPr>
-                    <w:pStyle w:val="Compact"/>
-                    <w:jc w:val="left"/>
-                    <w:jc w:val="center"/>
-                  </w:pPr>
-                  <w:r>
-                    <w:t xml:space="preserve">NA</w:t>
-                  </w:r>
-                </w:p>
-              </w:tc>
-              <w:tc>
-                <w:tcPr/>
-                <w:p>
-                  <w:pPr>
-                    <w:pStyle w:val="Compact"/>
-                    <w:jc w:val="right"/>
-                    <w:jc w:val="center"/>
-                  </w:pPr>
-                  <w:r>
-                    <w:t xml:space="preserve">165.66667</w:t>
-                  </w:r>
-                </w:p>
-              </w:tc>
-              <w:tc>
-                <w:tcPr/>
-                <w:p>
-                  <w:pPr>
-                    <w:pStyle w:val="Compact"/>
-                    <w:jc w:val="right"/>
-                    <w:jc w:val="center"/>
-                  </w:pPr>
-                  <w:r>
-                    <w:t xml:space="preserve">15.97655</w:t>
-                  </w:r>
-                </w:p>
-              </w:tc>
-              <w:tc>
-                <w:tcPr/>
-                <w:p>
-                  <w:pPr>
-                    <w:pStyle w:val="Compact"/>
-                    <w:jc w:val="right"/>
-                    <w:jc w:val="center"/>
-                  </w:pPr>
-                  <w:r>
-                    <w:t xml:space="preserve">133</w:t>
-                  </w:r>
-                </w:p>
-              </w:tc>
-              <w:tc>
-                <w:tcPr/>
-                <w:p>
-                  <w:pPr>
-                    <w:pStyle w:val="Compact"/>
-                    <w:jc w:val="right"/>
-                    <w:jc w:val="center"/>
-                  </w:pPr>
-                  <w:r>
-                    <w:t xml:space="preserve">156</w:t>
-                  </w:r>
-                </w:p>
-              </w:tc>
-              <w:tc>
-                <w:tcPr/>
-                <w:p>
-                  <w:pPr>
-                    <w:pStyle w:val="Compact"/>
-                    <w:jc w:val="right"/>
-                    <w:jc w:val="center"/>
-                  </w:pPr>
-                  <w:r>
-                    <w:t xml:space="preserve">166</w:t>
-                  </w:r>
-                </w:p>
-              </w:tc>
-              <w:tc>
-                <w:tcPr/>
-                <w:p>
-                  <w:pPr>
-                    <w:pStyle w:val="Compact"/>
-                    <w:jc w:val="right"/>
-                    <w:jc w:val="center"/>
-                  </w:pPr>
-                  <w:r>
-                    <w:t xml:space="preserve">178</w:t>
-                  </w:r>
-                </w:p>
-              </w:tc>
-              <w:tc>
-                <w:tcPr/>
-                <w:p>
-                  <w:pPr>
-                    <w:pStyle w:val="Compact"/>
-                    <w:jc w:val="right"/>
-                    <w:jc w:val="center"/>
-                  </w:pPr>
-                  <w:r>
-                    <w:t xml:space="preserve">183</w:t>
-                  </w:r>
-                </w:p>
-              </w:tc>
-              <w:tc>
-                <w:tcPr/>
-                <w:p>
-                  <w:pPr>
-                    <w:pStyle w:val="Compact"/>
-                    <w:jc w:val="left"/>
-                    <w:jc w:val="center"/>
-                  </w:pPr>
-                  <w:r>
-                    <w:t xml:space="preserve">▂▁▃▃▇</w:t>
-                  </w:r>
-                </w:p>
-              </w:tc>
-            </w:tr>
-            <w:tr>
-              <w:tc>
-                <w:tcPr/>
-                <w:p>
-                  <w:pPr>
-                    <w:pStyle w:val="Compact"/>
-                    <w:jc w:val="left"/>
-                    <w:jc w:val="center"/>
-                  </w:pPr>
-                  <w:r>
-                    <w:t xml:space="preserve">numeric</w:t>
-                  </w:r>
-                </w:p>
-              </w:tc>
-              <w:tc>
-                <w:tcPr/>
-                <w:p>
-                  <w:pPr>
-                    <w:pStyle w:val="Compact"/>
-                    <w:jc w:val="left"/>
-                    <w:jc w:val="center"/>
-                  </w:pPr>
-                  <w:r>
-                    <w:t xml:space="preserve">Weight</w:t>
-                  </w:r>
-                </w:p>
-              </w:tc>
-              <w:tc>
-                <w:tcPr/>
-                <w:p>
-                  <w:pPr>
-                    <w:pStyle w:val="Compact"/>
-                    <w:jc w:val="right"/>
-                    <w:jc w:val="center"/>
-                  </w:pPr>
-                  <w:r>
-                    <w:t xml:space="preserve">0</w:t>
-                  </w:r>
-                </w:p>
-              </w:tc>
-              <w:tc>
-                <w:tcPr/>
-                <w:p>
-                  <w:pPr>
-                    <w:pStyle w:val="Compact"/>
-                    <w:jc w:val="right"/>
-                    <w:jc w:val="center"/>
-                  </w:pPr>
-                  <w:r>
-                    <w:t xml:space="preserve">1</w:t>
-                  </w:r>
-                </w:p>
-              </w:tc>
-              <w:tc>
-                <w:tcPr/>
-                <w:p>
-                  <w:pPr>
-                    <w:pStyle w:val="Compact"/>
-                    <w:jc w:val="left"/>
-                    <w:jc w:val="center"/>
-                  </w:pPr>
-                  <w:r>
-                    <w:t xml:space="preserve">NA</w:t>
-                  </w:r>
-                </w:p>
-              </w:tc>
-              <w:tc>
-                <w:tcPr/>
-                <w:p>
-                  <w:pPr>
-                    <w:pStyle w:val="Compact"/>
-                    <w:jc w:val="right"/>
-                    <w:jc w:val="center"/>
-                  </w:pPr>
-                  <w:r>
-                    <w:t xml:space="preserve">NA</w:t>
-                  </w:r>
-                </w:p>
-              </w:tc>
-              <w:tc>
-                <w:tcPr/>
-                <w:p>
-                  <w:pPr>
-                    <w:pStyle w:val="Compact"/>
-                    <w:jc w:val="left"/>
-                    <w:jc w:val="center"/>
-                  </w:pPr>
-                  <w:r>
-                    <w:t xml:space="preserve">NA</w:t>
-                  </w:r>
-                </w:p>
-              </w:tc>
-              <w:tc>
-                <w:tcPr/>
-                <w:p>
-                  <w:pPr>
-                    <w:pStyle w:val="Compact"/>
-                    <w:jc w:val="right"/>
-                    <w:jc w:val="center"/>
-                  </w:pPr>
-                  <w:r>
-                    <w:t xml:space="preserve">70.11111</w:t>
-                  </w:r>
-                </w:p>
-              </w:tc>
-              <w:tc>
-                <w:tcPr/>
-                <w:p>
-                  <w:pPr>
-                    <w:pStyle w:val="Compact"/>
-                    <w:jc w:val="right"/>
-                    <w:jc w:val="center"/>
-                  </w:pPr>
-                  <w:r>
-                    <w:t xml:space="preserve">21.24526</w:t>
-                  </w:r>
-                </w:p>
-              </w:tc>
-              <w:tc>
-                <w:tcPr/>
-                <w:p>
-                  <w:pPr>
-                    <w:pStyle w:val="Compact"/>
-                    <w:jc w:val="right"/>
-                    <w:jc w:val="center"/>
-                  </w:pPr>
-                  <w:r>
-                    <w:t xml:space="preserve">45</w:t>
-                  </w:r>
-                </w:p>
-              </w:tc>
-              <w:tc>
-                <w:tcPr/>
-                <w:p>
-                  <w:pPr>
-                    <w:pStyle w:val="Compact"/>
-                    <w:jc w:val="right"/>
-                    <w:jc w:val="center"/>
-                  </w:pPr>
-                  <w:r>
-                    <w:t xml:space="preserve">55</w:t>
-                  </w:r>
-                </w:p>
-              </w:tc>
-              <w:tc>
-                <w:tcPr/>
-                <w:p>
-                  <w:pPr>
-                    <w:pStyle w:val="Compact"/>
-                    <w:jc w:val="right"/>
-                    <w:jc w:val="center"/>
-                  </w:pPr>
-                  <w:r>
-                    <w:t xml:space="preserve">70</w:t>
-                  </w:r>
-                </w:p>
-              </w:tc>
-              <w:tc>
-                <w:tcPr/>
-                <w:p>
-                  <w:pPr>
-                    <w:pStyle w:val="Compact"/>
-                    <w:jc w:val="right"/>
-                    <w:jc w:val="center"/>
-                  </w:pPr>
-                  <w:r>
-                    <w:t xml:space="preserve">80</w:t>
-                  </w:r>
-                </w:p>
-              </w:tc>
-              <w:tc>
-                <w:tcPr/>
-                <w:p>
-                  <w:pPr>
-                    <w:pStyle w:val="Compact"/>
-                    <w:jc w:val="right"/>
-                    <w:jc w:val="center"/>
-                  </w:pPr>
-                  <w:r>
-                    <w:t xml:space="preserve">110</w:t>
-                  </w:r>
-                </w:p>
-              </w:tc>
-              <w:tc>
-                <w:tcPr/>
-                <w:p>
-                  <w:pPr>
-                    <w:pStyle w:val="Compact"/>
-                    <w:jc w:val="left"/>
-                    <w:jc w:val="center"/>
-                  </w:pPr>
-                  <w:r>
-                    <w:t xml:space="preserve">▇▂▃▂▂</w:t>
-                  </w:r>
-                </w:p>
-              </w:tc>
-            </w:tr>
-          </w:tbl>
-          <w:bookmarkEnd w:id="34"/>
-          <w:p/>
-        </w:tc>
-      </w:tr>
-    </w:tbl>
-    <w:bookmarkEnd w:id="35"/>
-    <w:bookmarkStart w:id="40" w:name="basic-statistical-analysis"/>
-    <w:p>
-      <w:pPr>
-        <w:pStyle w:val="Heading2"/>
-      </w:pPr>
-      <w:r>
-        <w:t xml:space="preserve">4.2 Basic statistical analysis</w:t>
-      </w:r>
-    </w:p>
-    <w:p>
-      <w:pPr>
-        <w:pStyle w:val="FirstParagraph"/>
-      </w:pPr>
-      <w:r>
-        <w:rPr>
-          <w:i/>
-          <w:iCs/>
-        </w:rPr>
-        <w:t xml:space="preserve">To get some further insight into your data, if reasonable you could compute simple statistics (e.g. simple models with 1 predictor) to look for associations between your outcome(s) and each individual predictor variable. Though note that unless you pre-specified the outcome and main exposure, any</w:t>
-      </w:r>
-      <w:r>
-        <w:rPr>
-          <w:i/>
-          <w:iCs/>
-        </w:rPr>
-        <w:t xml:space="preserve"> </w:t>
-      </w:r>
-      <w:r>
-        <w:rPr>
-          <w:i/>
-          <w:iCs/>
-        </w:rPr>
-        <w:t xml:space="preserve">“p&lt;0.05 means statistical significance”</w:t>
-      </w:r>
-      <w:r>
-        <w:rPr>
-          <w:i/>
-          <w:iCs/>
-        </w:rPr>
-        <w:t xml:space="preserve"> </w:t>
-      </w:r>
-      <w:r>
-        <w:rPr>
-          <w:i/>
-          <w:iCs/>
-        </w:rPr>
-        <w:t xml:space="preserve">interpretation is not valid.</w:t>
-      </w:r>
-    </w:p>
-    <w:p>
-      <w:pPr>
-        <w:pStyle w:val="BodyText"/>
-      </w:pPr>
-      <w:hyperlink w:anchor="fig-result">
-        <w:r>
-          <w:rPr>
-            <w:rStyle w:val="Hyperlink"/>
-          </w:rPr>
-          <w:t xml:space="preserve">Figure 2</w:t>
-        </w:r>
-      </w:hyperlink>
-      <w:r>
-        <w:t xml:space="preserve"> </w:t>
-      </w:r>
-      <w:r>
-        <w:t xml:space="preserve">shows a scatterplot figure produced by one of the R scripts.</w:t>
-      </w:r>
-    </w:p>
-    <w:tbl>
-      <w:tblPr>
-        <w:tblStyle w:val="Table"/>
-        <w:tblW w:type="pct" w:w="5000"/>
-        <w:tblLayout w:type="fixed"/>
-        <w:tblLook w:firstRow="0" w:lastRow="0" w:firstColumn="0" w:lastColumn="0" w:noHBand="0" w:noVBand="0" w:val="0000"/>
-      </w:tblPr>
-      <w:tblGrid>
-        <w:gridCol w:w="7920"/>
-      </w:tblGrid>
-      <w:tr>
-        <w:tc>
-          <w:tcPr/>
-          <w:bookmarkStart w:id="39" w:name="fig-result"/>
+          <w:bookmarkStart w:id="38" w:name="fig-result1"/>
           <w:p>
             <w:pPr>
               <w:pStyle w:val="Compact"/>
@@ -1847,20 +1726,20 @@
             <w:r>
               <w:drawing>
                 <wp:inline>
-                  <wp:extent cx="5334000" cy="2701322"/>
+                  <wp:extent cx="5334000" cy="3807460"/>
                   <wp:effectExtent b="0" l="0" r="0" t="0"/>
-                  <wp:docPr descr="" title="" id="37" name="Picture"/>
+                  <wp:docPr descr="" title="" id="36" name="Picture"/>
                   <a:graphic>
                     <a:graphicData uri="http://schemas.openxmlformats.org/drawingml/2006/picture">
                       <pic:pic>
                         <pic:nvPicPr>
-                          <pic:cNvPr descr="../../results/figures/height-weight-stratified.png" id="38" name="Picture"/>
+                          <pic:cNvPr descr="../../results/figures/figure2.png" id="37" name="Picture"/>
                           <pic:cNvPicPr>
                             <a:picLocks noChangeArrowheads="1" noChangeAspect="1"/>
                           </pic:cNvPicPr>
                         </pic:nvPicPr>
                         <pic:blipFill>
-                          <a:blip r:embed="rId36"/>
+                          <a:blip r:embed="rId35"/>
                           <a:stretch>
                             <a:fillRect/>
                           </a:stretch>
@@ -1868,7 +1747,7 @@
                         <pic:spPr bwMode="auto">
                           <a:xfrm>
                             <a:off x="0" y="0"/>
-                            <a:ext cx="5334000" cy="2701322"/>
+                            <a:ext cx="5334000" cy="3807460"/>
                           </a:xfrm>
                           <a:prstGeom prst="rect">
                             <a:avLst/>
@@ -1897,15 +1776,15 @@
               <w:pStyle w:val="ImageCaption"/>
             </w:pPr>
             <w:r>
-              <w:t xml:space="preserve">Figure 2: Height and weight stratified by gender.</w:t>
+              <w:t xml:space="preserve">Figure 2: Bar chart of types of reactions</w:t>
             </w:r>
           </w:p>
-          <w:bookmarkEnd w:id="39"/>
+          <w:bookmarkEnd w:id="38"/>
         </w:tc>
       </w:tr>
     </w:tbl>
-    <w:bookmarkEnd w:id="40"/>
-    <w:bookmarkStart w:id="42" w:name="full-analysis"/>
+    <w:bookmarkEnd w:id="39"/>
+    <w:bookmarkStart w:id="41" w:name="full-analysis"/>
     <w:p>
       <w:pPr>
         <w:pStyle w:val="Heading2"/>
@@ -1917,6 +1796,18 @@
     <w:p>
       <w:pPr>
         <w:pStyle w:val="FirstParagraph"/>
+      </w:pPr>
+      <w:r>
+        <w:rPr>
+          <w:i/>
+          <w:iCs/>
+        </w:rPr>
+        <w:t xml:space="preserve">This part has not yet been edited.</w:t>
+      </w:r>
+    </w:p>
+    <w:p>
+      <w:pPr>
+        <w:pStyle w:val="BodyText"/>
       </w:pPr>
       <w:r>
         <w:rPr>
@@ -1964,7 +1855,7 @@
       <w:tr>
         <w:tc>
           <w:tcPr/>
-          <w:bookmarkStart w:id="41" w:name="tbl-resulttable2"/>
+          <w:bookmarkStart w:id="40" w:name="tbl-resulttable2"/>
           <w:p>
             <w:pPr>
               <w:jc w:val="center"/>
@@ -2330,7 +2221,7 @@
               </w:tc>
             </w:tr>
           </w:tbl>
-          <w:bookmarkEnd w:id="41"/>
+          <w:bookmarkEnd w:id="40"/>
           <w:p/>
         </w:tc>
       </w:tr>
@@ -2340,24 +2231,46 @@
         <w:br w:type="page"/>
       </w:r>
     </w:p>
+    <w:bookmarkEnd w:id="41"/>
     <w:bookmarkEnd w:id="42"/>
+    <w:bookmarkStart w:id="47" w:name="discussion"/>
+    <w:p>
+      <w:pPr>
+        <w:pStyle w:val="Heading1"/>
+      </w:pPr>
+      <w:r>
+        <w:t xml:space="preserve">5. Discussion</w:t>
+      </w:r>
+    </w:p>
+    <w:bookmarkStart w:id="43" w:name="summary-and-interpretation"/>
+    <w:p>
+      <w:pPr>
+        <w:pStyle w:val="Heading2"/>
+      </w:pPr>
+      <w:r>
+        <w:t xml:space="preserve">5.1 Summary and Interpretation</w:t>
+      </w:r>
+    </w:p>
+    <w:p>
+      <w:pPr>
+        <w:pStyle w:val="FirstParagraph"/>
+      </w:pPr>
+      <w:r>
+        <w:rPr>
+          <w:i/>
+          <w:iCs/>
+        </w:rPr>
+        <w:t xml:space="preserve">Summarize what you did, what you found and what it means.</w:t>
+      </w:r>
+    </w:p>
     <w:bookmarkEnd w:id="43"/>
-    <w:bookmarkStart w:id="48" w:name="discussion"/>
-    <w:p>
-      <w:pPr>
-        <w:pStyle w:val="Heading1"/>
-      </w:pPr>
-      <w:r>
-        <w:t xml:space="preserve">5. Discussion</w:t>
-      </w:r>
-    </w:p>
-    <w:bookmarkStart w:id="44" w:name="summary-and-interpretation"/>
+    <w:bookmarkStart w:id="44" w:name="strengths-and-limitations"/>
     <w:p>
       <w:pPr>
         <w:pStyle w:val="Heading2"/>
       </w:pPr>
       <w:r>
-        <w:t xml:space="preserve">5.1 Summary and Interpretation</w:t>
+        <w:t xml:space="preserve">5.2 Strengths and Limitations</w:t>
       </w:r>
     </w:p>
     <w:p>
@@ -2369,17 +2282,17 @@
           <w:i/>
           <w:iCs/>
         </w:rPr>
-        <w:t xml:space="preserve">Summarize what you did, what you found and what it means.</w:t>
+        <w:t xml:space="preserve">Discuss what you perceive as strengths and limitations of your analysis.</w:t>
       </w:r>
     </w:p>
     <w:bookmarkEnd w:id="44"/>
-    <w:bookmarkStart w:id="45" w:name="strengths-and-limitations"/>
+    <w:bookmarkStart w:id="46" w:name="conclusions"/>
     <w:p>
       <w:pPr>
         <w:pStyle w:val="Heading2"/>
       </w:pPr>
       <w:r>
-        <w:t xml:space="preserve">5.2 Strengths and Limitations</w:t>
+        <w:t xml:space="preserve">5.3 Conclusions</w:t>
       </w:r>
     </w:p>
     <w:p>
@@ -2391,28 +2304,6 @@
           <w:i/>
           <w:iCs/>
         </w:rPr>
-        <w:t xml:space="preserve">Discuss what you perceive as strengths and limitations of your analysis.</w:t>
-      </w:r>
-    </w:p>
-    <w:bookmarkEnd w:id="45"/>
-    <w:bookmarkStart w:id="47" w:name="conclusions"/>
-    <w:p>
-      <w:pPr>
-        <w:pStyle w:val="Heading2"/>
-      </w:pPr>
-      <w:r>
-        <w:t xml:space="preserve">5.3 Conclusions</w:t>
-      </w:r>
-    </w:p>
-    <w:p>
-      <w:pPr>
-        <w:pStyle w:val="FirstParagraph"/>
-      </w:pPr>
-      <w:r>
-        <w:rPr>
-          <w:i/>
-          <w:iCs/>
-        </w:rPr>
         <w:t xml:space="preserve">What are the main take-home messages?</w:t>
       </w:r>
     </w:p>
@@ -2438,7 +2329,7 @@
       <w:r>
         <w:t xml:space="preserve"> </w:t>
       </w:r>
-      <w:hyperlink r:id="rId46">
+      <w:hyperlink r:id="rId45">
         <w:r>
           <w:rPr>
             <w:rStyle w:val="Hyperlink"/>
@@ -2455,9 +2346,9 @@
         <w:br w:type="page"/>
       </w:r>
     </w:p>
+    <w:bookmarkEnd w:id="46"/>
     <w:bookmarkEnd w:id="47"/>
-    <w:bookmarkEnd w:id="48"/>
-    <w:bookmarkStart w:id="60" w:name="references"/>
+    <w:bookmarkStart w:id="59" w:name="references"/>
     <w:p>
       <w:pPr>
         <w:pStyle w:val="Heading1"/>
@@ -2466,8 +2357,8 @@
         <w:t xml:space="preserve">6. References</w:t>
       </w:r>
     </w:p>
-    <w:bookmarkStart w:id="59" w:name="refs"/>
-    <w:bookmarkStart w:id="50" w:name="ref-Bray2024"/>
+    <w:bookmarkStart w:id="58" w:name="refs"/>
+    <w:bookmarkStart w:id="49" w:name="ref-Bray2024"/>
     <w:p>
       <w:pPr>
         <w:pStyle w:val="Bibliography"/>
@@ -2487,7 +2378,7 @@
       <w:r>
         <w:t xml:space="preserve"> </w:t>
       </w:r>
-      <w:hyperlink r:id="rId49">
+      <w:hyperlink r:id="rId48">
         <w:r>
           <w:rPr>
             <w:rStyle w:val="Hyperlink"/>
@@ -2496,14 +2387,45 @@
         </w:r>
       </w:hyperlink>
     </w:p>
+    <w:bookmarkEnd w:id="49"/>
+    <w:bookmarkStart w:id="50" w:name="ref-Leslie2025-lp"/>
+    <w:p>
+      <w:pPr>
+        <w:pStyle w:val="Bibliography"/>
+      </w:pPr>
+      <w:r>
+        <w:t xml:space="preserve">2.</w:t>
+      </w:r>
+      <w:r>
+        <w:t xml:space="preserve"> </w:t>
+      </w:r>
+      <w:r>
+        <w:t xml:space="preserve">	</w:t>
+      </w:r>
+      <w:r>
+        <w:t xml:space="preserve">Leslie SW, Soon-Sutton TL, Aeddula NR. Bladder cancer.</w:t>
+      </w:r>
+      <w:r>
+        <w:t xml:space="preserve"> </w:t>
+      </w:r>
+      <w:r>
+        <w:t xml:space="preserve">StatPearls</w:t>
+      </w:r>
+      <w:r>
+        <w:t xml:space="preserve">. Treasure Island (FL): StatPearls Publishing; 2025.</w:t>
+      </w:r>
+      <w:r>
+        <w:t xml:space="preserve"> </w:t>
+      </w:r>
+    </w:p>
     <w:bookmarkEnd w:id="50"/>
-    <w:bookmarkStart w:id="51" w:name="ref-Leslie2025-lp"/>
+    <w:bookmarkStart w:id="52" w:name="ref-Jubber2023"/>
     <w:p>
       <w:pPr>
         <w:pStyle w:val="Bibliography"/>
       </w:pPr>
       <w:r>
-        <w:t xml:space="preserve">2.</w:t>
+        <w:t xml:space="preserve">3.</w:t>
       </w:r>
       <w:r>
         <w:t xml:space="preserve"> </w:t>
@@ -2512,43 +2434,12 @@
         <w:t xml:space="preserve">	</w:t>
       </w:r>
       <w:r>
-        <w:t xml:space="preserve">Leslie SW, Soon-Sutton TL, Aeddula NR. Bladder cancer.</w:t>
+        <w:t xml:space="preserve">Jubber I, Ong S, Bukavina L, Black PC, Compérat E, Kamat AM, Kiemeney L, Lawrentschuk N, Lerner SP, Meeks JJ, Moch H, Necchi A, Panebianco V, Sridhar SS, Znaor A, Catto JWF, Cumberbatch MG. Epidemiology of bladder cancer in 2023: A systematic review of risk factors. European Urology [Internet]. Elsevier BV; 2023 Aug;84(2):176–190. Available from:</w:t>
       </w:r>
       <w:r>
         <w:t xml:space="preserve"> </w:t>
       </w:r>
-      <w:r>
-        <w:t xml:space="preserve">StatPearls</w:t>
-      </w:r>
-      <w:r>
-        <w:t xml:space="preserve">. Treasure Island (FL): StatPearls Publishing; 2025.</w:t>
-      </w:r>
-      <w:r>
-        <w:t xml:space="preserve"> </w:t>
-      </w:r>
-    </w:p>
-    <w:bookmarkEnd w:id="51"/>
-    <w:bookmarkStart w:id="53" w:name="ref-Jubber2023"/>
-    <w:p>
-      <w:pPr>
-        <w:pStyle w:val="Bibliography"/>
-      </w:pPr>
-      <w:r>
-        <w:t xml:space="preserve">3.</w:t>
-      </w:r>
-      <w:r>
-        <w:t xml:space="preserve"> </w:t>
-      </w:r>
-      <w:r>
-        <w:t xml:space="preserve">	</w:t>
-      </w:r>
-      <w:r>
-        <w:t xml:space="preserve">Jubber I, Ong S, Bukavina L, Black PC, Compérat E, Kamat AM, Kiemeney L, Lawrentschuk N, Lerner SP, Meeks JJ, Moch H, Necchi A, Panebianco V, Sridhar SS, Znaor A, Catto JWF, Cumberbatch MG. Epidemiology of bladder cancer in 2023: A systematic review of risk factors. European Urology [Internet]. Elsevier BV; 2023 Aug;84(2):176–190. Available from:</w:t>
-      </w:r>
-      <w:r>
-        <w:t xml:space="preserve"> </w:t>
-      </w:r>
-      <w:hyperlink r:id="rId52">
+      <w:hyperlink r:id="rId51">
         <w:r>
           <w:rPr>
             <w:rStyle w:val="Hyperlink"/>
@@ -2557,8 +2448,8 @@
         </w:r>
       </w:hyperlink>
     </w:p>
-    <w:bookmarkEnd w:id="53"/>
-    <w:bookmarkStart w:id="55" w:name="ref-Flaig2024"/>
+    <w:bookmarkEnd w:id="52"/>
+    <w:bookmarkStart w:id="54" w:name="ref-Flaig2024"/>
     <w:p>
       <w:pPr>
         <w:pStyle w:val="Bibliography"/>
@@ -2578,7 +2469,7 @@
       <w:r>
         <w:t xml:space="preserve"> </w:t>
       </w:r>
-      <w:hyperlink r:id="rId54">
+      <w:hyperlink r:id="rId53">
         <w:r>
           <w:rPr>
             <w:rStyle w:val="Hyperlink"/>
@@ -2587,8 +2478,8 @@
         </w:r>
       </w:hyperlink>
     </w:p>
-    <w:bookmarkEnd w:id="55"/>
-    <w:bookmarkStart w:id="57" w:name="ref-Yin2023"/>
+    <w:bookmarkEnd w:id="54"/>
+    <w:bookmarkStart w:id="56" w:name="ref-Yin2023"/>
     <w:p>
       <w:pPr>
         <w:pStyle w:val="Bibliography"/>
@@ -2608,7 +2499,7 @@
       <w:r>
         <w:t xml:space="preserve"> </w:t>
       </w:r>
-      <w:hyperlink r:id="rId56">
+      <w:hyperlink r:id="rId55">
         <w:r>
           <w:rPr>
             <w:rStyle w:val="Hyperlink"/>
@@ -2617,31 +2508,31 @@
         </w:r>
       </w:hyperlink>
     </w:p>
+    <w:bookmarkEnd w:id="56"/>
+    <w:bookmarkStart w:id="57" w:name="ref-us2018fda"/>
+    <w:p>
+      <w:pPr>
+        <w:pStyle w:val="Bibliography"/>
+      </w:pPr>
+      <w:r>
+        <w:t xml:space="preserve">6.</w:t>
+      </w:r>
+      <w:r>
+        <w:t xml:space="preserve"> </w:t>
+      </w:r>
+      <w:r>
+        <w:t xml:space="preserve">	</w:t>
+      </w:r>
+      <w:r>
+        <w:t xml:space="preserve">Food U, Administration D, others. FDA adverse event reporting system (FAERS) public dashboard. Data as of March. 2018;31.</w:t>
+      </w:r>
+      <w:r>
+        <w:t xml:space="preserve"> </w:t>
+      </w:r>
+    </w:p>
     <w:bookmarkEnd w:id="57"/>
-    <w:bookmarkStart w:id="58" w:name="ref-us2018fda"/>
-    <w:p>
-      <w:pPr>
-        <w:pStyle w:val="Bibliography"/>
-      </w:pPr>
-      <w:r>
-        <w:t xml:space="preserve">6.</w:t>
-      </w:r>
-      <w:r>
-        <w:t xml:space="preserve"> </w:t>
-      </w:r>
-      <w:r>
-        <w:t xml:space="preserve">	</w:t>
-      </w:r>
-      <w:r>
-        <w:t xml:space="preserve">Food U, Administration D, others. FDA adverse event reporting system (FAERS) public dashboard. Data as of March. 2018;31.</w:t>
-      </w:r>
-      <w:r>
-        <w:t xml:space="preserve"> </w:t>
-      </w:r>
-    </w:p>
     <w:bookmarkEnd w:id="58"/>
     <w:bookmarkEnd w:id="59"/>
-    <w:bookmarkEnd w:id="60"/>
     <w:sectPr/>
   </w:body>
 </w:document>

</xml_diff>

<commit_message>
Fixed the rendering error
</commit_message>
<xml_diff>
--- a/products/manuscript/manuscript.docx
+++ b/products/manuscript/manuscript.docx
@@ -618,7 +618,7 @@
     </w:p>
     <w:bookmarkEnd w:id="27"/>
     <w:bookmarkEnd w:id="28"/>
-    <w:bookmarkStart w:id="42" w:name="results"/>
+    <w:bookmarkStart w:id="41" w:name="results"/>
     <w:p>
       <w:pPr>
         <w:pStyle w:val="Heading1"/>
@@ -1784,7 +1784,7 @@
       </w:tr>
     </w:tbl>
     <w:bookmarkEnd w:id="39"/>
-    <w:bookmarkStart w:id="41" w:name="full-analysis"/>
+    <w:bookmarkStart w:id="40" w:name="full-analysis"/>
     <w:p>
       <w:pPr>
         <w:pStyle w:val="Heading2"/>
@@ -1818,518 +1818,109 @@
       </w:r>
     </w:p>
     <w:p>
+      <w:r>
+        <w:br w:type="page"/>
+      </w:r>
+    </w:p>
+    <w:bookmarkEnd w:id="40"/>
+    <w:bookmarkEnd w:id="41"/>
+    <w:bookmarkStart w:id="46" w:name="discussion"/>
+    <w:p>
+      <w:pPr>
+        <w:pStyle w:val="Heading1"/>
+      </w:pPr>
+      <w:r>
+        <w:t xml:space="preserve">5. Discussion</w:t>
+      </w:r>
+    </w:p>
+    <w:bookmarkStart w:id="42" w:name="summary-and-interpretation"/>
+    <w:p>
+      <w:pPr>
+        <w:pStyle w:val="Heading2"/>
+      </w:pPr>
+      <w:r>
+        <w:t xml:space="preserve">5.1 Summary and Interpretation</w:t>
+      </w:r>
+    </w:p>
+    <w:p>
+      <w:pPr>
+        <w:pStyle w:val="FirstParagraph"/>
+      </w:pPr>
+      <w:r>
+        <w:rPr>
+          <w:i/>
+          <w:iCs/>
+        </w:rPr>
+        <w:t xml:space="preserve">Summarize what you did, what you found and what it means.</w:t>
+      </w:r>
+    </w:p>
+    <w:bookmarkEnd w:id="42"/>
+    <w:bookmarkStart w:id="43" w:name="strengths-and-limitations"/>
+    <w:p>
+      <w:pPr>
+        <w:pStyle w:val="Heading2"/>
+      </w:pPr>
+      <w:r>
+        <w:t xml:space="preserve">5.2 Strengths and Limitations</w:t>
+      </w:r>
+    </w:p>
+    <w:p>
+      <w:pPr>
+        <w:pStyle w:val="FirstParagraph"/>
+      </w:pPr>
+      <w:r>
+        <w:rPr>
+          <w:i/>
+          <w:iCs/>
+        </w:rPr>
+        <w:t xml:space="preserve">Discuss what you perceive as strengths and limitations of your analysis.</w:t>
+      </w:r>
+    </w:p>
+    <w:bookmarkEnd w:id="43"/>
+    <w:bookmarkStart w:id="45" w:name="conclusions"/>
+    <w:p>
+      <w:pPr>
+        <w:pStyle w:val="Heading2"/>
+      </w:pPr>
+      <w:r>
+        <w:t xml:space="preserve">5.3 Conclusions</w:t>
+      </w:r>
+    </w:p>
+    <w:p>
+      <w:pPr>
+        <w:pStyle w:val="FirstParagraph"/>
+      </w:pPr>
+      <w:r>
+        <w:rPr>
+          <w:i/>
+          <w:iCs/>
+        </w:rPr>
+        <w:t xml:space="preserve">What are the main take-home messages?</w:t>
+      </w:r>
+    </w:p>
+    <w:p>
       <w:pPr>
         <w:pStyle w:val="BodyText"/>
       </w:pPr>
       <w:r>
-        <w:t xml:space="preserve">Example</w:t>
+        <w:rPr>
+          <w:i/>
+          <w:iCs/>
+        </w:rPr>
+        <w:t xml:space="preserve">Include citations in your Rmd file using bibtex, the list of references will automatically be placed at the end</w:t>
+      </w:r>
+    </w:p>
+    <w:p>
+      <w:pPr>
+        <w:pStyle w:val="BodyText"/>
+      </w:pPr>
+      <w:r>
+        <w:t xml:space="preserve">Note that this cited reference will show up at the end of the document, the reference formatting is determined by the CSL file specified in the YAML header. Many more style files for almost any journal</w:t>
       </w:r>
       <w:r>
         <w:t xml:space="preserve"> </w:t>
       </w:r>
-      <w:hyperlink w:anchor="tbl-resulttable2">
-        <w:r>
-          <w:rPr>
-            <w:rStyle w:val="Hyperlink"/>
-          </w:rPr>
-          <w:t xml:space="preserve">Table 2</w:t>
-        </w:r>
-      </w:hyperlink>
-      <w:r>
-        <w:t xml:space="preserve"> </w:t>
-      </w:r>
-      <w:r>
-        <w:t xml:space="preserve">shows a summary of a linear model fit.</w:t>
-      </w:r>
-    </w:p>
-    <w:tbl>
-      <w:tblPr>
-        <w:tblStyle w:val="Table"/>
-        <w:tblW w:type="pct" w:w="5000"/>
-        <w:tblLayout w:type="fixed"/>
-        <w:tblLook w:firstRow="0" w:lastRow="0" w:firstColumn="0" w:lastColumn="0" w:noHBand="0" w:noVBand="0" w:val="0000"/>
-      </w:tblPr>
-      <w:tblGrid>
-        <w:gridCol w:w="7920"/>
-      </w:tblGrid>
-      <w:tr>
-        <w:tc>
-          <w:tcPr/>
-          <w:bookmarkStart w:id="40" w:name="tbl-resulttable2"/>
-          <w:p>
-            <w:pPr>
-              <w:jc w:val="center"/>
-            </w:pPr>
-            <w:pPr>
-              <w:jc w:val="start"/>
-              <w:spacing w:before="200"/>
-              <w:pStyle w:val="ImageCaption"/>
-            </w:pPr>
-            <w:r>
-              <w:t xml:space="preserve">Table 2: Linear model fit table.</w:t>
-            </w:r>
-          </w:p>
-          <w:tbl>
-            <w:tblPr>
-              <w:tblStyle w:val="Table"/>
-              <w:tblW w:type="auto" w:w="0"/>
-              <w:tblLook w:firstRow="1" w:lastRow="0" w:firstColumn="0" w:lastColumn="0" w:noHBand="0" w:noVBand="0" w:val="0020"/>
-            </w:tblPr>
-            <w:tblGrid>
-              <w:gridCol w:w="1584"/>
-              <w:gridCol w:w="1584"/>
-              <w:gridCol w:w="1584"/>
-              <w:gridCol w:w="1584"/>
-              <w:gridCol w:w="1584"/>
-            </w:tblGrid>
-            <w:tr>
-              <w:trPr>
-                <w:tblHeader w:val="on"/>
-              </w:trPr>
-              <w:tc>
-                <w:tcPr/>
-                <w:p>
-                  <w:pPr>
-                    <w:pStyle w:val="Compact"/>
-                    <w:jc w:val="left"/>
-                    <w:jc w:val="center"/>
-                  </w:pPr>
-                  <w:r>
-                    <w:t xml:space="preserve">term</w:t>
-                  </w:r>
-                </w:p>
-              </w:tc>
-              <w:tc>
-                <w:tcPr/>
-                <w:p>
-                  <w:pPr>
-                    <w:pStyle w:val="Compact"/>
-                    <w:jc w:val="right"/>
-                    <w:jc w:val="center"/>
-                  </w:pPr>
-                  <w:r>
-                    <w:t xml:space="preserve">estimate</w:t>
-                  </w:r>
-                </w:p>
-              </w:tc>
-              <w:tc>
-                <w:tcPr/>
-                <w:p>
-                  <w:pPr>
-                    <w:pStyle w:val="Compact"/>
-                    <w:jc w:val="right"/>
-                    <w:jc w:val="center"/>
-                  </w:pPr>
-                  <w:r>
-                    <w:t xml:space="preserve">std.error</w:t>
-                  </w:r>
-                </w:p>
-              </w:tc>
-              <w:tc>
-                <w:tcPr/>
-                <w:p>
-                  <w:pPr>
-                    <w:pStyle w:val="Compact"/>
-                    <w:jc w:val="right"/>
-                    <w:jc w:val="center"/>
-                  </w:pPr>
-                  <w:r>
-                    <w:t xml:space="preserve">statistic</w:t>
-                  </w:r>
-                </w:p>
-              </w:tc>
-              <w:tc>
-                <w:tcPr/>
-                <w:p>
-                  <w:pPr>
-                    <w:pStyle w:val="Compact"/>
-                    <w:jc w:val="right"/>
-                    <w:jc w:val="center"/>
-                  </w:pPr>
-                  <w:r>
-                    <w:t xml:space="preserve">p.value</w:t>
-                  </w:r>
-                </w:p>
-              </w:tc>
-            </w:tr>
-            <w:tr>
-              <w:tc>
-                <w:tcPr/>
-                <w:p>
-                  <w:pPr>
-                    <w:pStyle w:val="Compact"/>
-                    <w:jc w:val="left"/>
-                    <w:jc w:val="center"/>
-                  </w:pPr>
-                  <w:r>
-                    <w:t xml:space="preserve">(Intercept)</w:t>
-                  </w:r>
-                </w:p>
-              </w:tc>
-              <w:tc>
-                <w:tcPr/>
-                <w:p>
-                  <w:pPr>
-                    <w:pStyle w:val="Compact"/>
-                    <w:jc w:val="right"/>
-                    <w:jc w:val="center"/>
-                  </w:pPr>
-                  <w:r>
-                    <w:t xml:space="preserve">149.2726967</w:t>
-                  </w:r>
-                </w:p>
-              </w:tc>
-              <w:tc>
-                <w:tcPr/>
-                <w:p>
-                  <w:pPr>
-                    <w:pStyle w:val="Compact"/>
-                    <w:jc w:val="right"/>
-                    <w:jc w:val="center"/>
-                  </w:pPr>
-                  <w:r>
-                    <w:t xml:space="preserve">23.3823360</w:t>
-                  </w:r>
-                </w:p>
-              </w:tc>
-              <w:tc>
-                <w:tcPr/>
-                <w:p>
-                  <w:pPr>
-                    <w:pStyle w:val="Compact"/>
-                    <w:jc w:val="right"/>
-                    <w:jc w:val="center"/>
-                  </w:pPr>
-                  <w:r>
-                    <w:t xml:space="preserve">6.3839942</w:t>
-                  </w:r>
-                </w:p>
-              </w:tc>
-              <w:tc>
-                <w:tcPr/>
-                <w:p>
-                  <w:pPr>
-                    <w:pStyle w:val="Compact"/>
-                    <w:jc w:val="right"/>
-                    <w:jc w:val="center"/>
-                  </w:pPr>
-                  <w:r>
-                    <w:t xml:space="preserve">0.0013962</w:t>
-                  </w:r>
-                </w:p>
-              </w:tc>
-            </w:tr>
-            <w:tr>
-              <w:tc>
-                <w:tcPr/>
-                <w:p>
-                  <w:pPr>
-                    <w:pStyle w:val="Compact"/>
-                    <w:jc w:val="left"/>
-                    <w:jc w:val="center"/>
-                  </w:pPr>
-                  <w:r>
-                    <w:t xml:space="preserve">Weight</w:t>
-                  </w:r>
-                </w:p>
-              </w:tc>
-              <w:tc>
-                <w:tcPr/>
-                <w:p>
-                  <w:pPr>
-                    <w:pStyle w:val="Compact"/>
-                    <w:jc w:val="right"/>
-                    <w:jc w:val="center"/>
-                  </w:pPr>
-                  <w:r>
-                    <w:t xml:space="preserve">0.2623972</w:t>
-                  </w:r>
-                </w:p>
-              </w:tc>
-              <w:tc>
-                <w:tcPr/>
-                <w:p>
-                  <w:pPr>
-                    <w:pStyle w:val="Compact"/>
-                    <w:jc w:val="right"/>
-                    <w:jc w:val="center"/>
-                  </w:pPr>
-                  <w:r>
-                    <w:t xml:space="preserve">0.3512436</w:t>
-                  </w:r>
-                </w:p>
-              </w:tc>
-              <w:tc>
-                <w:tcPr/>
-                <w:p>
-                  <w:pPr>
-                    <w:pStyle w:val="Compact"/>
-                    <w:jc w:val="right"/>
-                    <w:jc w:val="center"/>
-                  </w:pPr>
-                  <w:r>
-                    <w:t xml:space="preserve">0.7470519</w:t>
-                  </w:r>
-                </w:p>
-              </w:tc>
-              <w:tc>
-                <w:tcPr/>
-                <w:p>
-                  <w:pPr>
-                    <w:pStyle w:val="Compact"/>
-                    <w:jc w:val="right"/>
-                    <w:jc w:val="center"/>
-                  </w:pPr>
-                  <w:r>
-                    <w:t xml:space="preserve">0.4886517</w:t>
-                  </w:r>
-                </w:p>
-              </w:tc>
-            </w:tr>
-            <w:tr>
-              <w:tc>
-                <w:tcPr/>
-                <w:p>
-                  <w:pPr>
-                    <w:pStyle w:val="Compact"/>
-                    <w:jc w:val="left"/>
-                    <w:jc w:val="center"/>
-                  </w:pPr>
-                  <w:r>
-                    <w:t xml:space="preserve">GenderM</w:t>
-                  </w:r>
-                </w:p>
-              </w:tc>
-              <w:tc>
-                <w:tcPr/>
-                <w:p>
-                  <w:pPr>
-                    <w:pStyle w:val="Compact"/>
-                    <w:jc w:val="right"/>
-                    <w:jc w:val="center"/>
-                  </w:pPr>
-                  <w:r>
-                    <w:t xml:space="preserve">-2.1244913</w:t>
-                  </w:r>
-                </w:p>
-              </w:tc>
-              <w:tc>
-                <w:tcPr/>
-                <w:p>
-                  <w:pPr>
-                    <w:pStyle w:val="Compact"/>
-                    <w:jc w:val="right"/>
-                    <w:jc w:val="center"/>
-                  </w:pPr>
-                  <w:r>
-                    <w:t xml:space="preserve">15.5488953</w:t>
-                  </w:r>
-                </w:p>
-              </w:tc>
-              <w:tc>
-                <w:tcPr/>
-                <w:p>
-                  <w:pPr>
-                    <w:pStyle w:val="Compact"/>
-                    <w:jc w:val="right"/>
-                    <w:jc w:val="center"/>
-                  </w:pPr>
-                  <w:r>
-                    <w:t xml:space="preserve">-0.1366329</w:t>
-                  </w:r>
-                </w:p>
-              </w:tc>
-              <w:tc>
-                <w:tcPr/>
-                <w:p>
-                  <w:pPr>
-                    <w:pStyle w:val="Compact"/>
-                    <w:jc w:val="right"/>
-                    <w:jc w:val="center"/>
-                  </w:pPr>
-                  <w:r>
-                    <w:t xml:space="preserve">0.8966520</w:t>
-                  </w:r>
-                </w:p>
-              </w:tc>
-            </w:tr>
-            <w:tr>
-              <w:tc>
-                <w:tcPr/>
-                <w:p>
-                  <w:pPr>
-                    <w:pStyle w:val="Compact"/>
-                    <w:jc w:val="left"/>
-                    <w:jc w:val="center"/>
-                  </w:pPr>
-                  <w:r>
-                    <w:t xml:space="preserve">GenderO</w:t>
-                  </w:r>
-                </w:p>
-              </w:tc>
-              <w:tc>
-                <w:tcPr/>
-                <w:p>
-                  <w:pPr>
-                    <w:pStyle w:val="Compact"/>
-                    <w:jc w:val="right"/>
-                    <w:jc w:val="center"/>
-                  </w:pPr>
-                  <w:r>
-                    <w:t xml:space="preserve">-4.7644739</w:t>
-                  </w:r>
-                </w:p>
-              </w:tc>
-              <w:tc>
-                <w:tcPr/>
-                <w:p>
-                  <w:pPr>
-                    <w:pStyle w:val="Compact"/>
-                    <w:jc w:val="right"/>
-                    <w:jc w:val="center"/>
-                  </w:pPr>
-                  <w:r>
-                    <w:t xml:space="preserve">19.0114155</w:t>
-                  </w:r>
-                </w:p>
-              </w:tc>
-              <w:tc>
-                <w:tcPr/>
-                <w:p>
-                  <w:pPr>
-                    <w:pStyle w:val="Compact"/>
-                    <w:jc w:val="right"/>
-                    <w:jc w:val="center"/>
-                  </w:pPr>
-                  <w:r>
-                    <w:t xml:space="preserve">-0.2506112</w:t>
-                  </w:r>
-                </w:p>
-              </w:tc>
-              <w:tc>
-                <w:tcPr/>
-                <w:p>
-                  <w:pPr>
-                    <w:pStyle w:val="Compact"/>
-                    <w:jc w:val="right"/>
-                    <w:jc w:val="center"/>
-                  </w:pPr>
-                  <w:r>
-                    <w:t xml:space="preserve">0.8120871</w:t>
-                  </w:r>
-                </w:p>
-              </w:tc>
-            </w:tr>
-          </w:tbl>
-          <w:bookmarkEnd w:id="40"/>
-          <w:p/>
-        </w:tc>
-      </w:tr>
-    </w:tbl>
-    <w:p>
-      <w:r>
-        <w:br w:type="page"/>
-      </w:r>
-    </w:p>
-    <w:bookmarkEnd w:id="41"/>
-    <w:bookmarkEnd w:id="42"/>
-    <w:bookmarkStart w:id="47" w:name="discussion"/>
-    <w:p>
-      <w:pPr>
-        <w:pStyle w:val="Heading1"/>
-      </w:pPr>
-      <w:r>
-        <w:t xml:space="preserve">5. Discussion</w:t>
-      </w:r>
-    </w:p>
-    <w:bookmarkStart w:id="43" w:name="summary-and-interpretation"/>
-    <w:p>
-      <w:pPr>
-        <w:pStyle w:val="Heading2"/>
-      </w:pPr>
-      <w:r>
-        <w:t xml:space="preserve">5.1 Summary and Interpretation</w:t>
-      </w:r>
-    </w:p>
-    <w:p>
-      <w:pPr>
-        <w:pStyle w:val="FirstParagraph"/>
-      </w:pPr>
-      <w:r>
-        <w:rPr>
-          <w:i/>
-          <w:iCs/>
-        </w:rPr>
-        <w:t xml:space="preserve">Summarize what you did, what you found and what it means.</w:t>
-      </w:r>
-    </w:p>
-    <w:bookmarkEnd w:id="43"/>
-    <w:bookmarkStart w:id="44" w:name="strengths-and-limitations"/>
-    <w:p>
-      <w:pPr>
-        <w:pStyle w:val="Heading2"/>
-      </w:pPr>
-      <w:r>
-        <w:t xml:space="preserve">5.2 Strengths and Limitations</w:t>
-      </w:r>
-    </w:p>
-    <w:p>
-      <w:pPr>
-        <w:pStyle w:val="FirstParagraph"/>
-      </w:pPr>
-      <w:r>
-        <w:rPr>
-          <w:i/>
-          <w:iCs/>
-        </w:rPr>
-        <w:t xml:space="preserve">Discuss what you perceive as strengths and limitations of your analysis.</w:t>
-      </w:r>
-    </w:p>
-    <w:bookmarkEnd w:id="44"/>
-    <w:bookmarkStart w:id="46" w:name="conclusions"/>
-    <w:p>
-      <w:pPr>
-        <w:pStyle w:val="Heading2"/>
-      </w:pPr>
-      <w:r>
-        <w:t xml:space="preserve">5.3 Conclusions</w:t>
-      </w:r>
-    </w:p>
-    <w:p>
-      <w:pPr>
-        <w:pStyle w:val="FirstParagraph"/>
-      </w:pPr>
-      <w:r>
-        <w:rPr>
-          <w:i/>
-          <w:iCs/>
-        </w:rPr>
-        <w:t xml:space="preserve">What are the main take-home messages?</w:t>
-      </w:r>
-    </w:p>
-    <w:p>
-      <w:pPr>
-        <w:pStyle w:val="BodyText"/>
-      </w:pPr>
-      <w:r>
-        <w:rPr>
-          <w:i/>
-          <w:iCs/>
-        </w:rPr>
-        <w:t xml:space="preserve">Include citations in your Rmd file using bibtex, the list of references will automatically be placed at the end</w:t>
-      </w:r>
-    </w:p>
-    <w:p>
-      <w:pPr>
-        <w:pStyle w:val="BodyText"/>
-      </w:pPr>
-      <w:r>
-        <w:t xml:space="preserve">Note that this cited reference will show up at the end of the document, the reference formatting is determined by the CSL file specified in the YAML header. Many more style files for almost any journal</w:t>
-      </w:r>
-      <w:r>
-        <w:t xml:space="preserve"> </w:t>
-      </w:r>
-      <w:hyperlink r:id="rId45">
+      <w:hyperlink r:id="rId44">
         <w:r>
           <w:rPr>
             <w:rStyle w:val="Hyperlink"/>
@@ -2346,9 +1937,9 @@
         <w:br w:type="page"/>
       </w:r>
     </w:p>
+    <w:bookmarkEnd w:id="45"/>
     <w:bookmarkEnd w:id="46"/>
-    <w:bookmarkEnd w:id="47"/>
-    <w:bookmarkStart w:id="59" w:name="references"/>
+    <w:bookmarkStart w:id="58" w:name="references"/>
     <w:p>
       <w:pPr>
         <w:pStyle w:val="Heading1"/>
@@ -2357,8 +1948,8 @@
         <w:t xml:space="preserve">6. References</w:t>
       </w:r>
     </w:p>
-    <w:bookmarkStart w:id="58" w:name="refs"/>
-    <w:bookmarkStart w:id="49" w:name="ref-Bray2024"/>
+    <w:bookmarkStart w:id="57" w:name="refs"/>
+    <w:bookmarkStart w:id="48" w:name="ref-Bray2024"/>
     <w:p>
       <w:pPr>
         <w:pStyle w:val="Bibliography"/>
@@ -2378,7 +1969,7 @@
       <w:r>
         <w:t xml:space="preserve"> </w:t>
       </w:r>
-      <w:hyperlink r:id="rId48">
+      <w:hyperlink r:id="rId47">
         <w:r>
           <w:rPr>
             <w:rStyle w:val="Hyperlink"/>
@@ -2387,14 +1978,45 @@
         </w:r>
       </w:hyperlink>
     </w:p>
+    <w:bookmarkEnd w:id="48"/>
+    <w:bookmarkStart w:id="49" w:name="ref-Leslie2025-lp"/>
+    <w:p>
+      <w:pPr>
+        <w:pStyle w:val="Bibliography"/>
+      </w:pPr>
+      <w:r>
+        <w:t xml:space="preserve">2.</w:t>
+      </w:r>
+      <w:r>
+        <w:t xml:space="preserve"> </w:t>
+      </w:r>
+      <w:r>
+        <w:t xml:space="preserve">	</w:t>
+      </w:r>
+      <w:r>
+        <w:t xml:space="preserve">Leslie SW, Soon-Sutton TL, Aeddula NR. Bladder cancer.</w:t>
+      </w:r>
+      <w:r>
+        <w:t xml:space="preserve"> </w:t>
+      </w:r>
+      <w:r>
+        <w:t xml:space="preserve">StatPearls</w:t>
+      </w:r>
+      <w:r>
+        <w:t xml:space="preserve">. Treasure Island (FL): StatPearls Publishing; 2025.</w:t>
+      </w:r>
+      <w:r>
+        <w:t xml:space="preserve"> </w:t>
+      </w:r>
+    </w:p>
     <w:bookmarkEnd w:id="49"/>
-    <w:bookmarkStart w:id="50" w:name="ref-Leslie2025-lp"/>
+    <w:bookmarkStart w:id="51" w:name="ref-Jubber2023"/>
     <w:p>
       <w:pPr>
         <w:pStyle w:val="Bibliography"/>
       </w:pPr>
       <w:r>
-        <w:t xml:space="preserve">2.</w:t>
+        <w:t xml:space="preserve">3.</w:t>
       </w:r>
       <w:r>
         <w:t xml:space="preserve"> </w:t>
@@ -2403,43 +2025,12 @@
         <w:t xml:space="preserve">	</w:t>
       </w:r>
       <w:r>
-        <w:t xml:space="preserve">Leslie SW, Soon-Sutton TL, Aeddula NR. Bladder cancer.</w:t>
+        <w:t xml:space="preserve">Jubber I, Ong S, Bukavina L, Black PC, Compérat E, Kamat AM, Kiemeney L, Lawrentschuk N, Lerner SP, Meeks JJ, Moch H, Necchi A, Panebianco V, Sridhar SS, Znaor A, Catto JWF, Cumberbatch MG. Epidemiology of bladder cancer in 2023: A systematic review of risk factors. European Urology [Internet]. Elsevier BV; 2023 Aug;84(2):176–190. Available from:</w:t>
       </w:r>
       <w:r>
         <w:t xml:space="preserve"> </w:t>
       </w:r>
-      <w:r>
-        <w:t xml:space="preserve">StatPearls</w:t>
-      </w:r>
-      <w:r>
-        <w:t xml:space="preserve">. Treasure Island (FL): StatPearls Publishing; 2025.</w:t>
-      </w:r>
-      <w:r>
-        <w:t xml:space="preserve"> </w:t>
-      </w:r>
-    </w:p>
-    <w:bookmarkEnd w:id="50"/>
-    <w:bookmarkStart w:id="52" w:name="ref-Jubber2023"/>
-    <w:p>
-      <w:pPr>
-        <w:pStyle w:val="Bibliography"/>
-      </w:pPr>
-      <w:r>
-        <w:t xml:space="preserve">3.</w:t>
-      </w:r>
-      <w:r>
-        <w:t xml:space="preserve"> </w:t>
-      </w:r>
-      <w:r>
-        <w:t xml:space="preserve">	</w:t>
-      </w:r>
-      <w:r>
-        <w:t xml:space="preserve">Jubber I, Ong S, Bukavina L, Black PC, Compérat E, Kamat AM, Kiemeney L, Lawrentschuk N, Lerner SP, Meeks JJ, Moch H, Necchi A, Panebianco V, Sridhar SS, Znaor A, Catto JWF, Cumberbatch MG. Epidemiology of bladder cancer in 2023: A systematic review of risk factors. European Urology [Internet]. Elsevier BV; 2023 Aug;84(2):176–190. Available from:</w:t>
-      </w:r>
-      <w:r>
-        <w:t xml:space="preserve"> </w:t>
-      </w:r>
-      <w:hyperlink r:id="rId51">
+      <w:hyperlink r:id="rId50">
         <w:r>
           <w:rPr>
             <w:rStyle w:val="Hyperlink"/>
@@ -2448,8 +2039,8 @@
         </w:r>
       </w:hyperlink>
     </w:p>
-    <w:bookmarkEnd w:id="52"/>
-    <w:bookmarkStart w:id="54" w:name="ref-Flaig2024"/>
+    <w:bookmarkEnd w:id="51"/>
+    <w:bookmarkStart w:id="53" w:name="ref-Flaig2024"/>
     <w:p>
       <w:pPr>
         <w:pStyle w:val="Bibliography"/>
@@ -2469,7 +2060,7 @@
       <w:r>
         <w:t xml:space="preserve"> </w:t>
       </w:r>
-      <w:hyperlink r:id="rId53">
+      <w:hyperlink r:id="rId52">
         <w:r>
           <w:rPr>
             <w:rStyle w:val="Hyperlink"/>
@@ -2478,8 +2069,8 @@
         </w:r>
       </w:hyperlink>
     </w:p>
-    <w:bookmarkEnd w:id="54"/>
-    <w:bookmarkStart w:id="56" w:name="ref-Yin2023"/>
+    <w:bookmarkEnd w:id="53"/>
+    <w:bookmarkStart w:id="55" w:name="ref-Yin2023"/>
     <w:p>
       <w:pPr>
         <w:pStyle w:val="Bibliography"/>
@@ -2499,7 +2090,7 @@
       <w:r>
         <w:t xml:space="preserve"> </w:t>
       </w:r>
-      <w:hyperlink r:id="rId55">
+      <w:hyperlink r:id="rId54">
         <w:r>
           <w:rPr>
             <w:rStyle w:val="Hyperlink"/>
@@ -2508,31 +2099,31 @@
         </w:r>
       </w:hyperlink>
     </w:p>
+    <w:bookmarkEnd w:id="55"/>
+    <w:bookmarkStart w:id="56" w:name="ref-us2018fda"/>
+    <w:p>
+      <w:pPr>
+        <w:pStyle w:val="Bibliography"/>
+      </w:pPr>
+      <w:r>
+        <w:t xml:space="preserve">6.</w:t>
+      </w:r>
+      <w:r>
+        <w:t xml:space="preserve"> </w:t>
+      </w:r>
+      <w:r>
+        <w:t xml:space="preserve">	</w:t>
+      </w:r>
+      <w:r>
+        <w:t xml:space="preserve">Food U, Administration D, others. FDA adverse event reporting system (FAERS) public dashboard. Data as of March. 2018;31.</w:t>
+      </w:r>
+      <w:r>
+        <w:t xml:space="preserve"> </w:t>
+      </w:r>
+    </w:p>
     <w:bookmarkEnd w:id="56"/>
-    <w:bookmarkStart w:id="57" w:name="ref-us2018fda"/>
-    <w:p>
-      <w:pPr>
-        <w:pStyle w:val="Bibliography"/>
-      </w:pPr>
-      <w:r>
-        <w:t xml:space="preserve">6.</w:t>
-      </w:r>
-      <w:r>
-        <w:t xml:space="preserve"> </w:t>
-      </w:r>
-      <w:r>
-        <w:t xml:space="preserve">	</w:t>
-      </w:r>
-      <w:r>
-        <w:t xml:space="preserve">Food U, Administration D, others. FDA adverse event reporting system (FAERS) public dashboard. Data as of March. 2018;31.</w:t>
-      </w:r>
-      <w:r>
-        <w:t xml:space="preserve"> </w:t>
-      </w:r>
-    </w:p>
     <w:bookmarkEnd w:id="57"/>
     <w:bookmarkEnd w:id="58"/>
-    <w:bookmarkEnd w:id="59"/>
     <w:sectPr/>
   </w:body>
 </w:document>

</xml_diff>

<commit_message>
Updates to Part 4 of MADA Project
</commit_message>
<xml_diff>
--- a/products/manuscript/manuscript.docx
+++ b/products/manuscript/manuscript.docx
@@ -269,6 +269,11 @@
         <w:t xml:space="preserve">.This study aims to analyze real-world adverse event data from the FDA Adverse Event Reporting System associated with ICI therapy in bladder cancer.</w:t>
       </w:r>
     </w:p>
+    <w:p>
+      <w:r>
+        <w:br w:type="page"/>
+      </w:r>
+    </w:p>
     <w:bookmarkEnd w:id="21"/>
     <w:bookmarkStart w:id="22" w:name="description-of-data-and-data-source"/>
     <w:p>
@@ -353,18 +358,6 @@
       <w:r>
         <w:t xml:space="preserve">To assess whether an ICI has a safety signal associated with a particular irAE, three metrics were used:</w:t>
       </w:r>
-      <w:r>
-        <w:t xml:space="preserve"> </w:t>
-      </w:r>
-      <w:r>
-        <w:t xml:space="preserve">1. Proportional reporting ratio (PRR):</w:t>
-      </w:r>
-      <w:r>
-        <w:t xml:space="preserve"> </w:t>
-      </w:r>
-      <w:r>
-        <w:t xml:space="preserve">This approach compares the proportion of reports for a specific adverse event with a drug of interest to the proportion of the same event reported for all other drugs.</w:t>
-      </w:r>
     </w:p>
     <w:p>
       <w:pPr>
@@ -374,13 +367,13 @@
         </w:numPr>
       </w:pPr>
       <w:r>
-        <w:t xml:space="preserve">Reporting odds ratio (ROR):</w:t>
+        <w:t xml:space="preserve">Proportional reporting ratio (PRR):</w:t>
       </w:r>
       <w:r>
         <w:t xml:space="preserve"> </w:t>
       </w:r>
       <w:r>
-        <w:t xml:space="preserve">This metric is obtained by comparing the ratio of a drug’s adverse event reports to all other reports for that drug against the same ratio across all drugs.</w:t>
+        <w:t xml:space="preserve">This approach compares the proportion of reports for a specific adverse event with a drug of interest to the proportion of the same event reported for all other drugs.</w:t>
       </w:r>
     </w:p>
     <w:p>
@@ -391,6 +384,23 @@
         </w:numPr>
       </w:pPr>
       <w:r>
+        <w:t xml:space="preserve">Reporting odds ratio (ROR):</w:t>
+      </w:r>
+      <w:r>
+        <w:t xml:space="preserve"> </w:t>
+      </w:r>
+      <w:r>
+        <w:t xml:space="preserve">This metric is obtained by comparing the ratio of a drug’s adverse event reports to all other reports for that drug against the same ratio across all drugs.</w:t>
+      </w:r>
+    </w:p>
+    <w:p>
+      <w:pPr>
+        <w:numPr>
+          <w:ilvl w:val="0"/>
+          <w:numId w:val="1003"/>
+        </w:numPr>
+      </w:pPr>
+      <w:r>
         <w:t xml:space="preserve">Information component (IC):</w:t>
       </w:r>
       <w:r>
@@ -406,6 +416,11 @@
       </w:pPr>
       <w:r>
         <w:t xml:space="preserve">A random forest model was fit to distinguish between serious and non-serious cases on the basis of age, sex, and ICI.</w:t>
+      </w:r>
+    </w:p>
+    <w:p>
+      <w:r>
+        <w:br w:type="page"/>
       </w:r>
     </w:p>
     <w:bookmarkStart w:id="25" w:name="data-aquisition"/>
@@ -574,6 +589,11 @@
         </w:tc>
       </w:tr>
     </w:tbl>
+    <w:p>
+      <w:r>
+        <w:br w:type="page"/>
+      </w:r>
+    </w:p>
     <w:bookmarkEnd w:id="30"/>
     <w:bookmarkStart w:id="31" w:name="statistical-analysis"/>
     <w:p>
@@ -601,13 +621,31 @@
         <w:t xml:space="preserve"> </w:t>
       </w:r>
       <w:r>
+        <w:t xml:space="preserve">Two logistic regression models were fit to assess the association by severity with sex and age.</w:t>
+      </w:r>
+      <w:r>
+        <w:t xml:space="preserve"> </w:t>
+      </w:r>
+      <w:r>
         <w:t xml:space="preserve">The PRR, ROR and IC (along with their 95% CI) were then calculated to assess the drug signal.</w:t>
       </w:r>
       <w:r>
         <w:t xml:space="preserve"> </w:t>
       </w:r>
       <w:r>
-        <w:t xml:space="preserve">A random forest model was built using age, sex, and ICI, to distinguish between serious and non-serious cases.</w:t>
+        <w:t xml:space="preserve">Three different machine learning models were used to distinguish severity on the bases of sex, age, and type of ICI.</w:t>
+      </w:r>
+      <w:r>
+        <w:t xml:space="preserve"> </w:t>
+      </w:r>
+      <w:r>
+        <w:t xml:space="preserve">Due to missing values, the patient age values were imputed.</w:t>
+      </w:r>
+      <w:r>
+        <w:t xml:space="preserve"> </w:t>
+      </w:r>
+      <w:r>
+        <w:t xml:space="preserve">First, the data was split into training and testing data (70/30 split). A 5-fold cross-validation was used.</w:t>
       </w:r>
     </w:p>
     <w:p>
@@ -617,7 +655,7 @@
     </w:p>
     <w:bookmarkEnd w:id="31"/>
     <w:bookmarkEnd w:id="32"/>
-    <w:bookmarkStart w:id="43" w:name="results"/>
+    <w:bookmarkStart w:id="56" w:name="results"/>
     <w:p>
       <w:pPr>
         <w:pStyle w:val="Heading1"/>
@@ -626,7 +664,7 @@
         <w:t xml:space="preserve">4. Results</w:t>
       </w:r>
     </w:p>
-    <w:bookmarkStart w:id="34" w:name="exploratorydescriptive-analysis"/>
+    <w:bookmarkStart w:id="35" w:name="exploratorydescriptive-analysis"/>
     <w:p>
       <w:pPr>
         <w:pStyle w:val="Heading2"/>
@@ -6951,19 +6989,14 @@
         </w:tc>
       </w:tr>
     </w:tbl>
-    <w:bookmarkEnd w:id="34"/>
-    <w:bookmarkStart w:id="36" w:name="basic-statistical-analysis"/>
     <w:p>
-      <w:pPr>
-        <w:pStyle w:val="Heading2"/>
-      </w:pPr>
-      <w:r>
-        <w:t xml:space="preserve">4.2 Basic statistical analysis</w:t>
+      <w:r>
+        <w:br w:type="page"/>
       </w:r>
     </w:p>
     <w:p>
       <w:pPr>
-        <w:pStyle w:val="FirstParagraph"/>
+        <w:pStyle w:val="BodyText"/>
       </w:pPr>
       <w:hyperlink w:anchor="tbl-summarytable1">
         <w:r>
@@ -6993,7 +7026,7 @@
       <w:tr>
         <w:tc>
           <w:tcPr/>
-          <w:bookmarkStart w:id="35" w:name="tbl-summarytable1"/>
+          <w:bookmarkStart w:id="34" w:name="tbl-summarytable1"/>
           <w:p>
             <w:pPr>
               <w:jc w:val="center"/>
@@ -9455,7 +9488,7 @@
               </w:tc>
             </w:tr>
           </w:tbl>
-          <w:bookmarkEnd w:id="35"/>
+          <w:bookmarkEnd w:id="34"/>
         </w:tc>
       </w:tr>
     </w:tbl>
@@ -9476,96 +9509,38 @@
         <w:t xml:space="preserve">. These include reactions which do not belong to the other organ classes, such as myositis.</w:t>
       </w:r>
     </w:p>
-    <w:bookmarkEnd w:id="36"/>
-    <w:bookmarkStart w:id="42" w:name="full-analysis"/>
+    <w:p>
+      <w:r>
+        <w:br w:type="page"/>
+      </w:r>
+    </w:p>
+    <w:bookmarkEnd w:id="35"/>
+    <w:bookmarkStart w:id="44" w:name="basic-statistical-analysis"/>
     <w:p>
       <w:pPr>
         <w:pStyle w:val="Heading2"/>
       </w:pPr>
       <w:r>
-        <w:t xml:space="preserve">4.3 Full analysis</w:t>
+        <w:t xml:space="preserve">4.2 Basic statistical analysis</w:t>
       </w:r>
     </w:p>
     <w:p>
       <w:pPr>
         <w:pStyle w:val="FirstParagraph"/>
       </w:pPr>
-      <w:r>
-        <w:t xml:space="preserve">For the disproportionality analysis, we need 4 different values:</w:t>
-      </w:r>
+      <w:hyperlink w:anchor="fig-result">
+        <w:r>
+          <w:rPr>
+            <w:rStyle w:val="Hyperlink"/>
+          </w:rPr>
+          <w:t xml:space="preserve">Figure 2</w:t>
+        </w:r>
+      </w:hyperlink>
       <w:r>
         <w:t xml:space="preserve"> </w:t>
       </w:r>
       <w:r>
-        <w:t xml:space="preserve">a: Number of reports reporting both the drug and the adverse event.</w:t>
-      </w:r>
-      <w:r>
-        <w:t xml:space="preserve"> </w:t>
-      </w:r>
-      <w:r>
-        <w:t xml:space="preserve">b: Number of reports reporting the drug but not the adverse event.</w:t>
-      </w:r>
-      <w:r>
-        <w:t xml:space="preserve"> </w:t>
-      </w:r>
-      <w:r>
-        <w:t xml:space="preserve">c: Number of reports reporting the adverse event but not the drug.</w:t>
-      </w:r>
-      <w:r>
-        <w:t xml:space="preserve"> </w:t>
-      </w:r>
-      <w:r>
-        <w:t xml:space="preserve">d: Number of reports reporting neither the drug nor the adverse event.</w:t>
-      </w:r>
-    </w:p>
-    <w:p>
-      <w:pPr>
-        <w:pStyle w:val="BodyText"/>
-      </w:pPr>
-      <w:r>
-        <w:t xml:space="preserve">For PRR, the formula used is:</w:t>
-      </w:r>
-      <w:r>
-        <w:t xml:space="preserve"> </w:t>
-      </w:r>
-      <w:r>
-        <w:t xml:space="preserve">(a/(a+c)) / (b/(b+d))</w:t>
-      </w:r>
-    </w:p>
-    <w:p>
-      <w:pPr>
-        <w:pStyle w:val="BodyText"/>
-      </w:pPr>
-      <w:r>
-        <w:t xml:space="preserve">For ROR:</w:t>
-      </w:r>
-      <w:r>
-        <w:t xml:space="preserve"> </w:t>
-      </w:r>
-      <w:r>
-        <w:t xml:space="preserve">(a/c)/(b/d)</w:t>
-      </w:r>
-    </w:p>
-    <w:p>
-      <w:pPr>
-        <w:pStyle w:val="BodyText"/>
-      </w:pPr>
-      <w:r>
-        <w:t xml:space="preserve">For IC:</w:t>
-      </w:r>
-      <w:r>
-        <w:t xml:space="preserve"> </w:t>
-      </w:r>
-      <w:r>
-        <w:t xml:space="preserve">log2((a+b+c+d)/(a+c)*(a+b)/n)</w:t>
-      </w:r>
-    </w:p>
-    <w:p>
-      <w:pPr>
-        <w:pStyle w:val="BodyText"/>
-      </w:pPr>
-      <w:r>
-        <w:t xml:space="preserve">The following tables show the results from the disproportionality analysis.</w:t>
+        <w:t xml:space="preserve">shows the number of reactions by drug, along with the seriousness of the reaction.</w:t>
       </w:r>
     </w:p>
     <w:tbl>
@@ -9581,7 +9556,332 @@
       <w:tr>
         <w:tc>
           <w:tcPr/>
-          <w:bookmarkStart w:id="37" w:name="tbl-atezolizumab"/>
+          <w:bookmarkStart w:id="39" w:name="fig-result"/>
+          <w:p>
+            <w:pPr>
+              <w:pStyle w:val="Compact"/>
+              <w:jc w:val="center"/>
+            </w:pPr>
+            <w:r>
+              <w:drawing>
+                <wp:inline>
+                  <wp:extent cx="5334000" cy="3807460"/>
+                  <wp:effectExtent b="0" l="0" r="0" t="0"/>
+                  <wp:docPr descr="" title="" id="37" name="Picture"/>
+                  <a:graphic>
+                    <a:graphicData uri="http://schemas.openxmlformats.org/drawingml/2006/picture">
+                      <pic:pic>
+                        <pic:nvPicPr>
+                          <pic:cNvPr descr="../../results/figures/severity_sex.png" id="38" name="Picture"/>
+                          <pic:cNvPicPr>
+                            <a:picLocks noChangeArrowheads="1" noChangeAspect="1"/>
+                          </pic:cNvPicPr>
+                        </pic:nvPicPr>
+                        <pic:blipFill>
+                          <a:blip r:embed="rId36"/>
+                          <a:stretch>
+                            <a:fillRect/>
+                          </a:stretch>
+                        </pic:blipFill>
+                        <pic:spPr bwMode="auto">
+                          <a:xfrm>
+                            <a:off x="0" y="0"/>
+                            <a:ext cx="5334000" cy="3807460"/>
+                          </a:xfrm>
+                          <a:prstGeom prst="rect">
+                            <a:avLst/>
+                          </a:prstGeom>
+                          <a:noFill/>
+                          <a:ln w="9525">
+                            <a:noFill/>
+                            <a:headEnd/>
+                            <a:tailEnd/>
+                          </a:ln>
+                        </pic:spPr>
+                      </pic:pic>
+                    </a:graphicData>
+                  </a:graphic>
+                </wp:inline>
+              </w:drawing>
+            </w:r>
+          </w:p>
+          <w:p>
+            <w:pPr>
+              <w:jc w:val="center"/>
+            </w:pPr>
+            <w:pPr>
+              <w:jc w:val="start"/>
+              <w:spacing w:before="200"/>
+              <w:pStyle w:val="ImageCaption"/>
+            </w:pPr>
+            <w:r>
+              <w:t xml:space="preserve">Figure 2: Association of severity with sex</w:t>
+            </w:r>
+          </w:p>
+          <w:bookmarkEnd w:id="39"/>
+        </w:tc>
+      </w:tr>
+    </w:tbl>
+    <w:p>
+      <w:pPr>
+        <w:pStyle w:val="BodyText"/>
+      </w:pPr>
+      <w:r>
+        <w:t xml:space="preserve">The probability of serious outcomes is highest for sex not specified, followed by males, then females.</w:t>
+      </w:r>
+      <w:r>
+        <w:t xml:space="preserve"> </w:t>
+      </w:r>
+      <w:r>
+        <w:t xml:space="preserve">There are more cases for males than females, so it is expected that more males report severe cases.</w:t>
+      </w:r>
+      <w:r>
+        <w:t xml:space="preserve"> </w:t>
+      </w:r>
+      <w:r>
+        <w:t xml:space="preserve">However, it is surprising that even with a low percentage of non-specified sex reports, the severity can be high.</w:t>
+      </w:r>
+      <w:r>
+        <w:t xml:space="preserve"> </w:t>
+      </w:r>
+      <w:r>
+        <w:t xml:space="preserve">This may indicate underlying issues with the data reporting.</w:t>
+      </w:r>
+      <w:r>
+        <w:t xml:space="preserve"> </w:t>
+      </w:r>
+      <w:r>
+        <w:t xml:space="preserve">However, sex is not a significant predictor of severity.</w:t>
+      </w:r>
+    </w:p>
+    <w:p>
+      <w:r>
+        <w:br w:type="page"/>
+      </w:r>
+    </w:p>
+    <w:p>
+      <w:pPr>
+        <w:pStyle w:val="BodyText"/>
+      </w:pPr>
+      <w:hyperlink w:anchor="fig-result2">
+        <w:r>
+          <w:rPr>
+            <w:rStyle w:val="Hyperlink"/>
+          </w:rPr>
+          <w:t xml:space="preserve">Figure 3</w:t>
+        </w:r>
+      </w:hyperlink>
+      <w:r>
+        <w:t xml:space="preserve"> </w:t>
+      </w:r>
+      <w:r>
+        <w:t xml:space="preserve">shows the association between severity and age.</w:t>
+      </w:r>
+    </w:p>
+    <w:tbl>
+      <w:tblPr>
+        <w:tblStyle w:val="Table"/>
+        <w:tblW w:type="pct" w:w="5000"/>
+        <w:tblLayout w:type="fixed"/>
+        <w:tblLook w:firstRow="0" w:lastRow="0" w:firstColumn="0" w:lastColumn="0" w:noHBand="0" w:noVBand="0" w:val="0000"/>
+      </w:tblPr>
+      <w:tblGrid>
+        <w:gridCol w:w="7920"/>
+      </w:tblGrid>
+      <w:tr>
+        <w:tc>
+          <w:tcPr/>
+          <w:bookmarkStart w:id="43" w:name="fig-result2"/>
+          <w:p>
+            <w:pPr>
+              <w:pStyle w:val="Compact"/>
+              <w:jc w:val="center"/>
+            </w:pPr>
+            <w:r>
+              <w:drawing>
+                <wp:inline>
+                  <wp:extent cx="5334000" cy="3807460"/>
+                  <wp:effectExtent b="0" l="0" r="0" t="0"/>
+                  <wp:docPr descr="" title="" id="41" name="Picture"/>
+                  <a:graphic>
+                    <a:graphicData uri="http://schemas.openxmlformats.org/drawingml/2006/picture">
+                      <pic:pic>
+                        <pic:nvPicPr>
+                          <pic:cNvPr descr="../../results/figures/severity_age.png" id="42" name="Picture"/>
+                          <pic:cNvPicPr>
+                            <a:picLocks noChangeArrowheads="1" noChangeAspect="1"/>
+                          </pic:cNvPicPr>
+                        </pic:nvPicPr>
+                        <pic:blipFill>
+                          <a:blip r:embed="rId40"/>
+                          <a:stretch>
+                            <a:fillRect/>
+                          </a:stretch>
+                        </pic:blipFill>
+                        <pic:spPr bwMode="auto">
+                          <a:xfrm>
+                            <a:off x="0" y="0"/>
+                            <a:ext cx="5334000" cy="3807460"/>
+                          </a:xfrm>
+                          <a:prstGeom prst="rect">
+                            <a:avLst/>
+                          </a:prstGeom>
+                          <a:noFill/>
+                          <a:ln w="9525">
+                            <a:noFill/>
+                            <a:headEnd/>
+                            <a:tailEnd/>
+                          </a:ln>
+                        </pic:spPr>
+                      </pic:pic>
+                    </a:graphicData>
+                  </a:graphic>
+                </wp:inline>
+              </w:drawing>
+            </w:r>
+          </w:p>
+          <w:p>
+            <w:pPr>
+              <w:jc w:val="center"/>
+            </w:pPr>
+            <w:pPr>
+              <w:jc w:val="start"/>
+              <w:spacing w:before="200"/>
+              <w:pStyle w:val="ImageCaption"/>
+            </w:pPr>
+            <w:r>
+              <w:t xml:space="preserve">Figure 3: Association of severity with age</w:t>
+            </w:r>
+          </w:p>
+          <w:bookmarkEnd w:id="43"/>
+        </w:tc>
+      </w:tr>
+    </w:tbl>
+    <w:p>
+      <w:pPr>
+        <w:pStyle w:val="BodyText"/>
+      </w:pPr>
+      <w:r>
+        <w:t xml:space="preserve">The predicted severity decreases with age.</w:t>
+      </w:r>
+      <w:r>
+        <w:t xml:space="preserve"> </w:t>
+      </w:r>
+      <w:r>
+        <w:t xml:space="preserve">However, this relationship is also not signficant.</w:t>
+      </w:r>
+    </w:p>
+    <w:p>
+      <w:r>
+        <w:br w:type="page"/>
+      </w:r>
+    </w:p>
+    <w:bookmarkEnd w:id="44"/>
+    <w:bookmarkStart w:id="49" w:name="full-analysis"/>
+    <w:p>
+      <w:pPr>
+        <w:pStyle w:val="Heading2"/>
+      </w:pPr>
+      <w:r>
+        <w:t xml:space="preserve">4.3 Full analysis</w:t>
+      </w:r>
+    </w:p>
+    <w:p>
+      <w:pPr>
+        <w:pStyle w:val="FirstParagraph"/>
+      </w:pPr>
+      <w:r>
+        <w:t xml:space="preserve">For the disproportionality analysis, we need 4 different values:</w:t>
+      </w:r>
+      <w:r>
+        <w:t xml:space="preserve"> </w:t>
+      </w:r>
+      <w:r>
+        <w:t xml:space="preserve">a: Number of reports reporting both the drug and the adverse event.</w:t>
+      </w:r>
+      <w:r>
+        <w:t xml:space="preserve"> </w:t>
+      </w:r>
+      <w:r>
+        <w:t xml:space="preserve">b: Number of reports reporting the drug but not the adverse event.</w:t>
+      </w:r>
+      <w:r>
+        <w:t xml:space="preserve"> </w:t>
+      </w:r>
+      <w:r>
+        <w:t xml:space="preserve">c: Number of reports reporting the adverse event but not the drug.</w:t>
+      </w:r>
+      <w:r>
+        <w:t xml:space="preserve"> </w:t>
+      </w:r>
+      <w:r>
+        <w:t xml:space="preserve">d: Number of reports reporting neither the drug nor the adverse event.</w:t>
+      </w:r>
+    </w:p>
+    <w:p>
+      <w:pPr>
+        <w:pStyle w:val="BodyText"/>
+      </w:pPr>
+      <w:r>
+        <w:t xml:space="preserve">For PRR, the formula used is:</w:t>
+      </w:r>
+      <w:r>
+        <w:t xml:space="preserve"> </w:t>
+      </w:r>
+      <w:r>
+        <w:t xml:space="preserve">(a/(a+c)) / (b/(b+d))</w:t>
+      </w:r>
+    </w:p>
+    <w:p>
+      <w:pPr>
+        <w:pStyle w:val="BodyText"/>
+      </w:pPr>
+      <w:r>
+        <w:t xml:space="preserve">For ROR:</w:t>
+      </w:r>
+      <w:r>
+        <w:t xml:space="preserve"> </w:t>
+      </w:r>
+      <w:r>
+        <w:t xml:space="preserve">(a/c)/(b/d)</w:t>
+      </w:r>
+    </w:p>
+    <w:p>
+      <w:pPr>
+        <w:pStyle w:val="BodyText"/>
+      </w:pPr>
+      <w:r>
+        <w:t xml:space="preserve">For IC:</w:t>
+      </w:r>
+      <w:r>
+        <w:t xml:space="preserve"> </w:t>
+      </w:r>
+      <w:r>
+        <w:t xml:space="preserve">log2((a+b+c+d)/(a+c)*(a+b)/n)</w:t>
+      </w:r>
+    </w:p>
+    <w:p>
+      <w:pPr>
+        <w:pStyle w:val="BodyText"/>
+      </w:pPr>
+      <w:r>
+        <w:t xml:space="preserve">The following tables show the results from the disproportionality analysis.</w:t>
+      </w:r>
+    </w:p>
+    <w:tbl>
+      <w:tblPr>
+        <w:tblStyle w:val="Table"/>
+        <w:tblW w:type="pct" w:w="5000"/>
+        <w:tblLayout w:type="fixed"/>
+        <w:tblLook w:firstRow="0" w:lastRow="0" w:firstColumn="0" w:lastColumn="0" w:noHBand="0" w:noVBand="0" w:val="0000"/>
+      </w:tblPr>
+      <w:tblGrid>
+        <w:gridCol w:w="7920"/>
+      </w:tblGrid>
+      <w:tr>
+        <w:tc>
+          <w:tcPr/>
+          <w:bookmarkStart w:id="45" w:name="tbl-atezolizumab"/>
           <w:p>
             <w:pPr>
               <w:jc w:val="center"/>
@@ -11566,10 +11866,15 @@
               </w:tc>
             </w:tr>
           </w:tbl>
-          <w:bookmarkEnd w:id="37"/>
+          <w:bookmarkEnd w:id="45"/>
         </w:tc>
       </w:tr>
     </w:tbl>
+    <w:p>
+      <w:r>
+        <w:br w:type="page"/>
+      </w:r>
+    </w:p>
     <w:tbl>
       <w:tblPr>
         <w:tblStyle w:val="Table"/>
@@ -11583,7 +11888,7 @@
       <w:tr>
         <w:tc>
           <w:tcPr/>
-          <w:bookmarkStart w:id="38" w:name="tbl-avelumab"/>
+          <w:bookmarkStart w:id="46" w:name="tbl-avelumab"/>
           <w:p>
             <w:pPr>
               <w:jc w:val="center"/>
@@ -13568,10 +13873,15 @@
               </w:tc>
             </w:tr>
           </w:tbl>
-          <w:bookmarkEnd w:id="38"/>
+          <w:bookmarkEnd w:id="46"/>
         </w:tc>
       </w:tr>
     </w:tbl>
+    <w:p>
+      <w:r>
+        <w:br w:type="page"/>
+      </w:r>
+    </w:p>
     <w:tbl>
       <w:tblPr>
         <w:tblStyle w:val="Table"/>
@@ -13585,7 +13895,7 @@
       <w:tr>
         <w:tc>
           <w:tcPr/>
-          <w:bookmarkStart w:id="39" w:name="tbl-nivolumab"/>
+          <w:bookmarkStart w:id="47" w:name="tbl-nivolumab"/>
           <w:p>
             <w:pPr>
               <w:jc w:val="center"/>
@@ -15570,10 +15880,15 @@
               </w:tc>
             </w:tr>
           </w:tbl>
-          <w:bookmarkEnd w:id="39"/>
+          <w:bookmarkEnd w:id="47"/>
         </w:tc>
       </w:tr>
     </w:tbl>
+    <w:p>
+      <w:r>
+        <w:br w:type="page"/>
+      </w:r>
+    </w:p>
     <w:tbl>
       <w:tblPr>
         <w:tblStyle w:val="Table"/>
@@ -15587,7 +15902,7 @@
       <w:tr>
         <w:tc>
           <w:tcPr/>
-          <w:bookmarkStart w:id="40" w:name="tbl-pembrolizumab"/>
+          <w:bookmarkStart w:id="48" w:name="tbl-pembrolizumab"/>
           <w:p>
             <w:pPr>
               <w:jc w:val="center"/>
@@ -17572,7 +17887,7 @@
               </w:tc>
             </w:tr>
           </w:tbl>
-          <w:bookmarkEnd w:id="40"/>
+          <w:bookmarkEnd w:id="48"/>
         </w:tc>
       </w:tr>
     </w:tbl>
@@ -17617,23 +17932,34 @@
       </w:r>
     </w:p>
     <w:p>
+      <w:r>
+        <w:br w:type="page"/>
+      </w:r>
+    </w:p>
+    <w:bookmarkEnd w:id="49"/>
+    <w:bookmarkStart w:id="55" w:name="machine-learning-analysis"/>
+    <w:p>
       <w:pPr>
-        <w:pStyle w:val="BodyText"/>
+        <w:pStyle w:val="Heading2"/>
       </w:pPr>
       <w:r>
-        <w:t xml:space="preserve">A random forest model was built to distinguish between serious and non-serious outcomes using age, sex, and ICI.</w:t>
-      </w:r>
-      <w:r>
-        <w:t xml:space="preserve"> </w:t>
-      </w:r>
-      <w:r>
-        <w:t xml:space="preserve">Inverse weighting was used to deal with the class imbalance.</w:t>
-      </w:r>
-      <w:r>
-        <w:t xml:space="preserve"> </w:t>
-      </w:r>
-      <w:r>
-        <w:t xml:space="preserve">The model was built using cross-validation.</w:t>
+        <w:t xml:space="preserve">4.4 Machine Learning Analysis</w:t>
+      </w:r>
+    </w:p>
+    <w:p>
+      <w:pPr>
+        <w:pStyle w:val="FirstParagraph"/>
+      </w:pPr>
+      <w:r>
+        <w:rPr>
+          <w:b/>
+          <w:bCs/>
+          <w:vertAlign w:val="superscript"/>
+        </w:rPr>
+        <w:t xml:space="preserve">tbl?</w:t>
+      </w:r>
+      <w:r>
+        <w:t xml:space="preserve">–randomforest shows the results of the three machine learning models (logistic regression, decision tree, random forest).</w:t>
       </w:r>
     </w:p>
     <w:tbl>
@@ -17649,7 +17975,7 @@
       <w:tr>
         <w:tc>
           <w:tcPr/>
-          <w:bookmarkStart w:id="41" w:name="tbl-randomforest"/>
+          <w:bookmarkStart w:id="50" w:name="tbl-randomforest"/>
           <w:p>
             <w:pPr>
               <w:jc w:val="center"/>
@@ -17725,7 +18051,7 @@
                       <w:szCs w:val="20"/>
                       <w:color w:val="000000"/>
                     </w:rPr>
-                    <w:t xml:space="preserve">Metric</w:t>
+                    <w:t xml:space="preserve">Model</w:t>
                   </w:r>
                 </w:p>
               </w:tc>
@@ -17778,7 +18104,166 @@
                       <w:szCs w:val="20"/>
                       <w:color w:val="000000"/>
                     </w:rPr>
-                    <w:t xml:space="preserve">Value</w:t>
+                    <w:t xml:space="preserve">Accuracy</w:t>
+                  </w:r>
+                </w:p>
+              </w:tc>
+              <w:tc>
+                <w:tcPr>
+                  <w:tcBorders>
+                    <w:bottom w:val="single" w:sz="8" w:space="0" w:color="000000"/>
+                    <w:top w:val="single" w:sz="8" w:space="0" w:color="000000"/>
+                    <w:left w:val="single" w:sz="8" w:space="0" w:color="000000"/>
+                    <w:right w:val="single" w:sz="8" w:space="0" w:color="000000"/>
+                  </w:tcBorders>
+                  <w:shd w:val="clear" w:color="auto" w:fill="F2F2F2"/>
+                  <w:tcMar>
+                    <w:top w:w="0" w:type="dxa"/>
+                    <w:bottom w:w="0" w:type="dxa"/>
+                    <w:left w:w="0" w:type="dxa"/>
+                    <w:right w:w="0" w:type="dxa"/>
+                  </w:tcMar>
+                  <w:vAlign w:val="center"/>
+                </w:tcPr>
+                <w:p>
+                  <w:pPr>
+                    <w:pStyle w:val="Normal"/>
+                    <w:jc w:val="center"/>
+                    <w:pBdr>
+                      <w:bottom w:val="none" w:sz="0" w:space="0" w:color="000000"/>
+                      <w:top w:val="none" w:sz="0" w:space="0" w:color="000000"/>
+                      <w:left w:val="none" w:sz="0" w:space="0" w:color="000000"/>
+                      <w:right w:val="none" w:sz="0" w:space="0" w:color="000000"/>
+                    </w:pBdr>
+                    <w:spacing w:after="80" w:before="80" w:line="240"/>
+                    <w:ind w:left="80" w:right="80" w:firstLine="0" w:firstLineChars="0"/>
+                    <w:rPr>
+                      <w:rFonts w:ascii="Arial" w:hAnsi="Arial" w:eastAsia="Arial" w:cs="Arial"/>
+                      <w:i w:val="false"/>
+                      <w:b w:val="true"/>
+                      <w:u w:val="none"/>
+                      <w:sz w:val="20"/>
+                      <w:szCs w:val="20"/>
+                      <w:color w:val="000000"/>
+                    </w:rPr>
+                  </w:pPr>
+                  <w:r xmlns:w="http://schemas.openxmlformats.org/wordprocessingml/2006/main" xmlns:wp="http://schemas.openxmlformats.org/drawingml/2006/wordprocessingDrawing" xmlns:r="http://schemas.openxmlformats.org/officeDocument/2006/relationships" xmlns:w14="http://schemas.microsoft.com/office/word/2010/wordml">
+                    <w:rPr>
+                      <w:rFonts w:ascii="Arial" w:hAnsi="Arial" w:eastAsia="Arial" w:cs="Arial"/>
+                      <w:i w:val="false"/>
+                      <w:b w:val="true"/>
+                      <w:u w:val="none"/>
+                      <w:sz w:val="20"/>
+                      <w:szCs w:val="20"/>
+                      <w:color w:val="000000"/>
+                    </w:rPr>
+                    <w:t xml:space="preserve">AUC</w:t>
+                  </w:r>
+                </w:p>
+              </w:tc>
+              <w:tc>
+                <w:tcPr>
+                  <w:tcBorders>
+                    <w:bottom w:val="single" w:sz="8" w:space="0" w:color="000000"/>
+                    <w:top w:val="single" w:sz="8" w:space="0" w:color="000000"/>
+                    <w:left w:val="single" w:sz="8" w:space="0" w:color="000000"/>
+                    <w:right w:val="single" w:sz="8" w:space="0" w:color="000000"/>
+                  </w:tcBorders>
+                  <w:shd w:val="clear" w:color="auto" w:fill="F2F2F2"/>
+                  <w:tcMar>
+                    <w:top w:w="0" w:type="dxa"/>
+                    <w:bottom w:w="0" w:type="dxa"/>
+                    <w:left w:w="0" w:type="dxa"/>
+                    <w:right w:w="0" w:type="dxa"/>
+                  </w:tcMar>
+                  <w:vAlign w:val="center"/>
+                </w:tcPr>
+                <w:p>
+                  <w:pPr>
+                    <w:pStyle w:val="Normal"/>
+                    <w:jc w:val="center"/>
+                    <w:pBdr>
+                      <w:bottom w:val="none" w:sz="0" w:space="0" w:color="000000"/>
+                      <w:top w:val="none" w:sz="0" w:space="0" w:color="000000"/>
+                      <w:left w:val="none" w:sz="0" w:space="0" w:color="000000"/>
+                      <w:right w:val="none" w:sz="0" w:space="0" w:color="000000"/>
+                    </w:pBdr>
+                    <w:spacing w:after="80" w:before="80" w:line="240"/>
+                    <w:ind w:left="80" w:right="80" w:firstLine="0" w:firstLineChars="0"/>
+                    <w:rPr>
+                      <w:rFonts w:ascii="Arial" w:hAnsi="Arial" w:eastAsia="Arial" w:cs="Arial"/>
+                      <w:i w:val="false"/>
+                      <w:b w:val="true"/>
+                      <w:u w:val="none"/>
+                      <w:sz w:val="20"/>
+                      <w:szCs w:val="20"/>
+                      <w:color w:val="000000"/>
+                    </w:rPr>
+                  </w:pPr>
+                  <w:r xmlns:w="http://schemas.openxmlformats.org/wordprocessingml/2006/main" xmlns:wp="http://schemas.openxmlformats.org/drawingml/2006/wordprocessingDrawing" xmlns:r="http://schemas.openxmlformats.org/officeDocument/2006/relationships" xmlns:w14="http://schemas.microsoft.com/office/word/2010/wordml">
+                    <w:rPr>
+                      <w:rFonts w:ascii="Arial" w:hAnsi="Arial" w:eastAsia="Arial" w:cs="Arial"/>
+                      <w:i w:val="false"/>
+                      <w:b w:val="true"/>
+                      <w:u w:val="none"/>
+                      <w:sz w:val="20"/>
+                      <w:szCs w:val="20"/>
+                      <w:color w:val="000000"/>
+                    </w:rPr>
+                    <w:t xml:space="preserve">Sensitivity</w:t>
+                  </w:r>
+                </w:p>
+              </w:tc>
+              <w:tc>
+                <w:tcPr>
+                  <w:tcBorders>
+                    <w:bottom w:val="single" w:sz="8" w:space="0" w:color="000000"/>
+                    <w:top w:val="single" w:sz="8" w:space="0" w:color="000000"/>
+                    <w:left w:val="single" w:sz="8" w:space="0" w:color="000000"/>
+                    <w:right w:val="single" w:sz="8" w:space="0" w:color="000000"/>
+                  </w:tcBorders>
+                  <w:shd w:val="clear" w:color="auto" w:fill="F2F2F2"/>
+                  <w:tcMar>
+                    <w:top w:w="0" w:type="dxa"/>
+                    <w:bottom w:w="0" w:type="dxa"/>
+                    <w:left w:w="0" w:type="dxa"/>
+                    <w:right w:w="0" w:type="dxa"/>
+                  </w:tcMar>
+                  <w:vAlign w:val="center"/>
+                </w:tcPr>
+                <w:p>
+                  <w:pPr>
+                    <w:pStyle w:val="Normal"/>
+                    <w:jc w:val="center"/>
+                    <w:pBdr>
+                      <w:bottom w:val="none" w:sz="0" w:space="0" w:color="000000"/>
+                      <w:top w:val="none" w:sz="0" w:space="0" w:color="000000"/>
+                      <w:left w:val="none" w:sz="0" w:space="0" w:color="000000"/>
+                      <w:right w:val="none" w:sz="0" w:space="0" w:color="000000"/>
+                    </w:pBdr>
+                    <w:spacing w:after="80" w:before="80" w:line="240"/>
+                    <w:ind w:left="80" w:right="80" w:firstLine="0" w:firstLineChars="0"/>
+                    <w:rPr>
+                      <w:rFonts w:ascii="Arial" w:hAnsi="Arial" w:eastAsia="Arial" w:cs="Arial"/>
+                      <w:i w:val="false"/>
+                      <w:b w:val="true"/>
+                      <w:u w:val="none"/>
+                      <w:sz w:val="20"/>
+                      <w:szCs w:val="20"/>
+                      <w:color w:val="000000"/>
+                    </w:rPr>
+                  </w:pPr>
+                  <w:r xmlns:w="http://schemas.openxmlformats.org/wordprocessingml/2006/main" xmlns:wp="http://schemas.openxmlformats.org/drawingml/2006/wordprocessingDrawing" xmlns:r="http://schemas.openxmlformats.org/officeDocument/2006/relationships" xmlns:w14="http://schemas.microsoft.com/office/word/2010/wordml">
+                    <w:rPr>
+                      <w:rFonts w:ascii="Arial" w:hAnsi="Arial" w:eastAsia="Arial" w:cs="Arial"/>
+                      <w:i w:val="false"/>
+                      <w:b w:val="true"/>
+                      <w:u w:val="none"/>
+                      <w:sz w:val="20"/>
+                      <w:szCs w:val="20"/>
+                      <w:color w:val="000000"/>
+                    </w:rPr>
+                    <w:t xml:space="preserve">Specificity</w:t>
                   </w:r>
                 </w:p>
               </w:tc>
@@ -17837,7 +18322,7 @@
                       <w:szCs w:val="20"/>
                       <w:color w:val="000000"/>
                     </w:rPr>
-                    <w:t xml:space="preserve">Metric</w:t>
+                    <w:t xml:space="preserve">Logistic Regression</w:t>
                   </w:r>
                 </w:p>
               </w:tc>
@@ -17890,7 +18375,166 @@
                       <w:szCs w:val="20"/>
                       <w:color w:val="000000"/>
                     </w:rPr>
-                    <w:t xml:space="preserve">Value</w:t>
+                    <w:t xml:space="preserve">0.828125</w:t>
+                  </w:r>
+                </w:p>
+              </w:tc>
+              <w:tc>
+                <w:tcPr>
+                  <w:tcBorders>
+                    <w:bottom w:val="single" w:sz="8" w:space="0" w:color="000000"/>
+                    <w:top w:val="single" w:sz="8" w:space="0" w:color="000000"/>
+                    <w:left w:val="single" w:sz="8" w:space="0" w:color="000000"/>
+                    <w:right w:val="single" w:sz="8" w:space="0" w:color="000000"/>
+                  </w:tcBorders>
+                  <w:shd w:val="clear" w:color="auto" w:fill="FFFFFF"/>
+                  <w:tcMar>
+                    <w:top w:w="0" w:type="dxa"/>
+                    <w:bottom w:w="0" w:type="dxa"/>
+                    <w:left w:w="0" w:type="dxa"/>
+                    <w:right w:w="0" w:type="dxa"/>
+                  </w:tcMar>
+                  <w:vAlign w:val="center"/>
+                </w:tcPr>
+                <w:p>
+                  <w:pPr>
+                    <w:pStyle w:val="Normal"/>
+                    <w:jc w:val="left"/>
+                    <w:pBdr>
+                      <w:bottom w:val="none" w:sz="0" w:space="0" w:color="000000"/>
+                      <w:top w:val="none" w:sz="0" w:space="0" w:color="000000"/>
+                      <w:left w:val="none" w:sz="0" w:space="0" w:color="000000"/>
+                      <w:right w:val="none" w:sz="0" w:space="0" w:color="000000"/>
+                    </w:pBdr>
+                    <w:spacing w:after="80" w:before="80" w:line="240"/>
+                    <w:ind w:left="80" w:right="80" w:firstLine="0" w:firstLineChars="0"/>
+                    <w:rPr>
+                      <w:rFonts w:ascii="Arial" w:hAnsi="Arial" w:eastAsia="Arial" w:cs="Arial"/>
+                      <w:i w:val="false"/>
+                      <w:b w:val="false"/>
+                      <w:u w:val="none"/>
+                      <w:sz w:val="20"/>
+                      <w:szCs w:val="20"/>
+                      <w:color w:val="000000"/>
+                    </w:rPr>
+                  </w:pPr>
+                  <w:r xmlns:w="http://schemas.openxmlformats.org/wordprocessingml/2006/main" xmlns:wp="http://schemas.openxmlformats.org/drawingml/2006/wordprocessingDrawing" xmlns:r="http://schemas.openxmlformats.org/officeDocument/2006/relationships" xmlns:w14="http://schemas.microsoft.com/office/word/2010/wordml">
+                    <w:rPr>
+                      <w:rFonts w:ascii="Arial" w:hAnsi="Arial" w:eastAsia="Arial" w:cs="Arial"/>
+                      <w:i w:val="false"/>
+                      <w:b w:val="false"/>
+                      <w:u w:val="none"/>
+                      <w:sz w:val="20"/>
+                      <w:szCs w:val="20"/>
+                      <w:color w:val="000000"/>
+                    </w:rPr>
+                    <w:t xml:space="preserve">0.602594339622642</w:t>
+                  </w:r>
+                </w:p>
+              </w:tc>
+              <w:tc>
+                <w:tcPr>
+                  <w:tcBorders>
+                    <w:bottom w:val="single" w:sz="8" w:space="0" w:color="000000"/>
+                    <w:top w:val="single" w:sz="8" w:space="0" w:color="000000"/>
+                    <w:left w:val="single" w:sz="8" w:space="0" w:color="000000"/>
+                    <w:right w:val="single" w:sz="8" w:space="0" w:color="000000"/>
+                  </w:tcBorders>
+                  <w:shd w:val="clear" w:color="auto" w:fill="FFFFFF"/>
+                  <w:tcMar>
+                    <w:top w:w="0" w:type="dxa"/>
+                    <w:bottom w:w="0" w:type="dxa"/>
+                    <w:left w:w="0" w:type="dxa"/>
+                    <w:right w:w="0" w:type="dxa"/>
+                  </w:tcMar>
+                  <w:vAlign w:val="center"/>
+                </w:tcPr>
+                <w:p>
+                  <w:pPr>
+                    <w:pStyle w:val="Normal"/>
+                    <w:jc w:val="left"/>
+                    <w:pBdr>
+                      <w:bottom w:val="none" w:sz="0" w:space="0" w:color="000000"/>
+                      <w:top w:val="none" w:sz="0" w:space="0" w:color="000000"/>
+                      <w:left w:val="none" w:sz="0" w:space="0" w:color="000000"/>
+                      <w:right w:val="none" w:sz="0" w:space="0" w:color="000000"/>
+                    </w:pBdr>
+                    <w:spacing w:after="80" w:before="80" w:line="240"/>
+                    <w:ind w:left="80" w:right="80" w:firstLine="0" w:firstLineChars="0"/>
+                    <w:rPr>
+                      <w:rFonts w:ascii="Arial" w:hAnsi="Arial" w:eastAsia="Arial" w:cs="Arial"/>
+                      <w:i w:val="false"/>
+                      <w:b w:val="false"/>
+                      <w:u w:val="none"/>
+                      <w:sz w:val="20"/>
+                      <w:szCs w:val="20"/>
+                      <w:color w:val="000000"/>
+                    </w:rPr>
+                  </w:pPr>
+                  <w:r xmlns:w="http://schemas.openxmlformats.org/wordprocessingml/2006/main" xmlns:wp="http://schemas.openxmlformats.org/drawingml/2006/wordprocessingDrawing" xmlns:r="http://schemas.openxmlformats.org/officeDocument/2006/relationships" xmlns:w14="http://schemas.microsoft.com/office/word/2010/wordml">
+                    <w:rPr>
+                      <w:rFonts w:ascii="Arial" w:hAnsi="Arial" w:eastAsia="Arial" w:cs="Arial"/>
+                      <w:i w:val="false"/>
+                      <w:b w:val="false"/>
+                      <w:u w:val="none"/>
+                      <w:sz w:val="20"/>
+                      <w:szCs w:val="20"/>
+                      <w:color w:val="000000"/>
+                    </w:rPr>
+                    <w:t xml:space="preserve">0</w:t>
+                  </w:r>
+                </w:p>
+              </w:tc>
+              <w:tc>
+                <w:tcPr>
+                  <w:tcBorders>
+                    <w:bottom w:val="single" w:sz="8" w:space="0" w:color="000000"/>
+                    <w:top w:val="single" w:sz="8" w:space="0" w:color="000000"/>
+                    <w:left w:val="single" w:sz="8" w:space="0" w:color="000000"/>
+                    <w:right w:val="single" w:sz="8" w:space="0" w:color="000000"/>
+                  </w:tcBorders>
+                  <w:shd w:val="clear" w:color="auto" w:fill="FFFFFF"/>
+                  <w:tcMar>
+                    <w:top w:w="0" w:type="dxa"/>
+                    <w:bottom w:w="0" w:type="dxa"/>
+                    <w:left w:w="0" w:type="dxa"/>
+                    <w:right w:w="0" w:type="dxa"/>
+                  </w:tcMar>
+                  <w:vAlign w:val="center"/>
+                </w:tcPr>
+                <w:p>
+                  <w:pPr>
+                    <w:pStyle w:val="Normal"/>
+                    <w:jc w:val="left"/>
+                    <w:pBdr>
+                      <w:bottom w:val="none" w:sz="0" w:space="0" w:color="000000"/>
+                      <w:top w:val="none" w:sz="0" w:space="0" w:color="000000"/>
+                      <w:left w:val="none" w:sz="0" w:space="0" w:color="000000"/>
+                      <w:right w:val="none" w:sz="0" w:space="0" w:color="000000"/>
+                    </w:pBdr>
+                    <w:spacing w:after="80" w:before="80" w:line="240"/>
+                    <w:ind w:left="80" w:right="80" w:firstLine="0" w:firstLineChars="0"/>
+                    <w:rPr>
+                      <w:rFonts w:ascii="Arial" w:hAnsi="Arial" w:eastAsia="Arial" w:cs="Arial"/>
+                      <w:i w:val="false"/>
+                      <w:b w:val="false"/>
+                      <w:u w:val="none"/>
+                      <w:sz w:val="20"/>
+                      <w:szCs w:val="20"/>
+                      <w:color w:val="000000"/>
+                    </w:rPr>
+                  </w:pPr>
+                  <w:r xmlns:w="http://schemas.openxmlformats.org/wordprocessingml/2006/main" xmlns:wp="http://schemas.openxmlformats.org/drawingml/2006/wordprocessingDrawing" xmlns:r="http://schemas.openxmlformats.org/officeDocument/2006/relationships" xmlns:w14="http://schemas.microsoft.com/office/word/2010/wordml">
+                    <w:rPr>
+                      <w:rFonts w:ascii="Arial" w:hAnsi="Arial" w:eastAsia="Arial" w:cs="Arial"/>
+                      <w:i w:val="false"/>
+                      <w:b w:val="false"/>
+                      <w:u w:val="none"/>
+                      <w:sz w:val="20"/>
+                      <w:szCs w:val="20"/>
+                      <w:color w:val="000000"/>
+                    </w:rPr>
+                    <w:t xml:space="preserve">1</w:t>
                   </w:r>
                 </w:p>
               </w:tc>
@@ -17949,7 +18593,7 @@
                       <w:szCs w:val="20"/>
                       <w:color w:val="000000"/>
                     </w:rPr>
-                    <w:t xml:space="preserve">Accuracy</w:t>
+                    <w:t xml:space="preserve">Decision Tree</w:t>
                   </w:r>
                 </w:p>
               </w:tc>
@@ -18002,7 +18646,166 @@
                       <w:szCs w:val="20"/>
                       <w:color w:val="000000"/>
                     </w:rPr>
-                    <w:t xml:space="preserve">0.2533</w:t>
+                    <w:t xml:space="preserve">0.828125</w:t>
+                  </w:r>
+                </w:p>
+              </w:tc>
+              <w:tc>
+                <w:tcPr>
+                  <w:tcBorders>
+                    <w:bottom w:val="single" w:sz="8" w:space="0" w:color="000000"/>
+                    <w:top w:val="single" w:sz="8" w:space="0" w:color="000000"/>
+                    <w:left w:val="single" w:sz="8" w:space="0" w:color="000000"/>
+                    <w:right w:val="single" w:sz="8" w:space="0" w:color="000000"/>
+                  </w:tcBorders>
+                  <w:shd w:val="clear" w:color="auto" w:fill="FFFFFF"/>
+                  <w:tcMar>
+                    <w:top w:w="0" w:type="dxa"/>
+                    <w:bottom w:w="0" w:type="dxa"/>
+                    <w:left w:w="0" w:type="dxa"/>
+                    <w:right w:w="0" w:type="dxa"/>
+                  </w:tcMar>
+                  <w:vAlign w:val="center"/>
+                </w:tcPr>
+                <w:p>
+                  <w:pPr>
+                    <w:pStyle w:val="Normal"/>
+                    <w:jc w:val="left"/>
+                    <w:pBdr>
+                      <w:bottom w:val="none" w:sz="0" w:space="0" w:color="000000"/>
+                      <w:top w:val="none" w:sz="0" w:space="0" w:color="000000"/>
+                      <w:left w:val="none" w:sz="0" w:space="0" w:color="000000"/>
+                      <w:right w:val="none" w:sz="0" w:space="0" w:color="000000"/>
+                    </w:pBdr>
+                    <w:spacing w:after="80" w:before="80" w:line="240"/>
+                    <w:ind w:left="80" w:right="80" w:firstLine="0" w:firstLineChars="0"/>
+                    <w:rPr>
+                      <w:rFonts w:ascii="Arial" w:hAnsi="Arial" w:eastAsia="Arial" w:cs="Arial"/>
+                      <w:i w:val="false"/>
+                      <w:b w:val="false"/>
+                      <w:u w:val="none"/>
+                      <w:sz w:val="20"/>
+                      <w:szCs w:val="20"/>
+                      <w:color w:val="000000"/>
+                    </w:rPr>
+                  </w:pPr>
+                  <w:r xmlns:w="http://schemas.openxmlformats.org/wordprocessingml/2006/main" xmlns:wp="http://schemas.openxmlformats.org/drawingml/2006/wordprocessingDrawing" xmlns:r="http://schemas.openxmlformats.org/officeDocument/2006/relationships" xmlns:w14="http://schemas.microsoft.com/office/word/2010/wordml">
+                    <w:rPr>
+                      <w:rFonts w:ascii="Arial" w:hAnsi="Arial" w:eastAsia="Arial" w:cs="Arial"/>
+                      <w:i w:val="false"/>
+                      <w:b w:val="false"/>
+                      <w:u w:val="none"/>
+                      <w:sz w:val="20"/>
+                      <w:szCs w:val="20"/>
+                      <w:color w:val="000000"/>
+                    </w:rPr>
+                    <w:t xml:space="preserve">0.5</w:t>
+                  </w:r>
+                </w:p>
+              </w:tc>
+              <w:tc>
+                <w:tcPr>
+                  <w:tcBorders>
+                    <w:bottom w:val="single" w:sz="8" w:space="0" w:color="000000"/>
+                    <w:top w:val="single" w:sz="8" w:space="0" w:color="000000"/>
+                    <w:left w:val="single" w:sz="8" w:space="0" w:color="000000"/>
+                    <w:right w:val="single" w:sz="8" w:space="0" w:color="000000"/>
+                  </w:tcBorders>
+                  <w:shd w:val="clear" w:color="auto" w:fill="FFFFFF"/>
+                  <w:tcMar>
+                    <w:top w:w="0" w:type="dxa"/>
+                    <w:bottom w:w="0" w:type="dxa"/>
+                    <w:left w:w="0" w:type="dxa"/>
+                    <w:right w:w="0" w:type="dxa"/>
+                  </w:tcMar>
+                  <w:vAlign w:val="center"/>
+                </w:tcPr>
+                <w:p>
+                  <w:pPr>
+                    <w:pStyle w:val="Normal"/>
+                    <w:jc w:val="left"/>
+                    <w:pBdr>
+                      <w:bottom w:val="none" w:sz="0" w:space="0" w:color="000000"/>
+                      <w:top w:val="none" w:sz="0" w:space="0" w:color="000000"/>
+                      <w:left w:val="none" w:sz="0" w:space="0" w:color="000000"/>
+                      <w:right w:val="none" w:sz="0" w:space="0" w:color="000000"/>
+                    </w:pBdr>
+                    <w:spacing w:after="80" w:before="80" w:line="240"/>
+                    <w:ind w:left="80" w:right="80" w:firstLine="0" w:firstLineChars="0"/>
+                    <w:rPr>
+                      <w:rFonts w:ascii="Arial" w:hAnsi="Arial" w:eastAsia="Arial" w:cs="Arial"/>
+                      <w:i w:val="false"/>
+                      <w:b w:val="false"/>
+                      <w:u w:val="none"/>
+                      <w:sz w:val="20"/>
+                      <w:szCs w:val="20"/>
+                      <w:color w:val="000000"/>
+                    </w:rPr>
+                  </w:pPr>
+                  <w:r xmlns:w="http://schemas.openxmlformats.org/wordprocessingml/2006/main" xmlns:wp="http://schemas.openxmlformats.org/drawingml/2006/wordprocessingDrawing" xmlns:r="http://schemas.openxmlformats.org/officeDocument/2006/relationships" xmlns:w14="http://schemas.microsoft.com/office/word/2010/wordml">
+                    <w:rPr>
+                      <w:rFonts w:ascii="Arial" w:hAnsi="Arial" w:eastAsia="Arial" w:cs="Arial"/>
+                      <w:i w:val="false"/>
+                      <w:b w:val="false"/>
+                      <w:u w:val="none"/>
+                      <w:sz w:val="20"/>
+                      <w:szCs w:val="20"/>
+                      <w:color w:val="000000"/>
+                    </w:rPr>
+                    <w:t xml:space="preserve">0</w:t>
+                  </w:r>
+                </w:p>
+              </w:tc>
+              <w:tc>
+                <w:tcPr>
+                  <w:tcBorders>
+                    <w:bottom w:val="single" w:sz="8" w:space="0" w:color="000000"/>
+                    <w:top w:val="single" w:sz="8" w:space="0" w:color="000000"/>
+                    <w:left w:val="single" w:sz="8" w:space="0" w:color="000000"/>
+                    <w:right w:val="single" w:sz="8" w:space="0" w:color="000000"/>
+                  </w:tcBorders>
+                  <w:shd w:val="clear" w:color="auto" w:fill="FFFFFF"/>
+                  <w:tcMar>
+                    <w:top w:w="0" w:type="dxa"/>
+                    <w:bottom w:w="0" w:type="dxa"/>
+                    <w:left w:w="0" w:type="dxa"/>
+                    <w:right w:w="0" w:type="dxa"/>
+                  </w:tcMar>
+                  <w:vAlign w:val="center"/>
+                </w:tcPr>
+                <w:p>
+                  <w:pPr>
+                    <w:pStyle w:val="Normal"/>
+                    <w:jc w:val="left"/>
+                    <w:pBdr>
+                      <w:bottom w:val="none" w:sz="0" w:space="0" w:color="000000"/>
+                      <w:top w:val="none" w:sz="0" w:space="0" w:color="000000"/>
+                      <w:left w:val="none" w:sz="0" w:space="0" w:color="000000"/>
+                      <w:right w:val="none" w:sz="0" w:space="0" w:color="000000"/>
+                    </w:pBdr>
+                    <w:spacing w:after="80" w:before="80" w:line="240"/>
+                    <w:ind w:left="80" w:right="80" w:firstLine="0" w:firstLineChars="0"/>
+                    <w:rPr>
+                      <w:rFonts w:ascii="Arial" w:hAnsi="Arial" w:eastAsia="Arial" w:cs="Arial"/>
+                      <w:i w:val="false"/>
+                      <w:b w:val="false"/>
+                      <w:u w:val="none"/>
+                      <w:sz w:val="20"/>
+                      <w:szCs w:val="20"/>
+                      <w:color w:val="000000"/>
+                    </w:rPr>
+                  </w:pPr>
+                  <w:r xmlns:w="http://schemas.openxmlformats.org/wordprocessingml/2006/main" xmlns:wp="http://schemas.openxmlformats.org/drawingml/2006/wordprocessingDrawing" xmlns:r="http://schemas.openxmlformats.org/officeDocument/2006/relationships" xmlns:w14="http://schemas.microsoft.com/office/word/2010/wordml">
+                    <w:rPr>
+                      <w:rFonts w:ascii="Arial" w:hAnsi="Arial" w:eastAsia="Arial" w:cs="Arial"/>
+                      <w:i w:val="false"/>
+                      <w:b w:val="false"/>
+                      <w:u w:val="none"/>
+                      <w:sz w:val="20"/>
+                      <w:szCs w:val="20"/>
+                      <w:color w:val="000000"/>
+                    </w:rPr>
+                    <w:t xml:space="preserve">1</w:t>
                   </w:r>
                 </w:p>
               </w:tc>
@@ -18061,7 +18864,7 @@
                       <w:szCs w:val="20"/>
                       <w:color w:val="000000"/>
                     </w:rPr>
-                    <w:t xml:space="preserve">Precision</w:t>
+                    <w:t xml:space="preserve">Random Forest</w:t>
                   </w:r>
                 </w:p>
               </w:tc>
@@ -18114,16 +18917,10 @@
                       <w:szCs w:val="20"/>
                       <w:color w:val="000000"/>
                     </w:rPr>
-                    <w:t xml:space="preserve">0.1661</w:t>
-                  </w:r>
-                </w:p>
-              </w:tc>
-            </w:tr>
-            <w:tr>
-              <w:trPr>
-                <w:trHeight w:val="360" w:hRule="auto"/>
-              </w:trPr>
-              body4
+                    <w:t xml:space="preserve">0.828125</w:t>
+                  </w:r>
+                </w:p>
+              </w:tc>
               <w:tc>
                 <w:tcPr>
                   <w:tcBorders>
@@ -18173,7 +18970,7 @@
                       <w:szCs w:val="20"/>
                       <w:color w:val="000000"/>
                     </w:rPr>
-                    <w:t xml:space="preserve">Recall</w:t>
+                    <w:t xml:space="preserve">0.80638936535163</w:t>
                   </w:r>
                 </w:p>
               </w:tc>
@@ -18226,16 +19023,10 @@
                       <w:szCs w:val="20"/>
                       <w:color w:val="000000"/>
                     </w:rPr>
-                    <w:t xml:space="preserve">0.8778</w:t>
-                  </w:r>
-                </w:p>
-              </w:tc>
-            </w:tr>
-            <w:tr>
-              <w:trPr>
-                <w:trHeight w:val="360" w:hRule="auto"/>
-              </w:trPr>
-              body5
+                    <w:t xml:space="preserve">0</w:t>
+                  </w:r>
+                </w:p>
+              </w:tc>
               <w:tc>
                 <w:tcPr>
                   <w:tcBorders>
@@ -18285,178 +19076,13 @@
                       <w:szCs w:val="20"/>
                       <w:color w:val="000000"/>
                     </w:rPr>
-                    <w:t xml:space="preserve">F1-Score</w:t>
-                  </w:r>
-                </w:p>
-              </w:tc>
-              <w:tc>
-                <w:tcPr>
-                  <w:tcBorders>
-                    <w:bottom w:val="single" w:sz="8" w:space="0" w:color="000000"/>
-                    <w:top w:val="single" w:sz="8" w:space="0" w:color="000000"/>
-                    <w:left w:val="single" w:sz="8" w:space="0" w:color="000000"/>
-                    <w:right w:val="single" w:sz="8" w:space="0" w:color="000000"/>
-                  </w:tcBorders>
-                  <w:shd w:val="clear" w:color="auto" w:fill="FFFFFF"/>
-                  <w:tcMar>
-                    <w:top w:w="0" w:type="dxa"/>
-                    <w:bottom w:w="0" w:type="dxa"/>
-                    <w:left w:w="0" w:type="dxa"/>
-                    <w:right w:w="0" w:type="dxa"/>
-                  </w:tcMar>
-                  <w:vAlign w:val="center"/>
-                </w:tcPr>
-                <w:p>
-                  <w:pPr>
-                    <w:pStyle w:val="Normal"/>
-                    <w:jc w:val="left"/>
-                    <w:pBdr>
-                      <w:bottom w:val="none" w:sz="0" w:space="0" w:color="000000"/>
-                      <w:top w:val="none" w:sz="0" w:space="0" w:color="000000"/>
-                      <w:left w:val="none" w:sz="0" w:space="0" w:color="000000"/>
-                      <w:right w:val="none" w:sz="0" w:space="0" w:color="000000"/>
-                    </w:pBdr>
-                    <w:spacing w:after="80" w:before="80" w:line="240"/>
-                    <w:ind w:left="80" w:right="80" w:firstLine="0" w:firstLineChars="0"/>
-                    <w:rPr>
-                      <w:rFonts w:ascii="Arial" w:hAnsi="Arial" w:eastAsia="Arial" w:cs="Arial"/>
-                      <w:i w:val="false"/>
-                      <w:b w:val="false"/>
-                      <w:u w:val="none"/>
-                      <w:sz w:val="20"/>
-                      <w:szCs w:val="20"/>
-                      <w:color w:val="000000"/>
-                    </w:rPr>
-                  </w:pPr>
-                  <w:r xmlns:w="http://schemas.openxmlformats.org/wordprocessingml/2006/main" xmlns:wp="http://schemas.openxmlformats.org/drawingml/2006/wordprocessingDrawing" xmlns:r="http://schemas.openxmlformats.org/officeDocument/2006/relationships" xmlns:w14="http://schemas.microsoft.com/office/word/2010/wordml">
-                    <w:rPr>
-                      <w:rFonts w:ascii="Arial" w:hAnsi="Arial" w:eastAsia="Arial" w:cs="Arial"/>
-                      <w:i w:val="false"/>
-                      <w:b w:val="false"/>
-                      <w:u w:val="none"/>
-                      <w:sz w:val="20"/>
-                      <w:szCs w:val="20"/>
-                      <w:color w:val="000000"/>
-                    </w:rPr>
-                    <w:t xml:space="preserve">0.2791</w:t>
-                  </w:r>
-                </w:p>
-              </w:tc>
-            </w:tr>
-            <w:tr>
-              <w:trPr>
-                <w:trHeight w:val="360" w:hRule="auto"/>
-              </w:trPr>
-              body6
-              <w:tc>
-                <w:tcPr>
-                  <w:tcBorders>
-                    <w:bottom w:val="single" w:sz="8" w:space="0" w:color="000000"/>
-                    <w:top w:val="single" w:sz="8" w:space="0" w:color="000000"/>
-                    <w:left w:val="single" w:sz="8" w:space="0" w:color="000000"/>
-                    <w:right w:val="single" w:sz="8" w:space="0" w:color="000000"/>
-                  </w:tcBorders>
-                  <w:shd w:val="clear" w:color="auto" w:fill="FFFFFF"/>
-                  <w:tcMar>
-                    <w:top w:w="0" w:type="dxa"/>
-                    <w:bottom w:w="0" w:type="dxa"/>
-                    <w:left w:w="0" w:type="dxa"/>
-                    <w:right w:w="0" w:type="dxa"/>
-                  </w:tcMar>
-                  <w:vAlign w:val="center"/>
-                </w:tcPr>
-                <w:p>
-                  <w:pPr>
-                    <w:pStyle w:val="Normal"/>
-                    <w:jc w:val="left"/>
-                    <w:pBdr>
-                      <w:bottom w:val="none" w:sz="0" w:space="0" w:color="000000"/>
-                      <w:top w:val="none" w:sz="0" w:space="0" w:color="000000"/>
-                      <w:left w:val="none" w:sz="0" w:space="0" w:color="000000"/>
-                      <w:right w:val="none" w:sz="0" w:space="0" w:color="000000"/>
-                    </w:pBdr>
-                    <w:spacing w:after="80" w:before="80" w:line="240"/>
-                    <w:ind w:left="80" w:right="80" w:firstLine="0" w:firstLineChars="0"/>
-                    <w:rPr>
-                      <w:rFonts w:ascii="Arial" w:hAnsi="Arial" w:eastAsia="Arial" w:cs="Arial"/>
-                      <w:i w:val="false"/>
-                      <w:b w:val="false"/>
-                      <w:u w:val="none"/>
-                      <w:sz w:val="20"/>
-                      <w:szCs w:val="20"/>
-                      <w:color w:val="000000"/>
-                    </w:rPr>
-                  </w:pPr>
-                  <w:r xmlns:w="http://schemas.openxmlformats.org/wordprocessingml/2006/main" xmlns:wp="http://schemas.openxmlformats.org/drawingml/2006/wordprocessingDrawing" xmlns:r="http://schemas.openxmlformats.org/officeDocument/2006/relationships" xmlns:w14="http://schemas.microsoft.com/office/word/2010/wordml">
-                    <w:rPr>
-                      <w:rFonts w:ascii="Arial" w:hAnsi="Arial" w:eastAsia="Arial" w:cs="Arial"/>
-                      <w:i w:val="false"/>
-                      <w:b w:val="false"/>
-                      <w:u w:val="none"/>
-                      <w:sz w:val="20"/>
-                      <w:szCs w:val="20"/>
-                      <w:color w:val="000000"/>
-                    </w:rPr>
-                    <w:t xml:space="preserve">AUC-ROC</w:t>
-                  </w:r>
-                </w:p>
-              </w:tc>
-              <w:tc>
-                <w:tcPr>
-                  <w:tcBorders>
-                    <w:bottom w:val="single" w:sz="8" w:space="0" w:color="000000"/>
-                    <w:top w:val="single" w:sz="8" w:space="0" w:color="000000"/>
-                    <w:left w:val="single" w:sz="8" w:space="0" w:color="000000"/>
-                    <w:right w:val="single" w:sz="8" w:space="0" w:color="000000"/>
-                  </w:tcBorders>
-                  <w:shd w:val="clear" w:color="auto" w:fill="FFFFFF"/>
-                  <w:tcMar>
-                    <w:top w:w="0" w:type="dxa"/>
-                    <w:bottom w:w="0" w:type="dxa"/>
-                    <w:left w:w="0" w:type="dxa"/>
-                    <w:right w:w="0" w:type="dxa"/>
-                  </w:tcMar>
-                  <w:vAlign w:val="center"/>
-                </w:tcPr>
-                <w:p>
-                  <w:pPr>
-                    <w:pStyle w:val="Normal"/>
-                    <w:jc w:val="left"/>
-                    <w:pBdr>
-                      <w:bottom w:val="none" w:sz="0" w:space="0" w:color="000000"/>
-                      <w:top w:val="none" w:sz="0" w:space="0" w:color="000000"/>
-                      <w:left w:val="none" w:sz="0" w:space="0" w:color="000000"/>
-                      <w:right w:val="none" w:sz="0" w:space="0" w:color="000000"/>
-                    </w:pBdr>
-                    <w:spacing w:after="80" w:before="80" w:line="240"/>
-                    <w:ind w:left="80" w:right="80" w:firstLine="0" w:firstLineChars="0"/>
-                    <w:rPr>
-                      <w:rFonts w:ascii="Arial" w:hAnsi="Arial" w:eastAsia="Arial" w:cs="Arial"/>
-                      <w:i w:val="false"/>
-                      <w:b w:val="false"/>
-                      <w:u w:val="none"/>
-                      <w:sz w:val="20"/>
-                      <w:szCs w:val="20"/>
-                      <w:color w:val="000000"/>
-                    </w:rPr>
-                  </w:pPr>
-                  <w:r xmlns:w="http://schemas.openxmlformats.org/wordprocessingml/2006/main" xmlns:wp="http://schemas.openxmlformats.org/drawingml/2006/wordprocessingDrawing" xmlns:r="http://schemas.openxmlformats.org/officeDocument/2006/relationships" xmlns:w14="http://schemas.microsoft.com/office/word/2010/wordml">
-                    <w:rPr>
-                      <w:rFonts w:ascii="Arial" w:hAnsi="Arial" w:eastAsia="Arial" w:cs="Arial"/>
-                      <w:i w:val="false"/>
-                      <w:b w:val="false"/>
-                      <w:u w:val="none"/>
-                      <w:sz w:val="20"/>
-                      <w:szCs w:val="20"/>
-                      <w:color w:val="000000"/>
-                    </w:rPr>
-                    <w:t xml:space="preserve">0.541</w:t>
+                    <w:t xml:space="preserve">1</w:t>
                   </w:r>
                 </w:p>
               </w:tc>
             </w:tr>
           </w:tbl>
-          <w:bookmarkEnd w:id="41"/>
+          <w:bookmarkEnd w:id="50"/>
         </w:tc>
       </w:tr>
     </w:tbl>
@@ -18465,23 +19091,192 @@
         <w:pStyle w:val="BodyText"/>
       </w:pPr>
       <w:r>
-        <w:t xml:space="preserve">We see that the accuracy is quite low (~25%). The model is not able to distinguish well between serious and non-serious cases, classifying most non-serious cases as serious. This issue arises due to the class imbalance in the data used to train the model (305 serious cases out of 365).</w:t>
+        <w:t xml:space="preserve">The Random Forest model has an AUC of 0.806. Thus, this models is able to predict between serious and non-serious cases ~81% of the time.</w:t>
       </w:r>
       <w:r>
         <w:t xml:space="preserve"> </w:t>
       </w:r>
       <w:r>
-        <w:t xml:space="preserve">Advanced machine learning methods may be explored to overcome this problem. Some additional methods will be considered in part 5.</w:t>
+        <w:t xml:space="preserve">The logistic regression model is next, able to distinguish ~60% of the time.</w:t>
+      </w:r>
+      <w:r>
+        <w:t xml:space="preserve"> </w:t>
+      </w:r>
+      <w:r>
+        <w:t xml:space="preserve">The decision tree model performs poorly, possibly due to fitting issues.</w:t>
+      </w:r>
+      <w:r>
+        <w:t xml:space="preserve"> </w:t>
+      </w:r>
+      <w:r>
+        <w:t xml:space="preserve">All the models have the same accuracy. Additionally, sensitivity is 0 and specificity is high, meaning all the models always predict</w:t>
+      </w:r>
+      <w:r>
+        <w:t xml:space="preserve"> </w:t>
+      </w:r>
+      <w:r>
+        <w:t xml:space="preserve">‘serious’</w:t>
+      </w:r>
+      <w:r>
+        <w:t xml:space="preserve">.</w:t>
+      </w:r>
+      <w:r>
+        <w:t xml:space="preserve"> </w:t>
+      </w:r>
+      <w:r>
+        <w:t xml:space="preserve">Such problems arise due to class imbalances, and may require advanced methods to deal with.</w:t>
+      </w:r>
+      <w:r>
+        <w:t xml:space="preserve"> </w:t>
+      </w:r>
+      <w:r>
+        <w:t xml:space="preserve">The random forest model does not perform as well on the test data (AUC=0.56), and is able to distinguish the severity only 56% of the time.</w:t>
       </w:r>
     </w:p>
     <w:p>
+      <w:pPr>
+        <w:pStyle w:val="BodyText"/>
+      </w:pPr>
+      <w:hyperlink w:anchor="fig-result3">
+        <w:r>
+          <w:rPr>
+            <w:rStyle w:val="Hyperlink"/>
+          </w:rPr>
+          <w:t xml:space="preserve">Figure 4</w:t>
+        </w:r>
+      </w:hyperlink>
+      <w:r>
+        <w:t xml:space="preserve"> </w:t>
+      </w:r>
+      <w:r>
+        <w:t xml:space="preserve">shows the feature importance.</w:t>
+      </w:r>
+    </w:p>
+    <w:tbl>
+      <w:tblPr>
+        <w:tblStyle w:val="Table"/>
+        <w:tblW w:type="pct" w:w="5000"/>
+        <w:tblLayout w:type="fixed"/>
+        <w:tblLook w:firstRow="0" w:lastRow="0" w:firstColumn="0" w:lastColumn="0" w:noHBand="0" w:noVBand="0" w:val="0000"/>
+      </w:tblPr>
+      <w:tblGrid>
+        <w:gridCol w:w="7920"/>
+      </w:tblGrid>
+      <w:tr>
+        <w:tc>
+          <w:tcPr/>
+          <w:bookmarkStart w:id="54" w:name="fig-result3"/>
+          <w:p>
+            <w:pPr>
+              <w:pStyle w:val="Compact"/>
+              <w:jc w:val="center"/>
+            </w:pPr>
+            <w:r>
+              <w:drawing>
+                <wp:inline>
+                  <wp:extent cx="5334000" cy="4000500"/>
+                  <wp:effectExtent b="0" l="0" r="0" t="0"/>
+                  <wp:docPr descr="" title="" id="52" name="Picture"/>
+                  <a:graphic>
+                    <a:graphicData uri="http://schemas.openxmlformats.org/drawingml/2006/picture">
+                      <pic:pic>
+                        <pic:nvPicPr>
+                          <pic:cNvPr descr="../../results/figures/rf_feature_importance.png" id="53" name="Picture"/>
+                          <pic:cNvPicPr>
+                            <a:picLocks noChangeArrowheads="1" noChangeAspect="1"/>
+                          </pic:cNvPicPr>
+                        </pic:nvPicPr>
+                        <pic:blipFill>
+                          <a:blip r:embed="rId51"/>
+                          <a:stretch>
+                            <a:fillRect/>
+                          </a:stretch>
+                        </pic:blipFill>
+                        <pic:spPr bwMode="auto">
+                          <a:xfrm>
+                            <a:off x="0" y="0"/>
+                            <a:ext cx="5334000" cy="4000500"/>
+                          </a:xfrm>
+                          <a:prstGeom prst="rect">
+                            <a:avLst/>
+                          </a:prstGeom>
+                          <a:noFill/>
+                          <a:ln w="9525">
+                            <a:noFill/>
+                            <a:headEnd/>
+                            <a:tailEnd/>
+                          </a:ln>
+                        </pic:spPr>
+                      </pic:pic>
+                    </a:graphicData>
+                  </a:graphic>
+                </wp:inline>
+              </w:drawing>
+            </w:r>
+          </w:p>
+          <w:p>
+            <w:pPr>
+              <w:jc w:val="center"/>
+            </w:pPr>
+            <w:pPr>
+              <w:jc w:val="start"/>
+              <w:spacing w:before="200"/>
+              <w:pStyle w:val="ImageCaption"/>
+            </w:pPr>
+            <w:r>
+              <w:t xml:space="preserve">Figure 4: Feature importance</w:t>
+            </w:r>
+          </w:p>
+          <w:bookmarkEnd w:id="54"/>
+        </w:tc>
+      </w:tr>
+    </w:tbl>
+    <w:p>
+      <w:pPr>
+        <w:pStyle w:val="BodyText"/>
+      </w:pPr>
+      <w:r>
+        <w:t xml:space="preserve">The most important feature is the patient age.</w:t>
+      </w:r>
+      <w:r>
+        <w:t xml:space="preserve"> </w:t>
+      </w:r>
+      <w:r>
+        <w:t xml:space="preserve">However, this variable has imputations and thus may affect the dependability of the model.</w:t>
+      </w:r>
+      <w:r>
+        <w:t xml:space="preserve"> </w:t>
+      </w:r>
+      <w:r>
+        <w:t xml:space="preserve">Overall, the model performs decently on train data, but not on test data.</w:t>
+      </w:r>
+      <w:r>
+        <w:t xml:space="preserve"> </w:t>
+      </w:r>
+      <w:r>
+        <w:t xml:space="preserve">More data and variables can help improve the fit.</w:t>
+      </w:r>
+      <w:r>
+        <w:t xml:space="preserve"> </w:t>
+      </w:r>
+      <w:r>
+        <w:t xml:space="preserve">With this data, this model is not useful in distinguishing between serious and non-serious cases.</w:t>
+      </w:r>
+      <w:r>
+        <w:t xml:space="preserve"> </w:t>
+      </w:r>
+      <w:r>
+        <w:t xml:space="preserve">The ROC curves for the different models are available in the Supplementary Material.</w:t>
+      </w:r>
+    </w:p>
+    <w:p>
       <w:r>
         <w:br w:type="page"/>
       </w:r>
     </w:p>
-    <w:bookmarkEnd w:id="42"/>
-    <w:bookmarkEnd w:id="43"/>
-    <w:bookmarkStart w:id="47" w:name="discussion"/>
+    <w:bookmarkEnd w:id="55"/>
+    <w:bookmarkEnd w:id="56"/>
+    <w:bookmarkStart w:id="60" w:name="discussion"/>
     <w:p>
       <w:pPr>
         <w:pStyle w:val="Heading1"/>
@@ -18490,7 +19285,7 @@
         <w:t xml:space="preserve">5. Discussion</w:t>
       </w:r>
     </w:p>
-    <w:bookmarkStart w:id="44" w:name="summary-and-interpretation"/>
+    <w:bookmarkStart w:id="57" w:name="summary-and-interpretation"/>
     <w:p>
       <w:pPr>
         <w:pStyle w:val="Heading2"/>
@@ -18531,8 +19326,8 @@
         <w:t xml:space="preserve">No specific signals were found with nivolumab.</w:t>
       </w:r>
     </w:p>
-    <w:bookmarkEnd w:id="44"/>
-    <w:bookmarkStart w:id="45" w:name="strengths-and-limitations"/>
+    <w:bookmarkEnd w:id="57"/>
+    <w:bookmarkStart w:id="58" w:name="strengths-and-limitations"/>
     <w:p>
       <w:pPr>
         <w:pStyle w:val="Heading2"/>
@@ -18597,8 +19392,8 @@
         <w:t xml:space="preserve">A future analysis with additional data may find different results to the one obtained using data until December 2024.</w:t>
       </w:r>
     </w:p>
-    <w:bookmarkEnd w:id="45"/>
-    <w:bookmarkStart w:id="46" w:name="conclusions"/>
+    <w:bookmarkEnd w:id="58"/>
+    <w:bookmarkStart w:id="59" w:name="conclusions"/>
     <w:p>
       <w:pPr>
         <w:pStyle w:val="Heading2"/>
@@ -18633,9 +19428,9 @@
         <w:t xml:space="preserve">More details will be added in part 5 to the discussion section.</w:t>
       </w:r>
     </w:p>
-    <w:bookmarkEnd w:id="46"/>
-    <w:bookmarkEnd w:id="47"/>
-    <w:bookmarkStart w:id="59" w:name="references"/>
+    <w:bookmarkEnd w:id="59"/>
+    <w:bookmarkEnd w:id="60"/>
+    <w:bookmarkStart w:id="72" w:name="references"/>
     <w:p>
       <w:pPr>
         <w:pStyle w:val="Heading1"/>
@@ -18644,8 +19439,8 @@
         <w:t xml:space="preserve">6. References</w:t>
       </w:r>
     </w:p>
-    <w:bookmarkStart w:id="58" w:name="refs"/>
-    <w:bookmarkStart w:id="49" w:name="ref-Bray2024"/>
+    <w:bookmarkStart w:id="71" w:name="refs"/>
+    <w:bookmarkStart w:id="62" w:name="ref-Bray2024"/>
     <w:p>
       <w:pPr>
         <w:pStyle w:val="Bibliography"/>
@@ -18665,7 +19460,7 @@
       <w:r>
         <w:t xml:space="preserve"> </w:t>
       </w:r>
-      <w:hyperlink r:id="rId48">
+      <w:hyperlink r:id="rId61">
         <w:r>
           <w:rPr>
             <w:rStyle w:val="Hyperlink"/>
@@ -18674,8 +19469,8 @@
         </w:r>
       </w:hyperlink>
     </w:p>
-    <w:bookmarkEnd w:id="49"/>
-    <w:bookmarkStart w:id="50" w:name="ref-Leslie2025-lp"/>
+    <w:bookmarkEnd w:id="62"/>
+    <w:bookmarkStart w:id="63" w:name="ref-Leslie2025-lp"/>
     <w:p>
       <w:pPr>
         <w:pStyle w:val="Bibliography"/>
@@ -18705,8 +19500,8 @@
         <w:t xml:space="preserve"> </w:t>
       </w:r>
     </w:p>
-    <w:bookmarkEnd w:id="50"/>
-    <w:bookmarkStart w:id="52" w:name="ref-Jubber2023"/>
+    <w:bookmarkEnd w:id="63"/>
+    <w:bookmarkStart w:id="65" w:name="ref-Jubber2023"/>
     <w:p>
       <w:pPr>
         <w:pStyle w:val="Bibliography"/>
@@ -18726,7 +19521,7 @@
       <w:r>
         <w:t xml:space="preserve"> </w:t>
       </w:r>
-      <w:hyperlink r:id="rId51">
+      <w:hyperlink r:id="rId64">
         <w:r>
           <w:rPr>
             <w:rStyle w:val="Hyperlink"/>
@@ -18735,8 +19530,8 @@
         </w:r>
       </w:hyperlink>
     </w:p>
-    <w:bookmarkEnd w:id="52"/>
-    <w:bookmarkStart w:id="54" w:name="ref-Flaig2024"/>
+    <w:bookmarkEnd w:id="65"/>
+    <w:bookmarkStart w:id="67" w:name="ref-Flaig2024"/>
     <w:p>
       <w:pPr>
         <w:pStyle w:val="Bibliography"/>
@@ -18756,7 +19551,7 @@
       <w:r>
         <w:t xml:space="preserve"> </w:t>
       </w:r>
-      <w:hyperlink r:id="rId53">
+      <w:hyperlink r:id="rId66">
         <w:r>
           <w:rPr>
             <w:rStyle w:val="Hyperlink"/>
@@ -18765,8 +19560,8 @@
         </w:r>
       </w:hyperlink>
     </w:p>
-    <w:bookmarkEnd w:id="54"/>
-    <w:bookmarkStart w:id="56" w:name="ref-Yin2023"/>
+    <w:bookmarkEnd w:id="67"/>
+    <w:bookmarkStart w:id="69" w:name="ref-Yin2023"/>
     <w:p>
       <w:pPr>
         <w:pStyle w:val="Bibliography"/>
@@ -18786,7 +19581,7 @@
       <w:r>
         <w:t xml:space="preserve"> </w:t>
       </w:r>
-      <w:hyperlink r:id="rId55">
+      <w:hyperlink r:id="rId68">
         <w:r>
           <w:rPr>
             <w:rStyle w:val="Hyperlink"/>
@@ -18795,8 +19590,8 @@
         </w:r>
       </w:hyperlink>
     </w:p>
-    <w:bookmarkEnd w:id="56"/>
-    <w:bookmarkStart w:id="57" w:name="ref-us2018fda"/>
+    <w:bookmarkEnd w:id="69"/>
+    <w:bookmarkStart w:id="70" w:name="ref-us2018fda"/>
     <w:p>
       <w:pPr>
         <w:pStyle w:val="Bibliography"/>
@@ -18817,9 +19612,9 @@
         <w:t xml:space="preserve"> </w:t>
       </w:r>
     </w:p>
-    <w:bookmarkEnd w:id="57"/>
-    <w:bookmarkEnd w:id="58"/>
-    <w:bookmarkEnd w:id="59"/>
+    <w:bookmarkEnd w:id="70"/>
+    <w:bookmarkEnd w:id="71"/>
+    <w:bookmarkEnd w:id="72"/>
     <w:sectPr/>
   </w:body>
 </w:document>
@@ -19114,91 +19909,6 @@
       </w:pPr>
     </w:lvl>
   </w:abstractNum>
-  <w:abstractNum w:abstractNumId="99412">
-    <w:nsid w:val="00A99412"/>
-    <w:multiLevelType w:val="multilevel"/>
-    <w:lvl w:ilvl="0">
-      <w:start w:val="2"/>
-      <w:numFmt w:val="decimal"/>
-      <w:lvlText w:val="%1."/>
-      <w:lvlJc w:val="left"/>
-      <w:pPr>
-        <w:ind w:left="720" w:hanging="360"/>
-      </w:pPr>
-    </w:lvl>
-    <w:lvl w:ilvl="1">
-      <w:start w:val="2"/>
-      <w:numFmt w:val="decimal"/>
-      <w:lvlText w:val="%2."/>
-      <w:lvlJc w:val="left"/>
-      <w:pPr>
-        <w:ind w:left="1440" w:hanging="360"/>
-      </w:pPr>
-    </w:lvl>
-    <w:lvl w:ilvl="2">
-      <w:start w:val="2"/>
-      <w:numFmt w:val="decimal"/>
-      <w:lvlText w:val="%3."/>
-      <w:lvlJc w:val="left"/>
-      <w:pPr>
-        <w:ind w:left="2160" w:hanging="360"/>
-      </w:pPr>
-    </w:lvl>
-    <w:lvl w:ilvl="3">
-      <w:start w:val="2"/>
-      <w:numFmt w:val="decimal"/>
-      <w:lvlText w:val="%4."/>
-      <w:lvlJc w:val="left"/>
-      <w:pPr>
-        <w:ind w:left="2880" w:hanging="360"/>
-      </w:pPr>
-    </w:lvl>
-    <w:lvl w:ilvl="4">
-      <w:start w:val="2"/>
-      <w:numFmt w:val="decimal"/>
-      <w:lvlText w:val="%5."/>
-      <w:lvlJc w:val="left"/>
-      <w:pPr>
-        <w:ind w:left="3600" w:hanging="360"/>
-      </w:pPr>
-    </w:lvl>
-    <w:lvl w:ilvl="5">
-      <w:start w:val="2"/>
-      <w:numFmt w:val="decimal"/>
-      <w:lvlText w:val="%6."/>
-      <w:lvlJc w:val="left"/>
-      <w:pPr>
-        <w:ind w:left="4320" w:hanging="360"/>
-      </w:pPr>
-    </w:lvl>
-    <w:lvl w:ilvl="6">
-      <w:start w:val="2"/>
-      <w:numFmt w:val="decimal"/>
-      <w:lvlText w:val="%7."/>
-      <w:lvlJc w:val="left"/>
-      <w:pPr>
-        <w:ind w:left="5040" w:hanging="360"/>
-      </w:pPr>
-    </w:lvl>
-    <w:lvl w:ilvl="7">
-      <w:start w:val="2"/>
-      <w:numFmt w:val="decimal"/>
-      <w:lvlText w:val="%8."/>
-      <w:lvlJc w:val="left"/>
-      <w:pPr>
-        <w:ind w:left="5760" w:hanging="360"/>
-      </w:pPr>
-    </w:lvl>
-    <w:lvl w:ilvl="8">
-      <w:start w:val="2"/>
-      <w:numFmt w:val="decimal"/>
-      <w:lvlText w:val="%9."/>
-      <w:lvlJc w:val="left"/>
-      <w:pPr>
-        <w:ind w:left="6480" w:hanging="360"/>
-      </w:pPr>
-    </w:lvl>
-  </w:abstractNum>
   <w:num w:numId="1000">
     <w:abstractNumId w:val="990"/>
   </w:num>
@@ -19236,33 +19946,33 @@
     </w:lvlOverride>
   </w:num>
   <w:num w:numId="1003">
-    <w:abstractNumId w:val="99412"/>
+    <w:abstractNumId w:val="99411"/>
     <w:lvlOverride w:ilvl="0">
-      <w:startOverride w:val="2"/>
+      <w:startOverride w:val="1"/>
     </w:lvlOverride>
     <w:lvlOverride w:ilvl="1">
-      <w:startOverride w:val="2"/>
+      <w:startOverride w:val="1"/>
     </w:lvlOverride>
     <w:lvlOverride w:ilvl="2">
-      <w:startOverride w:val="2"/>
+      <w:startOverride w:val="1"/>
     </w:lvlOverride>
     <w:lvlOverride w:ilvl="3">
-      <w:startOverride w:val="2"/>
+      <w:startOverride w:val="1"/>
     </w:lvlOverride>
     <w:lvlOverride w:ilvl="4">
-      <w:startOverride w:val="2"/>
+      <w:startOverride w:val="1"/>
     </w:lvlOverride>
     <w:lvlOverride w:ilvl="5">
-      <w:startOverride w:val="2"/>
+      <w:startOverride w:val="1"/>
     </w:lvlOverride>
     <w:lvlOverride w:ilvl="6">
-      <w:startOverride w:val="2"/>
+      <w:startOverride w:val="1"/>
     </w:lvlOverride>
     <w:lvlOverride w:ilvl="7">
-      <w:startOverride w:val="2"/>
+      <w:startOverride w:val="1"/>
     </w:lvlOverride>
     <w:lvlOverride w:ilvl="8">
-      <w:startOverride w:val="2"/>
+      <w:startOverride w:val="1"/>
     </w:lvlOverride>
   </w:num>
 </w:numbering>

</xml_diff>

<commit_message>
Part 5 of MADA Project
</commit_message>
<xml_diff>
--- a/products/manuscript/manuscript.docx
+++ b/products/manuscript/manuscript.docx
@@ -7,7 +7,7 @@
         <w:pStyle w:val="Title"/>
       </w:pPr>
       <w:r>
-        <w:t xml:space="preserve">Immune-Related Adverse Events (irAEs) associated with Immune Checkpoint Inhibitor (ICI) Therapy in Bladder Cancer: An Analysis of the FDA Adverse Event Reporting System (FAERS)</w:t>
+        <w:t xml:space="preserve">Immune-Related Adverse Events (irAEs) Associated with Immune Checkpoint Inhibitor (ICI) Therapy in Bladder Cancer: An Analysis of the FDA Adverse Event Reporting System (FAERS)</w:t>
       </w:r>
     </w:p>
     <w:p>
@@ -124,7 +124,7 @@
         <w:pStyle w:val="FirstParagraph"/>
       </w:pPr>
       <w:r>
-        <w:t xml:space="preserve">Background: Bladder cancer is the ninth most common type of cancer worldwide. Treatment options include surgery, chemotherapy and immunotherapy. Immune checkpoint inhibitors (ICIs) are a class of immunotherapeutic agents recommended for the treatment of bladder cancer. ICIs have been associated with certain immune-related adverse events (irAEs)</w:t>
+        <w:t xml:space="preserve">Background: Bladder cancer is the ninth most common type of cancer worldwide. Treatment options include surgery, chemotherapy, and immunotherapy. Immune checkpoint inhibitors (ICIs) are a class of immunotherapeutic agents recommended for the treatment of bladder cancer. ICIs have been associated with certain immune-related adverse events (irAEs)</w:t>
       </w:r>
     </w:p>
     <w:p>
@@ -189,7 +189,7 @@
         <w:t xml:space="preserve">1</w:t>
       </w:r>
       <w:r>
-        <w:t xml:space="preserve">. The American Cancer Society estimates approximately 85,000 new bladder cancer cases, and approximately 17,000 bladder cancer deaths in the United States in 2025.</w:t>
+        <w:t xml:space="preserve">. The American Cancer Society estimates approximately 85,000 new bladder cancer cases and approximately 17,000 bladder cancer deaths in the United States in 2025.</w:t>
       </w:r>
     </w:p>
     <w:p>
@@ -240,7 +240,7 @@
         <w:pStyle w:val="BodyText"/>
       </w:pPr>
       <w:r>
-        <w:t xml:space="preserve">According to the National Comprehensive Cancer Network (NCCN) guidelines, immunotherapy with immune checkpoint inhibitors (ICIs) is recommended at various stages of bladder cancer treatment. ICIs such as pembrolizumab, atezolizumab, nivolumab, and avelumab are FDA approved and recommended for the adjuvant and first and second-line treatment of bladder cancer</w:t>
+        <w:t xml:space="preserve">According to the National Comprehensive Cancer Network (NCCN) guidelines, immunotherapy with immune checkpoint inhibitors (ICIs) is recommended at various stages of bladder cancer treatment. ICIs such as pembrolizumab, atezolizumab, nivolumab, and avelumab are FDA-approved and recommended for the adjuvant and first and second-line treatment of bladder cancer</w:t>
       </w:r>
       <w:r>
         <w:rPr>
@@ -266,7 +266,7 @@
         <w:t xml:space="preserve">5</w:t>
       </w:r>
       <w:r>
-        <w:t xml:space="preserve">.This study aims to analyze real-world adverse event data from the FDA Adverse Event Reporting System associated with ICI therapy in bladder cancer.</w:t>
+        <w:t xml:space="preserve">. This study aims to analyze real-world adverse event data from the FDA Adverse Event Reporting System associated with ICI therapy in bladder cancer.</w:t>
       </w:r>
     </w:p>
     <w:p>
@@ -324,7 +324,7 @@
         <w:pStyle w:val="FirstParagraph"/>
       </w:pPr>
       <w:r>
-        <w:t xml:space="preserve">The study aims to analyze whether irAEs associated with ICIs generate a signal of disproportionate reporting (SDR). The goal is to determine whether irAEs associated with ICIs in baldder cancer are greater than expected, and thus further research and strategies to deal with these adverse events is required.</w:t>
+        <w:t xml:space="preserve">The study aims to analyze whether irAEs associated with ICIs generate a signal of disproportionate reporting (SDR). The goal is to determine whether irAEs associated with ICIs in bladder cancer are greater than expected, and thus, further research and strategies to deal with these adverse events are required.</w:t>
       </w:r>
     </w:p>
     <w:p>
@@ -415,7 +415,13 @@
         <w:pStyle w:val="FirstParagraph"/>
       </w:pPr>
       <w:r>
-        <w:t xml:space="preserve">A random forest model was fit to distinguish between serious and non-serious cases on the basis of age, sex, and ICI.</w:t>
+        <w:t xml:space="preserve">The association between severity of reactions and age and sex was assessed using logistic regression.</w:t>
+      </w:r>
+      <w:r>
+        <w:t xml:space="preserve"> </w:t>
+      </w:r>
+      <w:r>
+        <w:t xml:space="preserve">Three machine learning models (logistic regression, decision tree, and random forest) were used to distinguish between serious and non-serious reactions.</w:t>
       </w:r>
     </w:p>
     <w:p>
@@ -423,13 +429,13 @@
         <w:br w:type="page"/>
       </w:r>
     </w:p>
-    <w:bookmarkStart w:id="25" w:name="data-aquisition"/>
+    <w:bookmarkStart w:id="25" w:name="data-acquisition"/>
     <w:p>
       <w:pPr>
         <w:pStyle w:val="Heading2"/>
       </w:pPr>
       <w:r>
-        <w:t xml:space="preserve">3.1 Data aquisition</w:t>
+        <w:t xml:space="preserve">3.1 Data acquisition</w:t>
       </w:r>
     </w:p>
     <w:p>
@@ -437,7 +443,7 @@
         <w:pStyle w:val="FirstParagraph"/>
       </w:pPr>
       <w:r>
-        <w:t xml:space="preserve">In order to obtain the FAERS data, the ICIs were used to search by product. Pembrolizumab, atezolizumab, avelumab, and nivolumab were the keywords used. Previously, durvalumab, and ipilimumab were also approved for bladder cancer treatment. However, this indication has since then been removed by the manufacturers. As such, these were not considered. Following this, the search was limited to cases of bladder cancer. A total of 2948 reactions were obtained.</w:t>
+        <w:t xml:space="preserve">In order to obtain the FAERS data, the ICIs were used to search by product. Pembrolizumab, atezolizumab, avelumab, and nivolumab were the keywords used. Previously, durvalumab and ipilimumab were also approved for bladder cancer treatment. However, this indication has since then been removed by the manufacturers. As such, these were not considered. Following this, the search was limited to cases of bladder cancer. A total of 2948 reactions were obtained.</w:t>
       </w:r>
     </w:p>
     <w:bookmarkEnd w:id="25"/>
@@ -455,7 +461,7 @@
         <w:pStyle w:val="FirstParagraph"/>
       </w:pPr>
       <w:r>
-        <w:t xml:space="preserve">The file was downloaded as an Excel file. First, the column were renamed so as to make them easier to use in code. Then, products with concomitant drugs were removed, so as to focus only on cases associated with ICIs. Then, cases which also had other drugs as the suspect active ingredients were removed.</w:t>
+        <w:t xml:space="preserve">The file was downloaded as an Excel file. Then, in R, the columns were renamed so as to make them easier to use in code. Then, products with concomitant drugs were removed so as to focus only on cases associated with ICIs. Then, cases that also had other drugs as the suspect active ingredients were removed.</w:t>
       </w:r>
       <w:r>
         <w:t xml:space="preserve"> </w:t>
@@ -467,19 +473,52 @@
         <w:t xml:space="preserve"> </w:t>
       </w:r>
       <w:r>
-        <w:t xml:space="preserve">A list of common irAEs was used. This list is available in the supplementary material. Any reactions which had the same age, weight, FDA received date, country of occurrence, suspected active ingredient, and reported reaction were considered duplicates and were removed.</w:t>
+        <w:t xml:space="preserve">A list of common irAEs was used. This list is available in the supplementary material. This list was informed by common irAEs reported in various clinical trials</w:t>
+      </w:r>
+      <w:r>
+        <w:rPr>
+          <w:vertAlign w:val="superscript"/>
+        </w:rPr>
+        <w:t xml:space="preserve">7</w:t>
       </w:r>
       <w:r>
         <w:t xml:space="preserve"> </w:t>
       </w:r>
       <w:r>
-        <w:t xml:space="preserve">Following this, the reactions were coded according to the MedDRA Preferred Terms (PTs), and classified according to the System Organ Class (SOC).</w:t>
+        <w:rPr>
+          <w:vertAlign w:val="superscript"/>
+        </w:rPr>
+        <w:t xml:space="preserve">7</w:t>
+      </w:r>
+      <w:r>
+        <w:rPr>
+          <w:vertAlign w:val="superscript"/>
+        </w:rPr>
+        <w:t xml:space="preserve">8</w:t>
       </w:r>
       <w:r>
         <w:t xml:space="preserve"> </w:t>
       </w:r>
       <w:r>
-        <w:t xml:space="preserve">The age values were converted to numeric and the countries were re-classified as US, outside US, and not specified.</w:t>
+        <w:rPr>
+          <w:vertAlign w:val="superscript"/>
+        </w:rPr>
+        <w:t xml:space="preserve">9</w:t>
+      </w:r>
+      <w:r>
+        <w:t xml:space="preserve">. Any reactions that had the same age, weight, FDA received date, country of occurrence, suspected active ingredient, and reported reaction were considered duplicates and were removed.</w:t>
+      </w:r>
+      <w:r>
+        <w:t xml:space="preserve"> </w:t>
+      </w:r>
+      <w:r>
+        <w:t xml:space="preserve">Following this, the reactions were coded according to the MedDRA Preferred Terms (PTs) and classified according to the System Organ Class (SOC).</w:t>
+      </w:r>
+      <w:r>
+        <w:t xml:space="preserve"> </w:t>
+      </w:r>
+      <w:r>
+        <w:t xml:space="preserve">The age values were converted to numeric, and the countries were reclassified as US, outside US, and not specified.</w:t>
       </w:r>
       <w:r>
         <w:t xml:space="preserve"> </w:t>
@@ -532,7 +571,7 @@
             <w:r>
               <w:drawing>
                 <wp:inline>
-                  <wp:extent cx="5334000" cy="6384260"/>
+                  <wp:extent cx="5334000" cy="6292453"/>
                   <wp:effectExtent b="0" l="0" r="0" t="0"/>
                   <wp:docPr descr="" title="" id="27" name="Picture"/>
                   <a:graphic>
@@ -553,7 +592,7 @@
                         <pic:spPr bwMode="auto">
                           <a:xfrm>
                             <a:off x="0" y="0"/>
-                            <a:ext cx="5334000" cy="6384260"/>
+                            <a:ext cx="5334000" cy="6292453"/>
                           </a:xfrm>
                           <a:prstGeom prst="rect">
                             <a:avLst/>
@@ -627,13 +666,13 @@
         <w:t xml:space="preserve"> </w:t>
       </w:r>
       <w:r>
-        <w:t xml:space="preserve">The PRR, ROR and IC (along with their 95% CI) were then calculated to assess the drug signal.</w:t>
+        <w:t xml:space="preserve">The PRR, ROR, and IC (along with their 95% CI) were then calculated to assess the drug signal.</w:t>
       </w:r>
       <w:r>
         <w:t xml:space="preserve"> </w:t>
       </w:r>
       <w:r>
-        <w:t xml:space="preserve">Three different machine learning models were used to distinguish severity on the bases of sex, age, and type of ICI.</w:t>
+        <w:t xml:space="preserve">Three different machine learning models were used to distinguish severity on the basis of sex, age, and type of ICI.</w:t>
       </w:r>
       <w:r>
         <w:t xml:space="preserve"> </w:t>
@@ -713,7 +752,7 @@
         <w:pStyle w:val="BodyText"/>
       </w:pPr>
       <w:r>
-        <w:t xml:space="preserve">Most of the reaction were reported by healthcare professionals. Since FAERS is a US-based dashboard, many reactions were reported from the US.</w:t>
+        <w:t xml:space="preserve">Most of the reactions were reported by healthcare professionals. Since FAERS is a US-based dashboard, many reactions were reported from the US.</w:t>
       </w:r>
     </w:p>
     <w:tbl>
@@ -9506,7 +9545,7 @@
         <w:t xml:space="preserve">“Other”</w:t>
       </w:r>
       <w:r>
-        <w:t xml:space="preserve">. These include reactions which do not belong to the other organ classes, such as myositis.</w:t>
+        <w:t xml:space="preserve">. These include reactions that do not belong to the other organ classes, such as myositis.</w:t>
       </w:r>
     </w:p>
     <w:p>
@@ -9768,7 +9807,7 @@
         <w:t xml:space="preserve"> </w:t>
       </w:r>
       <w:r>
-        <w:t xml:space="preserve">However, this relationship is also not signficant.</w:t>
+        <w:t xml:space="preserve">However, this relationship is also not significant.</w:t>
       </w:r>
     </w:p>
     <w:p>
@@ -9865,7 +9904,7 @@
         <w:pStyle w:val="BodyText"/>
       </w:pPr>
       <w:r>
-        <w:t xml:space="preserve">The following tables show the results from the disproportionality analysis.</w:t>
+        <w:t xml:space="preserve">The following tables show the results of the disproportionality analysis.</w:t>
       </w:r>
     </w:p>
     <w:tbl>
@@ -17920,7 +17959,7 @@
         <w:pStyle w:val="BodyText"/>
       </w:pPr>
       <w:r>
-        <w:t xml:space="preserve">Similarly, avelumab may has a safety signal for hypothyroidism (PRR: 3.05 (0.98, 9.51), ROR: 3.08 (0.97, 9.75), IC: 1.32 (0.12, 2.52)).</w:t>
+        <w:t xml:space="preserve">Similarly, avelumab may have a safety signal for hypothyroidism (PRR: 3.05 (0.98, 9.51), ROR: 3.08 (0.97, 9.75), IC: 1.32 (0.12, 2.52)).</w:t>
       </w:r>
     </w:p>
     <w:p>
@@ -17950,16 +17989,19 @@
       <w:pPr>
         <w:pStyle w:val="FirstParagraph"/>
       </w:pPr>
-      <w:r>
-        <w:rPr>
-          <w:b/>
-          <w:bCs/>
-          <w:vertAlign w:val="superscript"/>
-        </w:rPr>
-        <w:t xml:space="preserve">tbl?</w:t>
-      </w:r>
-      <w:r>
-        <w:t xml:space="preserve">–randomforest shows the results of the three machine learning models (logistic regression, decision tree, random forest).</w:t>
+      <w:hyperlink w:anchor="tbl-randomforest">
+        <w:r>
+          <w:rPr>
+            <w:rStyle w:val="Hyperlink"/>
+          </w:rPr>
+          <w:t xml:space="preserve">Table 7</w:t>
+        </w:r>
+      </w:hyperlink>
+      <w:r>
+        <w:t xml:space="preserve"> </w:t>
+      </w:r>
+      <w:r>
+        <w:t xml:space="preserve">shows the results of the three machine learning models (logistic regression, decision tree, random forest).</w:t>
       </w:r>
     </w:p>
     <w:tbl>
@@ -18375,7 +18417,7 @@
                       <w:szCs w:val="20"/>
                       <w:color w:val="000000"/>
                     </w:rPr>
-                    <w:t xml:space="preserve">0.828125</w:t>
+                    <w:t xml:space="preserve">0.828</w:t>
                   </w:r>
                 </w:p>
               </w:tc>
@@ -18428,7 +18470,7 @@
                       <w:szCs w:val="20"/>
                       <w:color w:val="000000"/>
                     </w:rPr>
-                    <w:t xml:space="preserve">0.602594339622642</w:t>
+                    <w:t xml:space="preserve">0.603</w:t>
                   </w:r>
                 </w:p>
               </w:tc>
@@ -18481,7 +18523,7 @@
                       <w:szCs w:val="20"/>
                       <w:color w:val="000000"/>
                     </w:rPr>
-                    <w:t xml:space="preserve">0</w:t>
+                    <w:t xml:space="preserve">0.000</w:t>
                   </w:r>
                 </w:p>
               </w:tc>
@@ -18534,7 +18576,7 @@
                       <w:szCs w:val="20"/>
                       <w:color w:val="000000"/>
                     </w:rPr>
-                    <w:t xml:space="preserve">1</w:t>
+                    <w:t xml:space="preserve">1.000</w:t>
                   </w:r>
                 </w:p>
               </w:tc>
@@ -18646,7 +18688,7 @@
                       <w:szCs w:val="20"/>
                       <w:color w:val="000000"/>
                     </w:rPr>
-                    <w:t xml:space="preserve">0.828125</w:t>
+                    <w:t xml:space="preserve">0.828</w:t>
                   </w:r>
                 </w:p>
               </w:tc>
@@ -18699,7 +18741,7 @@
                       <w:szCs w:val="20"/>
                       <w:color w:val="000000"/>
                     </w:rPr>
-                    <w:t xml:space="preserve">0.5</w:t>
+                    <w:t xml:space="preserve">0.500</w:t>
                   </w:r>
                 </w:p>
               </w:tc>
@@ -18752,7 +18794,7 @@
                       <w:szCs w:val="20"/>
                       <w:color w:val="000000"/>
                     </w:rPr>
-                    <w:t xml:space="preserve">0</w:t>
+                    <w:t xml:space="preserve">0.000</w:t>
                   </w:r>
                 </w:p>
               </w:tc>
@@ -18805,7 +18847,7 @@
                       <w:szCs w:val="20"/>
                       <w:color w:val="000000"/>
                     </w:rPr>
-                    <w:t xml:space="preserve">1</w:t>
+                    <w:t xml:space="preserve">1.000</w:t>
                   </w:r>
                 </w:p>
               </w:tc>
@@ -18917,7 +18959,7 @@
                       <w:szCs w:val="20"/>
                       <w:color w:val="000000"/>
                     </w:rPr>
-                    <w:t xml:space="preserve">0.828125</w:t>
+                    <w:t xml:space="preserve">0.828</w:t>
                   </w:r>
                 </w:p>
               </w:tc>
@@ -18970,7 +19012,7 @@
                       <w:szCs w:val="20"/>
                       <w:color w:val="000000"/>
                     </w:rPr>
-                    <w:t xml:space="preserve">0.80638936535163</w:t>
+                    <w:t xml:space="preserve">0.806</w:t>
                   </w:r>
                 </w:p>
               </w:tc>
@@ -19023,7 +19065,7 @@
                       <w:szCs w:val="20"/>
                       <w:color w:val="000000"/>
                     </w:rPr>
-                    <w:t xml:space="preserve">0</w:t>
+                    <w:t xml:space="preserve">0.000</w:t>
                   </w:r>
                 </w:p>
               </w:tc>
@@ -19076,7 +19118,7 @@
                       <w:szCs w:val="20"/>
                       <w:color w:val="000000"/>
                     </w:rPr>
-                    <w:t xml:space="preserve">1</w:t>
+                    <w:t xml:space="preserve">1.000</w:t>
                   </w:r>
                 </w:p>
               </w:tc>
@@ -19091,7 +19133,7 @@
         <w:pStyle w:val="BodyText"/>
       </w:pPr>
       <w:r>
-        <w:t xml:space="preserve">The Random Forest model has an AUC of 0.806. Thus, this models is able to predict between serious and non-serious cases ~81% of the time.</w:t>
+        <w:t xml:space="preserve">The Random Forest model has an AUC of 0.806. Thus, this model is able to predict between serious and non-serious cases ~81% of the time.</w:t>
       </w:r>
       <w:r>
         <w:t xml:space="preserve"> </w:t>
@@ -19109,7 +19151,7 @@
         <w:t xml:space="preserve"> </w:t>
       </w:r>
       <w:r>
-        <w:t xml:space="preserve">All the models have the same accuracy. Additionally, sensitivity is 0 and specificity is high, meaning all the models always predict</w:t>
+        <w:t xml:space="preserve">All the models have the same accuracy. Additionally, sensitivity is 0, and specificity is high, meaning all the models always predict</w:t>
       </w:r>
       <w:r>
         <w:t xml:space="preserve"> </w:t>
@@ -19417,20 +19459,13 @@
       </w:r>
     </w:p>
     <w:p>
-      <w:pPr>
-        <w:pStyle w:val="BodyText"/>
-      </w:pPr>
-      <w:r>
-        <w:rPr>
-          <w:i/>
-          <w:iCs/>
-        </w:rPr>
-        <w:t xml:space="preserve">More details will be added in part 5 to the discussion section.</w:t>
+      <w:r>
+        <w:br w:type="page"/>
       </w:r>
     </w:p>
     <w:bookmarkEnd w:id="59"/>
     <w:bookmarkEnd w:id="60"/>
-    <w:bookmarkStart w:id="72" w:name="references"/>
+    <w:bookmarkStart w:id="78" w:name="references"/>
     <w:p>
       <w:pPr>
         <w:pStyle w:val="Heading1"/>
@@ -19439,7 +19474,7 @@
         <w:t xml:space="preserve">6. References</w:t>
       </w:r>
     </w:p>
-    <w:bookmarkStart w:id="71" w:name="refs"/>
+    <w:bookmarkStart w:id="77" w:name="refs"/>
     <w:bookmarkStart w:id="62" w:name="ref-Bray2024"/>
     <w:p>
       <w:pPr>
@@ -19613,8 +19648,98 @@
       </w:r>
     </w:p>
     <w:bookmarkEnd w:id="70"/>
-    <w:bookmarkEnd w:id="71"/>
+    <w:bookmarkStart w:id="72" w:name="ref-Galsky2020"/>
+    <w:p>
+      <w:pPr>
+        <w:pStyle w:val="Bibliography"/>
+      </w:pPr>
+      <w:r>
+        <w:t xml:space="preserve">7.</w:t>
+      </w:r>
+      <w:r>
+        <w:t xml:space="preserve"> </w:t>
+      </w:r>
+      <w:r>
+        <w:t xml:space="preserve">	</w:t>
+      </w:r>
+      <w:r>
+        <w:t xml:space="preserve">Galsky MD, Arija JÁA, Bamias A, Davis ID, De Santis M, Kikuchi E, Garcia-del-Muro X, De Giorgi U, Mencinger M, Izumi K, Panni S, Gumus M, Özgüroğlu M, Kalebasty AR, Park SH, Alekseev B, Schutz FA, Li JR, Ye D, Vogelzang NJ, Bernhard S, Tayama D, Mariathasan S, Mecke A, Thåström A, Grande E. Atezolizumab with or without chemotherapy in metastatic urothelial cancer (IMvigor130): A multicentre, randomised, placebo-controlled phase 3 trial. The Lancet [Internet]. Elsevier BV; 2020 May;395(10236):1547–1557. Available from:</w:t>
+      </w:r>
+      <w:r>
+        <w:t xml:space="preserve"> </w:t>
+      </w:r>
+      <w:hyperlink r:id="rId71">
+        <w:r>
+          <w:rPr>
+            <w:rStyle w:val="Hyperlink"/>
+          </w:rPr>
+          <w:t xml:space="preserve">http://dx.doi.org/10.1016/S0140-6736(20)30230-0</w:t>
+        </w:r>
+      </w:hyperlink>
+    </w:p>
     <w:bookmarkEnd w:id="72"/>
+    <w:bookmarkStart w:id="74" w:name="ref-Bajorin2021"/>
+    <w:p>
+      <w:pPr>
+        <w:pStyle w:val="Bibliography"/>
+      </w:pPr>
+      <w:r>
+        <w:t xml:space="preserve">8.</w:t>
+      </w:r>
+      <w:r>
+        <w:t xml:space="preserve"> </w:t>
+      </w:r>
+      <w:r>
+        <w:t xml:space="preserve">	</w:t>
+      </w:r>
+      <w:r>
+        <w:t xml:space="preserve">Bajorin DF, Witjes JA, Gschwend JE, Schenker M, Valderrama BP, Tomita Y, Bamias A, Lebret T, Shariat SF, Park SH, Ye D, Agerbaek M, Enting D, McDermott R, Gajate P, Peer A, Milowsky MI, Nosov A, Neif Antonio J, Tupikowski K, Toms L, Fischer BS, Qureshi A, Collette S, Unsal-Kacmaz K, Broughton E, Zardavas D, Koon HB, Galsky MD. Adjuvant nivolumab versus placebo in muscle-invasive urothelial carcinoma. New England Journal of Medicine [Internet]. Massachusetts Medical Society; 2021 Jun;384(22):2102–2114. Available from:</w:t>
+      </w:r>
+      <w:r>
+        <w:t xml:space="preserve"> </w:t>
+      </w:r>
+      <w:hyperlink r:id="rId73">
+        <w:r>
+          <w:rPr>
+            <w:rStyle w:val="Hyperlink"/>
+          </w:rPr>
+          <w:t xml:space="preserve">http://dx.doi.org/10.1056/NEJMoa2034442</w:t>
+        </w:r>
+      </w:hyperlink>
+    </w:p>
+    <w:bookmarkEnd w:id="74"/>
+    <w:bookmarkStart w:id="76" w:name="ref-Powles2020"/>
+    <w:p>
+      <w:pPr>
+        <w:pStyle w:val="Bibliography"/>
+      </w:pPr>
+      <w:r>
+        <w:t xml:space="preserve">9.</w:t>
+      </w:r>
+      <w:r>
+        <w:t xml:space="preserve"> </w:t>
+      </w:r>
+      <w:r>
+        <w:t xml:space="preserve">	</w:t>
+      </w:r>
+      <w:r>
+        <w:t xml:space="preserve">Powles T, Park SH, Voog E, Caserta C, Valderrama BP, Gurney H, Kalofonos H, Radulović S, Demey W, Ullén A, Loriot Y, Sridhar SS, Tsuchiya N, Kopyltsov E, Sternberg CN, Bellmunt J, Aragon-Ching JB, Petrylak DP, Laliberte R, Wang J, Huang B, Davis C, Fowst C, Costa N, Blake-Haskins JA, Pietro A di, Grivas P. Avelumab maintenance therapy for advanced or metastatic urothelial carcinoma. New England Journal of Medicine [Internet]. Massachusetts Medical Society; 2020 Sep;383(13):1218–1230. Available from:</w:t>
+      </w:r>
+      <w:r>
+        <w:t xml:space="preserve"> </w:t>
+      </w:r>
+      <w:hyperlink r:id="rId75">
+        <w:r>
+          <w:rPr>
+            <w:rStyle w:val="Hyperlink"/>
+          </w:rPr>
+          <w:t xml:space="preserve">http://dx.doi.org/10.1056/NEJMoa2002788</w:t>
+        </w:r>
+      </w:hyperlink>
+    </w:p>
+    <w:bookmarkEnd w:id="76"/>
+    <w:bookmarkEnd w:id="77"/>
+    <w:bookmarkEnd w:id="78"/>
     <w:sectPr/>
   </w:body>
 </w:document>

</xml_diff>

<commit_message>
Part 6 of MADA project
</commit_message>
<xml_diff>
--- a/products/manuscript/manuscript.docx
+++ b/products/manuscript/manuscript.docx
@@ -16,17 +16,6 @@
       </w:pPr>
       <w:r>
         <w:t xml:space="preserve">Pooja Gokhale, PharmD</w:t>
-      </w:r>
-    </w:p>
-    <w:p>
-      <w:pPr>
-        <w:pStyle w:val="SourceCode"/>
-      </w:pPr>
-      <w:r>
-        <w:rPr>
-          <w:rStyle w:val="VerbatimChar"/>
-        </w:rPr>
-        <w:t xml:space="preserve">Warning: package 'huxtable' was built under R version 4.4.3</w:t>
       </w:r>
     </w:p>
     <w:p>
@@ -102,12 +91,21 @@
         <w:pStyle w:val="FirstParagraph"/>
       </w:pPr>
       <m:oMath>
-        <m:r>
-          <m:rPr>
-            <m:sty m:val="p"/>
-          </m:rPr>
-          <m:t>∧</m:t>
-        </m:r>
+        <m:sSup>
+          <m:e>
+            <m:r>
+              <m:t>​</m:t>
+            </m:r>
+          </m:e>
+          <m:sup>
+            <m:r>
+              <m:rPr>
+                <m:sty m:val="p"/>
+              </m:rPr>
+              <m:t>*</m:t>
+            </m:r>
+          </m:sup>
+        </m:sSup>
       </m:oMath>
       <w:r>
         <w:t xml:space="preserve"> </w:t>
@@ -499,22 +497,22 @@
         <w:rPr>
           <w:vertAlign w:val="superscript"/>
         </w:rPr>
-        <w:t xml:space="preserve">7</w:t>
-      </w:r>
-      <w:r>
-        <w:rPr>
-          <w:vertAlign w:val="superscript"/>
-        </w:rPr>
         <w:t xml:space="preserve">8</w:t>
-      </w:r>
-      <w:r>
-        <w:t xml:space="preserve"> </w:t>
       </w:r>
       <w:r>
         <w:rPr>
           <w:vertAlign w:val="superscript"/>
         </w:rPr>
         <w:t xml:space="preserve">9</w:t>
+      </w:r>
+      <w:r>
+        <w:t xml:space="preserve"> </w:t>
+      </w:r>
+      <w:r>
+        <w:rPr>
+          <w:vertAlign w:val="superscript"/>
+        </w:rPr>
+        <w:t xml:space="preserve">10</w:t>
       </w:r>
       <w:r>
         <w:t xml:space="preserve">. Any reactions that had the same age, weight, FDA received date, country of occurrence, suspected active ingredient, and reported reaction were considered duplicates and were removed.</w:t>
@@ -19354,29 +19352,208 @@
       <w:r>
         <w:t xml:space="preserve">In this study, the safety signals for the most commonly reported irAEs in clinical trials were assessed.</w:t>
       </w:r>
+    </w:p>
+    <w:p>
+      <w:pPr>
+        <w:pStyle w:val="BodyText"/>
+      </w:pPr>
+      <w:r>
+        <w:t xml:space="preserve">Pembrolizumab had a safety signal for all irAEs considered together, as well as for rash.</w:t>
+      </w:r>
+    </w:p>
+    <w:p>
+      <w:pPr>
+        <w:pStyle w:val="BodyText"/>
+      </w:pPr>
+      <w:r>
+        <w:t xml:space="preserve">Five clinical trials</w:t>
+      </w:r>
+      <w:r>
+        <w:rPr>
+          <w:vertAlign w:val="superscript"/>
+        </w:rPr>
+        <w:t xml:space="preserve">14</w:t>
+      </w:r>
       <w:r>
         <w:t xml:space="preserve"> </w:t>
       </w:r>
       <w:r>
-        <w:t xml:space="preserve">Safety signals for pembrolizumab included all irAEs as a whole, as well as a signal for rash.</w:t>
+        <w:t xml:space="preserve">have reported rash as an adverse effect associated with pembrolizumab monotherapy in bladder cancer.</w:t>
       </w:r>
       <w:r>
         <w:t xml:space="preserve"> </w:t>
       </w:r>
       <w:r>
-        <w:t xml:space="preserve">Hyperthyroidism was a concern with atezolizumab, while nephritis may also be an issue.</w:t>
+        <w:t xml:space="preserve">The report of rash from both clinical trials and real-world data suggests that this is a significant adverse event.</w:t>
       </w:r>
       <w:r>
         <w:t xml:space="preserve"> </w:t>
       </w:r>
       <w:r>
-        <w:t xml:space="preserve">Hypothyroidism could be of concern with avleumab use.</w:t>
+        <w:t xml:space="preserve">Rash associated with ICIs may be of various grades. For a grade 1 rash, the ICI therapy may be continued. Grade 2 rash may necessitate discontinuation of ICIs, and grade 3 rash requires discontinuation. Based on the grade, treatment with topical or systemic corticosteroids is appropriate. Dermatological consultation is usually suggested</w:t>
+      </w:r>
+      <w:r>
+        <w:rPr>
+          <w:vertAlign w:val="superscript"/>
+        </w:rPr>
+        <w:t xml:space="preserve">15</w:t>
+      </w:r>
+      <w:r>
+        <w:t xml:space="preserve">.</w:t>
+      </w:r>
+    </w:p>
+    <w:p>
+      <w:pPr>
+        <w:pStyle w:val="BodyText"/>
+      </w:pPr>
+      <w:r>
+        <w:t xml:space="preserve">Atezolizumab had a safety signal for hyperthyroidism. Two clinical trials</w:t>
+      </w:r>
+      <w:r>
+        <w:rPr>
+          <w:vertAlign w:val="superscript"/>
+        </w:rPr>
+        <w:t xml:space="preserve">16</w:t>
       </w:r>
       <w:r>
         <w:t xml:space="preserve"> </w:t>
       </w:r>
       <w:r>
-        <w:t xml:space="preserve">No specific signals were found with nivolumab.</w:t>
+        <w:t xml:space="preserve">reported hyperthyroidism associated with atezolizumab monotherapy in bladder cancer.</w:t>
+      </w:r>
+    </w:p>
+    <w:p>
+      <w:pPr>
+        <w:pStyle w:val="BodyText"/>
+      </w:pPr>
+      <w:r>
+        <w:t xml:space="preserve">Avelumab may have a safety signal for hypothyroidism. One clinical trial assessing avelumab monotherapy has reported hypothyroidism as an adverse event</w:t>
+      </w:r>
+      <w:r>
+        <w:rPr>
+          <w:vertAlign w:val="superscript"/>
+        </w:rPr>
+        <w:t xml:space="preserve">10</w:t>
+      </w:r>
+      <w:r>
+        <w:t xml:space="preserve">.</w:t>
+      </w:r>
+      <w:r>
+        <w:t xml:space="preserve"> </w:t>
+      </w:r>
+      <w:r>
+        <w:t xml:space="preserve">Thyroid disorders are seen with about 1-15% of patients receiving ICIs</w:t>
+      </w:r>
+      <w:r>
+        <w:rPr>
+          <w:vertAlign w:val="superscript"/>
+        </w:rPr>
+        <w:t xml:space="preserve">17</w:t>
+      </w:r>
+      <w:r>
+        <w:t xml:space="preserve">.</w:t>
+      </w:r>
+      <w:r>
+        <w:t xml:space="preserve"> </w:t>
+      </w:r>
+      <w:r>
+        <w:t xml:space="preserve">Risk factors for thyroid dysfunction with ICIs include gender (females are at a higher risk), age (younger age), race (Caucasian and Hispanic individuals are at higher risk), obesity, higher number of treatment cycles, and higher baseline thyroid-stimulating hormone (TSH)</w:t>
+      </w:r>
+      <w:r>
+        <w:rPr>
+          <w:vertAlign w:val="superscript"/>
+        </w:rPr>
+        <w:t xml:space="preserve">18</w:t>
+      </w:r>
+      <w:r>
+        <w:t xml:space="preserve">.</w:t>
+      </w:r>
+    </w:p>
+    <w:p>
+      <w:pPr>
+        <w:pStyle w:val="BodyText"/>
+      </w:pPr>
+      <w:r>
+        <w:t xml:space="preserve">It has been suggested that a combination of genetic factors, cellular autoimmunity, and humoral immunity may lead to thyroid dysfunction</w:t>
+      </w:r>
+      <w:r>
+        <w:rPr>
+          <w:vertAlign w:val="superscript"/>
+        </w:rPr>
+        <w:t xml:space="preserve">19</w:t>
+      </w:r>
+      <w:r>
+        <w:t xml:space="preserve">.</w:t>
+      </w:r>
+      <w:r>
+        <w:t xml:space="preserve"> </w:t>
+      </w:r>
+      <w:r>
+        <w:t xml:space="preserve">ICI therapy should involve thyroid function tests every 4-6 weeks. Treatment is largely symptomatic and may involve levothyroxine therapy in the case of hypothyroidism</w:t>
+      </w:r>
+      <w:r>
+        <w:rPr>
+          <w:vertAlign w:val="superscript"/>
+        </w:rPr>
+        <w:t xml:space="preserve">20</w:t>
+      </w:r>
+      <w:r>
+        <w:t xml:space="preserve">.</w:t>
+      </w:r>
+    </w:p>
+    <w:p>
+      <w:pPr>
+        <w:pStyle w:val="BodyText"/>
+      </w:pPr>
+      <w:r>
+        <w:t xml:space="preserve">Atezolizumab may also have a safety signal for nephritis. Two clinical trials have reported nephritis associated with atezolizumab monotherapy in bladder cancer</w:t>
+      </w:r>
+      <w:r>
+        <w:rPr>
+          <w:vertAlign w:val="superscript"/>
+        </w:rPr>
+        <w:t xml:space="preserve">16</w:t>
+      </w:r>
+      <w:r>
+        <w:t xml:space="preserve">.</w:t>
+      </w:r>
+      <w:r>
+        <w:t xml:space="preserve"> </w:t>
+      </w:r>
+      <w:r>
+        <w:t xml:space="preserve">Nephritis is not a common adverse event associated with ICIs, affecting about 2-5% of patients. The mechanism for the development of this adverse event is not well established. Most patients recover with appropriate management. Treatment may involve discontinuation of the ICI, and corticosteroid therapy</w:t>
+      </w:r>
+      <w:r>
+        <w:rPr>
+          <w:vertAlign w:val="superscript"/>
+        </w:rPr>
+        <w:t xml:space="preserve">21</w:t>
+      </w:r>
+      <w:r>
+        <w:t xml:space="preserve">.</w:t>
+      </w:r>
+    </w:p>
+    <w:p>
+      <w:pPr>
+        <w:pStyle w:val="BodyText"/>
+      </w:pPr>
+      <w:r>
+        <w:t xml:space="preserve">No prospective trials have defined strategies for effectively managing specific immune-related adverse events; thus, clinical practice remains variable. Committees are working to improve guidelines and to harmonize expert consensus</w:t>
+      </w:r>
+      <w:r>
+        <w:rPr>
+          <w:vertAlign w:val="superscript"/>
+        </w:rPr>
+        <w:t xml:space="preserve">22</w:t>
+      </w:r>
+      <w:r>
+        <w:t xml:space="preserve">.</w:t>
+      </w:r>
+      <w:r>
+        <w:t xml:space="preserve"> </w:t>
+      </w:r>
+      <w:r>
+        <w:t xml:space="preserve">In conclusion, irAEs are associated with ICI monotherapy with bladder cancer. More comprehensive guidelines are required for the management of these adverse events. Clinicians should be aware of the potential for such adverse events.</w:t>
       </w:r>
     </w:p>
     <w:bookmarkEnd w:id="57"/>
@@ -19476,7 +19653,7 @@
     </w:p>
     <w:bookmarkEnd w:id="59"/>
     <w:bookmarkEnd w:id="60"/>
-    <w:bookmarkStart w:id="78" w:name="references"/>
+    <w:bookmarkStart w:id="104" w:name="references"/>
     <w:p>
       <w:pPr>
         <w:pStyle w:val="Heading1"/>
@@ -19485,7 +19662,7 @@
         <w:t xml:space="preserve">6. References</w:t>
       </w:r>
     </w:p>
-    <w:bookmarkStart w:id="77" w:name="refs"/>
+    <w:bookmarkStart w:id="103" w:name="refs"/>
     <w:bookmarkStart w:id="62" w:name="ref-Bray2024"/>
     <w:p>
       <w:pPr>
@@ -19659,7 +19836,7 @@
       </w:r>
     </w:p>
     <w:bookmarkEnd w:id="70"/>
-    <w:bookmarkStart w:id="72" w:name="ref-Galsky2020"/>
+    <w:bookmarkStart w:id="72" w:name="ref-Galsky2020a"/>
     <w:p>
       <w:pPr>
         <w:pStyle w:val="Bibliography"/>
@@ -19674,12 +19851,42 @@
         <w:t xml:space="preserve">	</w:t>
       </w:r>
       <w:r>
+        <w:t xml:space="preserve">Galsky MD, Mortazavi A, Milowsky MI, George S, Gupta S, Fleming MT, Dang LH, Geynisman DM, Walling R, Alter RS, Kassar M, Wang J, Gupta S, Davis N, Picus J, Philips G, Quinn DI, Haines GK, Hahn NM, Zhao Q, Yu M, Pal SK. Randomized double-blind phase II study of maintenance pembrolizumab versus placebo after first-line chemotherapy in patients with metastatic urothelial cancer. Journal of Clinical Oncology [Internet]. American Society of Clinical Oncology (ASCO); 2020 Jun;38(16):1797–1806. Available from:</w:t>
+      </w:r>
+      <w:r>
+        <w:t xml:space="preserve"> </w:t>
+      </w:r>
+      <w:hyperlink r:id="rId71">
+        <w:r>
+          <w:rPr>
+            <w:rStyle w:val="Hyperlink"/>
+          </w:rPr>
+          <w:t xml:space="preserve">http://dx.doi.org/10.1200/JCO.19.03091</w:t>
+        </w:r>
+      </w:hyperlink>
+    </w:p>
+    <w:bookmarkEnd w:id="72"/>
+    <w:bookmarkStart w:id="74" w:name="ref-Galsky2020b"/>
+    <w:p>
+      <w:pPr>
+        <w:pStyle w:val="Bibliography"/>
+      </w:pPr>
+      <w:r>
+        <w:t xml:space="preserve">8.</w:t>
+      </w:r>
+      <w:r>
+        <w:t xml:space="preserve"> </w:t>
+      </w:r>
+      <w:r>
+        <w:t xml:space="preserve">	</w:t>
+      </w:r>
+      <w:r>
         <w:t xml:space="preserve">Galsky MD, Arija JÁA, Bamias A, Davis ID, De Santis M, Kikuchi E, Garcia-del-Muro X, De Giorgi U, Mencinger M, Izumi K, Panni S, Gumus M, Özgüroğlu M, Kalebasty AR, Park SH, Alekseev B, Schutz FA, Li JR, Ye D, Vogelzang NJ, Bernhard S, Tayama D, Mariathasan S, Mecke A, Thåström A, Grande E. Atezolizumab with or without chemotherapy in metastatic urothelial cancer (IMvigor130): A multicentre, randomised, placebo-controlled phase 3 trial. The Lancet [Internet]. Elsevier BV; 2020 May;395(10236):1547–1557. Available from:</w:t>
       </w:r>
       <w:r>
         <w:t xml:space="preserve"> </w:t>
       </w:r>
-      <w:hyperlink r:id="rId71">
+      <w:hyperlink r:id="rId73">
         <w:r>
           <w:rPr>
             <w:rStyle w:val="Hyperlink"/>
@@ -19688,14 +19895,14 @@
         </w:r>
       </w:hyperlink>
     </w:p>
-    <w:bookmarkEnd w:id="72"/>
-    <w:bookmarkStart w:id="74" w:name="ref-Bajorin2021"/>
+    <w:bookmarkEnd w:id="74"/>
+    <w:bookmarkStart w:id="76" w:name="ref-Bajorin2021"/>
     <w:p>
       <w:pPr>
         <w:pStyle w:val="Bibliography"/>
       </w:pPr>
       <w:r>
-        <w:t xml:space="preserve">8.</w:t>
+        <w:t xml:space="preserve">9.</w:t>
       </w:r>
       <w:r>
         <w:t xml:space="preserve"> </w:t>
@@ -19709,7 +19916,7 @@
       <w:r>
         <w:t xml:space="preserve"> </w:t>
       </w:r>
-      <w:hyperlink r:id="rId73">
+      <w:hyperlink r:id="rId75">
         <w:r>
           <w:rPr>
             <w:rStyle w:val="Hyperlink"/>
@@ -19718,14 +19925,14 @@
         </w:r>
       </w:hyperlink>
     </w:p>
-    <w:bookmarkEnd w:id="74"/>
-    <w:bookmarkStart w:id="76" w:name="ref-Powles2020"/>
+    <w:bookmarkEnd w:id="76"/>
+    <w:bookmarkStart w:id="78" w:name="ref-Powles2020"/>
     <w:p>
       <w:pPr>
         <w:pStyle w:val="Bibliography"/>
       </w:pPr>
       <w:r>
-        <w:t xml:space="preserve">9.</w:t>
+        <w:t xml:space="preserve">10.</w:t>
       </w:r>
       <w:r>
         <w:t xml:space="preserve"> </w:t>
@@ -19739,7 +19946,7 @@
       <w:r>
         <w:t xml:space="preserve"> </w:t>
       </w:r>
-      <w:hyperlink r:id="rId75">
+      <w:hyperlink r:id="rId77">
         <w:r>
           <w:rPr>
             <w:rStyle w:val="Hyperlink"/>
@@ -19748,9 +19955,369 @@
         </w:r>
       </w:hyperlink>
     </w:p>
-    <w:bookmarkEnd w:id="76"/>
-    <w:bookmarkEnd w:id="77"/>
     <w:bookmarkEnd w:id="78"/>
+    <w:bookmarkStart w:id="80" w:name="ref-Powles2021"/>
+    <w:p>
+      <w:pPr>
+        <w:pStyle w:val="Bibliography"/>
+      </w:pPr>
+      <w:r>
+        <w:t xml:space="preserve">11.</w:t>
+      </w:r>
+      <w:r>
+        <w:t xml:space="preserve"> </w:t>
+      </w:r>
+      <w:r>
+        <w:t xml:space="preserve">	</w:t>
+      </w:r>
+      <w:r>
+        <w:t xml:space="preserve">Powles T, Csőszi T, Özgüroğlu M, Matsubara N, Géczi L, Cheng SYS, Fradet Y, Oudard S, Vulsteke C, Morales Barrera R, Fléchon A, Gunduz S, Loriot Y, Rodriguez-Vida A, Mamtani R, Yu EY, Nam K, Imai K, Homet Moreno B, Alva A, Cascallar DV, Varela M, Lazzaro MF, Kaen DL, Gatica G, Flores DH, Falco A, Molina M, Van Aelst F, Vulsteke C, Sautois B, Machiels JP, Schallier D, Brust L, Rapatoni L, Azevedo SJ, Marinho G, Soares JPH, Dzik C, Almeida Silva J, Fay AP, Gingerich J, Fradet Y, Ferrario C, Potvin K, Vanhuyse M, Abdelsalam M, Cheng S, Caglevic C, Reyes F, Leal JL, Francisco F, Ibanez C, Joly F, Laguerre B, Ladoire S, Flechon A, Topart D, Huillard O, Oudard S, Gross-Goupil M, Culine S, Loriot Y, Gravis G, Reichardt P, Retz M, Herden J, Pfister D, Ohlman C, Stoeckle M, Wirth M, Lorch A, Niegisch G, Goebell PJ, Boegemann M, Merseburger A, Gakis G, Bedke J, Neisius A, Thomas C, Hoefner T, Telekes A, Kosa JE, Revesz J, Bodoky G, Csoszi T, Csejtei A, Geczi L, Ruzsa A, Kolonics Z, Erfan J, McDermott R, Bambury R, Sella A, Frank SJ, Kejzman D, Goldman O, Rosenbaum E, Peer A, Berger R, Rouvinov K, Sarid D, Fukasawa S, Arai G, Yamaguchi A, Yokomizo A, Takayama T, Kinoshita H, Kikuchi E, Mizuno R, Fujii Y, Sassa N, Matsukawa Y, Fujimoto K, Matsubara N, Tanikawa T, Tomita Y, Nishimura K, Tsujihata M, Oyama M, Masumori N, Kanayama H, Takano T, Miura Y, Miyazaki J, Joraku A, Kimura T, Yamamoto Y, Kobayashi K, De Wit R, Aarts M, Gerritsen W, Los M, Beerepoot L, Izmailov A, Gorelov SI, Alekseev BY, Semenov A, Kostorov VA, Alekseev SM, Zyryanov A, Oschepkov VN, Shidin VA, Vladimirov VI, Gafanov RA, Karlov PA, Anderson DB, Shepherd L, Cohen GL, Rapoport BL, Ruff P, Lee N, Bae WK, Lee HJ, Herranz UA, Rodriguez-Vida A, Morales Barrera R, Grande E, Alonso Gordoa T, Guma Padro J, Gauna DC, Arranz JA, Munoz Langa J, Sarrio RG, Montesa Pino A, Juan Fita MJ, Su YL, Lin YC, Su WP, Shen YC, Chang YH, Huang YH, Sriuranpong V, Chansriwong P, Srimuninnimit V, Danchaivijitr P, Abali H, Yavuz S, Ozyilkan O, Sendur MAN, Ekenel M, Ozguroglu M, Arslan C, Gunduz S, Ozdogan M, Birtle A, Powles T, Huddart R, Santis M de, Zarkar A, Evans L, Hussain S, DiSimone C, Muina AF, Schlegel P, Jhangiani HS, Harrison M, Slater DE, Wright D, Percent IJ, Lin J, Hwang C, Mamtani R, Gupta S, Bajaj M, Galamaga R, Eklund J, Wallace J, Shtivelband M, Suh JJG, Burhani N, Eadens M, Gunturu K, Burgess E, Wong J, Chaudhry A, Van Veldhuizen P, Graff S, Thomas CA, Schnadig ID, Carneiro B, Hussain M, Morgans A, Fitzharris JT, Oliff IA, Vuky J, Hauke R, Baron A, Joshi M, Bolemon BH, Jiang P, Mega AE, Markus M, Pfanzelter N, Lawler WE, Cobb PW, Courtright JG, Jain S, Doshi G, Gunuganti VK, Sartor OA, Cole SW, Babiker H, Uchio EM, Drakaki A, Mannuel HD, Alva A, Guancial E, Fung C, Charles A, Amato RJ, Arriaga Y, Bowman I, Ades S, Dreicer R, Yu E, Quinn DI, Fleming M. Pembrolizumab alone or combined with chemotherapy versus chemotherapy as first-line therapy for advanced urothelial carcinoma (KEYNOTE-361): A randomised, open-label, phase 3 trial. The Lancet Oncology [Internet]. Elsevier BV; 2021 Jul;22(7):931–945. Available from:</w:t>
+      </w:r>
+      <w:r>
+        <w:t xml:space="preserve"> </w:t>
+      </w:r>
+      <w:hyperlink r:id="rId79">
+        <w:r>
+          <w:rPr>
+            <w:rStyle w:val="Hyperlink"/>
+          </w:rPr>
+          <w:t xml:space="preserve">http://dx.doi.org/10.1016/S1470-2045(21)00152-2</w:t>
+        </w:r>
+      </w:hyperlink>
+    </w:p>
+    <w:bookmarkEnd w:id="80"/>
+    <w:bookmarkStart w:id="82" w:name="ref-Apolo2025"/>
+    <w:p>
+      <w:pPr>
+        <w:pStyle w:val="Bibliography"/>
+      </w:pPr>
+      <w:r>
+        <w:t xml:space="preserve">12.</w:t>
+      </w:r>
+      <w:r>
+        <w:t xml:space="preserve"> </w:t>
+      </w:r>
+      <w:r>
+        <w:t xml:space="preserve">	</w:t>
+      </w:r>
+      <w:r>
+        <w:t xml:space="preserve">Apolo AB, Ballman KV, Sonpavde G, Berg S, Kim WY, Parikh R, Teo MY, Sweis RF, Geynisman DM, Grivas P, Chatta G, Reichert ZR, Kim JW, Bilen MA, McGregor B, Singh P, Tripathi A, Cole S, Simon N, Niglio S, Ley L, Cordes L, Srinivas S, Huang J, Odegaard M, Watt C, Petrylak D, Hoffman-Censits J, Wen Y, Hahn O, Mitchell C, Tan A, Streicher H, Sharon E, Moon H, Woods M, Halabi S, Perez Burbano G, Morris MJ, Rosenberg JE. Adjuvant pembrolizumab versus observation in muscle-invasive urothelial carcinoma. New England Journal of Medicine [Internet]. Massachusetts Medical Society; 2025 Jan;392(1):45–55. Available from:</w:t>
+      </w:r>
+      <w:r>
+        <w:t xml:space="preserve"> </w:t>
+      </w:r>
+      <w:hyperlink r:id="rId81">
+        <w:r>
+          <w:rPr>
+            <w:rStyle w:val="Hyperlink"/>
+          </w:rPr>
+          <w:t xml:space="preserve">http://dx.doi.org/10.1056/NEJMoa2401726</w:t>
+        </w:r>
+      </w:hyperlink>
+    </w:p>
+    <w:bookmarkEnd w:id="82"/>
+    <w:bookmarkStart w:id="84" w:name="ref-Bellmunt2017"/>
+    <w:p>
+      <w:pPr>
+        <w:pStyle w:val="Bibliography"/>
+      </w:pPr>
+      <w:r>
+        <w:t xml:space="preserve">13.</w:t>
+      </w:r>
+      <w:r>
+        <w:t xml:space="preserve"> </w:t>
+      </w:r>
+      <w:r>
+        <w:t xml:space="preserve">	</w:t>
+      </w:r>
+      <w:r>
+        <w:t xml:space="preserve">Bellmunt J, Wit R de, Vaughn DJ, Fradet Y, Lee JL, Fong L, Vogelzang NJ, Climent MA, Petrylak DP, Choueiri TK, Necchi A, Gerritsen W, Gurney H, Quinn DI, Culine S, Sternberg CN, Mai Y, Poehlein CH, Perini RF, Bajorin DF. Pembrolizumab as second-line therapy for advanced urothelial carcinoma. New England Journal of Medicine [Internet]. Massachusetts Medical Society; 2017 Mar;376(11):1015–1026. Available from:</w:t>
+      </w:r>
+      <w:r>
+        <w:t xml:space="preserve"> </w:t>
+      </w:r>
+      <w:hyperlink r:id="rId83">
+        <w:r>
+          <w:rPr>
+            <w:rStyle w:val="Hyperlink"/>
+          </w:rPr>
+          <w:t xml:space="preserve">http://dx.doi.org/10.1056/NEJMoa1613683</w:t>
+        </w:r>
+      </w:hyperlink>
+    </w:p>
+    <w:bookmarkEnd w:id="84"/>
+    <w:bookmarkStart w:id="86" w:name="ref-Zhang2020"/>
+    <w:p>
+      <w:pPr>
+        <w:pStyle w:val="Bibliography"/>
+      </w:pPr>
+      <w:r>
+        <w:t xml:space="preserve">14.</w:t>
+      </w:r>
+      <w:r>
+        <w:t xml:space="preserve"> </w:t>
+      </w:r>
+      <w:r>
+        <w:t xml:space="preserve">	</w:t>
+      </w:r>
+      <w:r>
+        <w:t xml:space="preserve">Zhang T, Harrison MR, O’Donnell PH, Alva AS, Hahn NM, Appleman LJ, Cetnar J, Burke JM, Fleming MT, Milowsky MI, Mortazavi A, Shore N, Sonpavde GP, Schmidt EV, Bitman B, Munugalavadla V, Izumi R, Patel P, Staats J, Chan C, Weinhold KJ, George DJ. A randomized phase 2 trial of pembrolizumab versus pembrolizumab and acalabrutinib in patients with platinum‐resistant metastatic urothelial cancer. Cancer [Internet]. Wiley; 2020 Aug;126(20):4485–4497. Available from:</w:t>
+      </w:r>
+      <w:r>
+        <w:t xml:space="preserve"> </w:t>
+      </w:r>
+      <w:hyperlink r:id="rId85">
+        <w:r>
+          <w:rPr>
+            <w:rStyle w:val="Hyperlink"/>
+          </w:rPr>
+          <w:t xml:space="preserve">http://dx.doi.org/10.1002/cncr.33067</w:t>
+        </w:r>
+      </w:hyperlink>
+    </w:p>
+    <w:bookmarkEnd w:id="86"/>
+    <w:bookmarkStart w:id="88" w:name="ref-Si2019"/>
+    <w:p>
+      <w:pPr>
+        <w:pStyle w:val="Bibliography"/>
+      </w:pPr>
+      <w:r>
+        <w:t xml:space="preserve">15.</w:t>
+      </w:r>
+      <w:r>
+        <w:t xml:space="preserve"> </w:t>
+      </w:r>
+      <w:r>
+        <w:t xml:space="preserve">	</w:t>
+      </w:r>
+      <w:r>
+        <w:t xml:space="preserve">Si X, He C, Zhang L, Liu X, Li Y, Wang H, Guo X, Zhou J, Duan L, Wang M, Zhang L. Management of immune checkpoint inhibitor‐related dermatologic adverse events. Thoracic Cancer [Internet]. Wiley; 2019 Dec;11(2):488–492. Available from:</w:t>
+      </w:r>
+      <w:r>
+        <w:t xml:space="preserve"> </w:t>
+      </w:r>
+      <w:hyperlink r:id="rId87">
+        <w:r>
+          <w:rPr>
+            <w:rStyle w:val="Hyperlink"/>
+          </w:rPr>
+          <w:t xml:space="preserve">http://dx.doi.org/10.1111/1759-7714.13275</w:t>
+        </w:r>
+      </w:hyperlink>
+    </w:p>
+    <w:bookmarkEnd w:id="88"/>
+    <w:bookmarkStart w:id="90" w:name="ref-Bellmunt2021"/>
+    <w:p>
+      <w:pPr>
+        <w:pStyle w:val="Bibliography"/>
+      </w:pPr>
+      <w:r>
+        <w:t xml:space="preserve">16.</w:t>
+      </w:r>
+      <w:r>
+        <w:t xml:space="preserve"> </w:t>
+      </w:r>
+      <w:r>
+        <w:t xml:space="preserve">	</w:t>
+      </w:r>
+      <w:r>
+        <w:t xml:space="preserve">Bellmunt J, Hussain M, Gschwend JE, Albers P, Oudard S, Castellano D, Daneshmand S, Nishiyama H, Majchrowicz M, Degaonkar V, Shi Y, Mariathasan S, Grivas P, Drakaki A, O’Donnell PH, Rosenberg JE, Geynisman DM, Petrylak DP, Hoffman-Censits J, Bedke J, Kalebasty AR, Zakharia Y, Heijden MS van der, Sternberg CN, Davarpanah NN, Powles T. Adjuvant atezolizumab versus observation in muscle-invasive urothelial carcinoma (IMvigor010): A multicentre, open-label, randomised, phase 3 trial. The Lancet Oncology [Internet]. Elsevier BV; 2021 Apr;22(4):525–537. Available from:</w:t>
+      </w:r>
+      <w:r>
+        <w:t xml:space="preserve"> </w:t>
+      </w:r>
+      <w:hyperlink r:id="rId89">
+        <w:r>
+          <w:rPr>
+            <w:rStyle w:val="Hyperlink"/>
+          </w:rPr>
+          <w:t xml:space="preserve">http://dx.doi.org/10.1016/S1470-2045(21)00004-8</w:t>
+        </w:r>
+      </w:hyperlink>
+    </w:p>
+    <w:bookmarkEnd w:id="90"/>
+    <w:bookmarkStart w:id="92" w:name="ref-Ferrari2018"/>
+    <w:p>
+      <w:pPr>
+        <w:pStyle w:val="Bibliography"/>
+      </w:pPr>
+      <w:r>
+        <w:t xml:space="preserve">17.</w:t>
+      </w:r>
+      <w:r>
+        <w:t xml:space="preserve"> </w:t>
+      </w:r>
+      <w:r>
+        <w:t xml:space="preserve">	</w:t>
+      </w:r>
+      <w:r>
+        <w:t xml:space="preserve">Ferrari SM, Fallahi P, Galetta F, Citi E, Benvenga S, Antonelli A. Thyroid disorders induced by checkpoint inhibitors. Reviews in Endocrine and Metabolic Disorders [Internet]. Springer Science; Business Media LLC; 2018 Sep;19(4):325–333. Available from:</w:t>
+      </w:r>
+      <w:r>
+        <w:t xml:space="preserve"> </w:t>
+      </w:r>
+      <w:hyperlink r:id="rId91">
+        <w:r>
+          <w:rPr>
+            <w:rStyle w:val="Hyperlink"/>
+          </w:rPr>
+          <w:t xml:space="preserve">http://dx.doi.org/10.1007/s11154-018-9463-2</w:t>
+        </w:r>
+      </w:hyperlink>
+    </w:p>
+    <w:bookmarkEnd w:id="92"/>
+    <w:bookmarkStart w:id="94" w:name="ref-Chera2022"/>
+    <w:p>
+      <w:pPr>
+        <w:pStyle w:val="Bibliography"/>
+      </w:pPr>
+      <w:r>
+        <w:t xml:space="preserve">18.</w:t>
+      </w:r>
+      <w:r>
+        <w:t xml:space="preserve"> </w:t>
+      </w:r>
+      <w:r>
+        <w:t xml:space="preserve">	</w:t>
+      </w:r>
+      <w:r>
+        <w:t xml:space="preserve">Chera A, Stancu AL, Bucur O. Thyroid-related adverse events induced by immune checkpoint inhibitors. Frontiers in Endocrinology [Internet]. Frontiers Media SA; 2022 Sep;13. Available from:</w:t>
+      </w:r>
+      <w:r>
+        <w:t xml:space="preserve"> </w:t>
+      </w:r>
+      <w:hyperlink r:id="rId93">
+        <w:r>
+          <w:rPr>
+            <w:rStyle w:val="Hyperlink"/>
+          </w:rPr>
+          <w:t xml:space="preserve">http://dx.doi.org/10.3389/fendo.2022.1010279</w:t>
+        </w:r>
+      </w:hyperlink>
+    </w:p>
+    <w:bookmarkEnd w:id="94"/>
+    <w:bookmarkStart w:id="96" w:name="ref-Deligiorgi2021"/>
+    <w:p>
+      <w:pPr>
+        <w:pStyle w:val="Bibliography"/>
+      </w:pPr>
+      <w:r>
+        <w:t xml:space="preserve">19.</w:t>
+      </w:r>
+      <w:r>
+        <w:t xml:space="preserve"> </w:t>
+      </w:r>
+      <w:r>
+        <w:t xml:space="preserve">	</w:t>
+      </w:r>
+      <w:r>
+        <w:t xml:space="preserve">Deligiorgi MV, Sagredou S, Vakkas L, Trafalis DT. The continuum of thyroid disorders related to immune checkpoint inhibitors: Still many pending queries. Cancers [Internet]. MDPI AG; 2021 Oct;13(21):5277. Available from:</w:t>
+      </w:r>
+      <w:r>
+        <w:t xml:space="preserve"> </w:t>
+      </w:r>
+      <w:hyperlink r:id="rId95">
+        <w:r>
+          <w:rPr>
+            <w:rStyle w:val="Hyperlink"/>
+          </w:rPr>
+          <w:t xml:space="preserve">http://dx.doi.org/10.3390/cancers13215277</w:t>
+        </w:r>
+      </w:hyperlink>
+    </w:p>
+    <w:bookmarkEnd w:id="96"/>
+    <w:bookmarkStart w:id="98" w:name="ref-Yamauchi2025"/>
+    <w:p>
+      <w:pPr>
+        <w:pStyle w:val="Bibliography"/>
+      </w:pPr>
+      <w:r>
+        <w:t xml:space="preserve">20.</w:t>
+      </w:r>
+      <w:r>
+        <w:t xml:space="preserve"> </w:t>
+      </w:r>
+      <w:r>
+        <w:t xml:space="preserve">	</w:t>
+      </w:r>
+      <w:r>
+        <w:t xml:space="preserve">Yamauchi I, Yabe D. Best practices in the management of thyroid dysfunction induced by immune checkpoint inhibitors. European Thyroid Journal [Internet]. Bioscientifica; 2025 Jan;14(1). Available from:</w:t>
+      </w:r>
+      <w:r>
+        <w:t xml:space="preserve"> </w:t>
+      </w:r>
+      <w:hyperlink r:id="rId97">
+        <w:r>
+          <w:rPr>
+            <w:rStyle w:val="Hyperlink"/>
+          </w:rPr>
+          <w:t xml:space="preserve">http://dx.doi.org/10.1530/ETJ-24-0328</w:t>
+        </w:r>
+      </w:hyperlink>
+    </w:p>
+    <w:bookmarkEnd w:id="98"/>
+    <w:bookmarkStart w:id="100" w:name="ref-Barbir2024"/>
+    <w:p>
+      <w:pPr>
+        <w:pStyle w:val="Bibliography"/>
+      </w:pPr>
+      <w:r>
+        <w:t xml:space="preserve">21.</w:t>
+      </w:r>
+      <w:r>
+        <w:t xml:space="preserve"> </w:t>
+      </w:r>
+      <w:r>
+        <w:t xml:space="preserve">	</w:t>
+      </w:r>
+      <w:r>
+        <w:t xml:space="preserve">Barbir EB, Kitchlu A, Herrmann SM. Immune checkpoint inhibitor–associated nephritis—treatment standard. Nephrology Dialysis Transplantation [Internet]. Oxford University Press (OUP); 2024 Aug;39(11):1785–1798. Available from:</w:t>
+      </w:r>
+      <w:r>
+        <w:t xml:space="preserve"> </w:t>
+      </w:r>
+      <w:hyperlink r:id="rId99">
+        <w:r>
+          <w:rPr>
+            <w:rStyle w:val="Hyperlink"/>
+          </w:rPr>
+          <w:t xml:space="preserve">http://dx.doi.org/10.1093/ndt/gfae184</w:t>
+        </w:r>
+      </w:hyperlink>
+    </w:p>
+    <w:bookmarkEnd w:id="100"/>
+    <w:bookmarkStart w:id="102" w:name="ref-Postow2018"/>
+    <w:p>
+      <w:pPr>
+        <w:pStyle w:val="Bibliography"/>
+      </w:pPr>
+      <w:r>
+        <w:t xml:space="preserve">22.</w:t>
+      </w:r>
+      <w:r>
+        <w:t xml:space="preserve"> </w:t>
+      </w:r>
+      <w:r>
+        <w:t xml:space="preserve">	</w:t>
+      </w:r>
+      <w:r>
+        <w:t xml:space="preserve">Postow MA, Sidlow R, Hellmann MD. Immune-related adverse events associated with immune checkpoint blockade. Longo DL, editor. New England Journal of Medicine [Internet]. Massachusetts Medical Society; 2018 Jan;378(2):158–168. Available from:</w:t>
+      </w:r>
+      <w:r>
+        <w:t xml:space="preserve"> </w:t>
+      </w:r>
+      <w:hyperlink r:id="rId101">
+        <w:r>
+          <w:rPr>
+            <w:rStyle w:val="Hyperlink"/>
+          </w:rPr>
+          <w:t xml:space="preserve">http://dx.doi.org/10.1056/NEJMra1703481</w:t>
+        </w:r>
+      </w:hyperlink>
+    </w:p>
+    <w:bookmarkEnd w:id="102"/>
+    <w:bookmarkEnd w:id="103"/>
+    <w:bookmarkEnd w:id="104"/>
     <w:sectPr/>
   </w:body>
 </w:document>

</xml_diff>